<commit_message>
add JSON View for models and small fixes
</commit_message>
<xml_diff>
--- a/teoria/prac_inz_61988.docx
+++ b/teoria/prac_inz_61988.docx
@@ -16,7 +16,7 @@
       <w:pPr>
         <w:pStyle w:val="Nagwek1"/>
       </w:pPr>
-      <w:bookmarkStart w:id="0" w:name="_Toc159525243"/>
+      <w:bookmarkStart w:id="0" w:name="_Toc160886676"/>
       <w:r>
         <w:lastRenderedPageBreak/>
         <w:t>Streszczenie</w:t>
@@ -25,6 +25,15 @@
     </w:p>
     <w:sdt>
       <w:sdtPr>
+        <w:rPr>
+          <w:rFonts w:asciiTheme="minorHAnsi" w:eastAsiaTheme="minorHAnsi" w:hAnsiTheme="minorHAnsi" w:cstheme="minorBidi"/>
+          <w:color w:val="auto"/>
+          <w:kern w:val="2"/>
+          <w:sz w:val="22"/>
+          <w:szCs w:val="22"/>
+          <w:lang w:eastAsia="en-US"/>
+          <w14:ligatures w14:val="standardContextual"/>
+        </w:rPr>
         <w:id w:val="413050949"/>
         <w:docPartObj>
           <w:docPartGallery w:val="Table of Contents"/>
@@ -33,15 +42,8 @@
       </w:sdtPr>
       <w:sdtEndPr>
         <w:rPr>
-          <w:rFonts w:asciiTheme="minorHAnsi" w:eastAsiaTheme="minorHAnsi" w:hAnsiTheme="minorHAnsi" w:cstheme="minorBidi"/>
           <w:b/>
           <w:bCs/>
-          <w:color w:val="auto"/>
-          <w:kern w:val="2"/>
-          <w:sz w:val="22"/>
-          <w:szCs w:val="22"/>
-          <w:lang w:eastAsia="en-US"/>
-          <w14:ligatures w14:val="standardContextual"/>
         </w:rPr>
       </w:sdtEndPr>
       <w:sdtContent>
@@ -57,10 +59,15 @@
           <w:pPr>
             <w:pStyle w:val="Spistreci1"/>
             <w:tabs>
+              <w:tab w:val="left" w:pos="480"/>
               <w:tab w:val="right" w:leader="dot" w:pos="9062"/>
             </w:tabs>
             <w:rPr>
+              <w:rFonts w:eastAsiaTheme="minorEastAsia"/>
               <w:noProof/>
+              <w:sz w:val="24"/>
+              <w:szCs w:val="24"/>
+              <w:lang w:eastAsia="pl-PL"/>
             </w:rPr>
           </w:pPr>
           <w:r>
@@ -72,7 +79,24 @@
           <w:r>
             <w:fldChar w:fldCharType="separate"/>
           </w:r>
-          <w:hyperlink w:anchor="_Toc159525243" w:history="1">
+          <w:hyperlink w:anchor="_Toc160886676" w:history="1">
+            <w:r>
+              <w:rPr>
+                <w:rStyle w:val="Hipercze"/>
+                <w:noProof/>
+              </w:rPr>
+              <w:t>1</w:t>
+            </w:r>
+            <w:r>
+              <w:rPr>
+                <w:rFonts w:eastAsiaTheme="minorEastAsia"/>
+                <w:noProof/>
+                <w:sz w:val="24"/>
+                <w:szCs w:val="24"/>
+                <w:lang w:eastAsia="pl-PL"/>
+              </w:rPr>
+              <w:tab/>
+            </w:r>
             <w:r>
               <w:rPr>
                 <w:rStyle w:val="Hipercze"/>
@@ -99,7 +123,7 @@
                 <w:noProof/>
                 <w:webHidden/>
               </w:rPr>
-              <w:instrText xml:space="preserve"> PAGEREF _Toc159525243 \h </w:instrText>
+              <w:instrText xml:space="preserve"> PAGEREF _Toc160886676 \h </w:instrText>
             </w:r>
             <w:r>
               <w:rPr>
@@ -134,13 +158,35 @@
           <w:pPr>
             <w:pStyle w:val="Spistreci1"/>
             <w:tabs>
+              <w:tab w:val="left" w:pos="480"/>
               <w:tab w:val="right" w:leader="dot" w:pos="9062"/>
             </w:tabs>
             <w:rPr>
+              <w:rFonts w:eastAsiaTheme="minorEastAsia"/>
               <w:noProof/>
+              <w:sz w:val="24"/>
+              <w:szCs w:val="24"/>
+              <w:lang w:eastAsia="pl-PL"/>
             </w:rPr>
           </w:pPr>
-          <w:hyperlink w:anchor="_Toc159525244" w:history="1">
+          <w:hyperlink w:anchor="_Toc160886677" w:history="1">
+            <w:r>
+              <w:rPr>
+                <w:rStyle w:val="Hipercze"/>
+                <w:noProof/>
+              </w:rPr>
+              <w:t>3</w:t>
+            </w:r>
+            <w:r>
+              <w:rPr>
+                <w:rFonts w:eastAsiaTheme="minorEastAsia"/>
+                <w:noProof/>
+                <w:sz w:val="24"/>
+                <w:szCs w:val="24"/>
+                <w:lang w:eastAsia="pl-PL"/>
+              </w:rPr>
+              <w:tab/>
+            </w:r>
             <w:r>
               <w:rPr>
                 <w:rStyle w:val="Hipercze"/>
@@ -167,7 +213,7 @@
                 <w:noProof/>
                 <w:webHidden/>
               </w:rPr>
-              <w:instrText xml:space="preserve"> PAGEREF _Toc159525244 \h </w:instrText>
+              <w:instrText xml:space="preserve"> PAGEREF _Toc160886677 \h </w:instrText>
             </w:r>
             <w:r>
               <w:rPr>
@@ -187,7 +233,7 @@
                 <w:noProof/>
                 <w:webHidden/>
               </w:rPr>
-              <w:t>2</w:t>
+              <w:t>4</w:t>
             </w:r>
             <w:r>
               <w:rPr>
@@ -202,13 +248,35 @@
           <w:pPr>
             <w:pStyle w:val="Spistreci2"/>
             <w:tabs>
+              <w:tab w:val="left" w:pos="960"/>
               <w:tab w:val="right" w:leader="dot" w:pos="9062"/>
             </w:tabs>
             <w:rPr>
+              <w:rFonts w:eastAsiaTheme="minorEastAsia"/>
               <w:noProof/>
+              <w:sz w:val="24"/>
+              <w:szCs w:val="24"/>
+              <w:lang w:eastAsia="pl-PL"/>
             </w:rPr>
           </w:pPr>
-          <w:hyperlink w:anchor="_Toc159525245" w:history="1">
+          <w:hyperlink w:anchor="_Toc160886678" w:history="1">
+            <w:r>
+              <w:rPr>
+                <w:rStyle w:val="Hipercze"/>
+                <w:noProof/>
+              </w:rPr>
+              <w:t>3.1</w:t>
+            </w:r>
+            <w:r>
+              <w:rPr>
+                <w:rFonts w:eastAsiaTheme="minorEastAsia"/>
+                <w:noProof/>
+                <w:sz w:val="24"/>
+                <w:szCs w:val="24"/>
+                <w:lang w:eastAsia="pl-PL"/>
+              </w:rPr>
+              <w:tab/>
+            </w:r>
             <w:r>
               <w:rPr>
                 <w:rStyle w:val="Hipercze"/>
@@ -235,7 +303,7 @@
                 <w:noProof/>
                 <w:webHidden/>
               </w:rPr>
-              <w:instrText xml:space="preserve"> PAGEREF _Toc159525245 \h </w:instrText>
+              <w:instrText xml:space="preserve"> PAGEREF _Toc160886678 \h </w:instrText>
             </w:r>
             <w:r>
               <w:rPr>
@@ -255,7 +323,7 @@
                 <w:noProof/>
                 <w:webHidden/>
               </w:rPr>
-              <w:t>2</w:t>
+              <w:t>4</w:t>
             </w:r>
             <w:r>
               <w:rPr>
@@ -270,13 +338,35 @@
           <w:pPr>
             <w:pStyle w:val="Spistreci2"/>
             <w:tabs>
+              <w:tab w:val="left" w:pos="960"/>
               <w:tab w:val="right" w:leader="dot" w:pos="9062"/>
             </w:tabs>
             <w:rPr>
+              <w:rFonts w:eastAsiaTheme="minorEastAsia"/>
               <w:noProof/>
+              <w:sz w:val="24"/>
+              <w:szCs w:val="24"/>
+              <w:lang w:eastAsia="pl-PL"/>
             </w:rPr>
           </w:pPr>
-          <w:hyperlink w:anchor="_Toc159525246" w:history="1">
+          <w:hyperlink w:anchor="_Toc160886679" w:history="1">
+            <w:r>
+              <w:rPr>
+                <w:rStyle w:val="Hipercze"/>
+                <w:noProof/>
+              </w:rPr>
+              <w:t>3.2</w:t>
+            </w:r>
+            <w:r>
+              <w:rPr>
+                <w:rFonts w:eastAsiaTheme="minorEastAsia"/>
+                <w:noProof/>
+                <w:sz w:val="24"/>
+                <w:szCs w:val="24"/>
+                <w:lang w:eastAsia="pl-PL"/>
+              </w:rPr>
+              <w:tab/>
+            </w:r>
             <w:r>
               <w:rPr>
                 <w:rStyle w:val="Hipercze"/>
@@ -303,7 +393,7 @@
                 <w:noProof/>
                 <w:webHidden/>
               </w:rPr>
-              <w:instrText xml:space="preserve"> PAGEREF _Toc159525246 \h </w:instrText>
+              <w:instrText xml:space="preserve"> PAGEREF _Toc160886679 \h </w:instrText>
             </w:r>
             <w:r>
               <w:rPr>
@@ -323,7 +413,7 @@
                 <w:noProof/>
                 <w:webHidden/>
               </w:rPr>
-              <w:t>2</w:t>
+              <w:t>4</w:t>
             </w:r>
             <w:r>
               <w:rPr>
@@ -338,13 +428,35 @@
           <w:pPr>
             <w:pStyle w:val="Spistreci2"/>
             <w:tabs>
+              <w:tab w:val="left" w:pos="960"/>
               <w:tab w:val="right" w:leader="dot" w:pos="9062"/>
             </w:tabs>
             <w:rPr>
+              <w:rFonts w:eastAsiaTheme="minorEastAsia"/>
               <w:noProof/>
+              <w:sz w:val="24"/>
+              <w:szCs w:val="24"/>
+              <w:lang w:eastAsia="pl-PL"/>
             </w:rPr>
           </w:pPr>
-          <w:hyperlink w:anchor="_Toc159525247" w:history="1">
+          <w:hyperlink w:anchor="_Toc160886680" w:history="1">
+            <w:r>
+              <w:rPr>
+                <w:rStyle w:val="Hipercze"/>
+                <w:noProof/>
+              </w:rPr>
+              <w:t>3.3</w:t>
+            </w:r>
+            <w:r>
+              <w:rPr>
+                <w:rFonts w:eastAsiaTheme="minorEastAsia"/>
+                <w:noProof/>
+                <w:sz w:val="24"/>
+                <w:szCs w:val="24"/>
+                <w:lang w:eastAsia="pl-PL"/>
+              </w:rPr>
+              <w:tab/>
+            </w:r>
             <w:r>
               <w:rPr>
                 <w:rStyle w:val="Hipercze"/>
@@ -371,7 +483,7 @@
                 <w:noProof/>
                 <w:webHidden/>
               </w:rPr>
-              <w:instrText xml:space="preserve"> PAGEREF _Toc159525247 \h </w:instrText>
+              <w:instrText xml:space="preserve"> PAGEREF _Toc160886680 \h </w:instrText>
             </w:r>
             <w:r>
               <w:rPr>
@@ -391,7 +503,7 @@
                 <w:noProof/>
                 <w:webHidden/>
               </w:rPr>
-              <w:t>2</w:t>
+              <w:t>4</w:t>
             </w:r>
             <w:r>
               <w:rPr>
@@ -406,13 +518,35 @@
           <w:pPr>
             <w:pStyle w:val="Spistreci2"/>
             <w:tabs>
+              <w:tab w:val="left" w:pos="960"/>
               <w:tab w:val="right" w:leader="dot" w:pos="9062"/>
             </w:tabs>
             <w:rPr>
+              <w:rFonts w:eastAsiaTheme="minorEastAsia"/>
               <w:noProof/>
+              <w:sz w:val="24"/>
+              <w:szCs w:val="24"/>
+              <w:lang w:eastAsia="pl-PL"/>
             </w:rPr>
           </w:pPr>
-          <w:hyperlink w:anchor="_Toc159525248" w:history="1">
+          <w:hyperlink w:anchor="_Toc160886681" w:history="1">
+            <w:r>
+              <w:rPr>
+                <w:rStyle w:val="Hipercze"/>
+                <w:noProof/>
+              </w:rPr>
+              <w:t>3.4</w:t>
+            </w:r>
+            <w:r>
+              <w:rPr>
+                <w:rFonts w:eastAsiaTheme="minorEastAsia"/>
+                <w:noProof/>
+                <w:sz w:val="24"/>
+                <w:szCs w:val="24"/>
+                <w:lang w:eastAsia="pl-PL"/>
+              </w:rPr>
+              <w:tab/>
+            </w:r>
             <w:r>
               <w:rPr>
                 <w:rStyle w:val="Hipercze"/>
@@ -439,7 +573,7 @@
                 <w:noProof/>
                 <w:webHidden/>
               </w:rPr>
-              <w:instrText xml:space="preserve"> PAGEREF _Toc159525248 \h </w:instrText>
+              <w:instrText xml:space="preserve"> PAGEREF _Toc160886681 \h </w:instrText>
             </w:r>
             <w:r>
               <w:rPr>
@@ -459,7 +593,7 @@
                 <w:noProof/>
                 <w:webHidden/>
               </w:rPr>
-              <w:t>2</w:t>
+              <w:t>4</w:t>
             </w:r>
             <w:r>
               <w:rPr>
@@ -474,13 +608,35 @@
           <w:pPr>
             <w:pStyle w:val="Spistreci2"/>
             <w:tabs>
+              <w:tab w:val="left" w:pos="960"/>
               <w:tab w:val="right" w:leader="dot" w:pos="9062"/>
             </w:tabs>
             <w:rPr>
+              <w:rFonts w:eastAsiaTheme="minorEastAsia"/>
               <w:noProof/>
+              <w:sz w:val="24"/>
+              <w:szCs w:val="24"/>
+              <w:lang w:eastAsia="pl-PL"/>
             </w:rPr>
           </w:pPr>
-          <w:hyperlink w:anchor="_Toc159525249" w:history="1">
+          <w:hyperlink w:anchor="_Toc160886682" w:history="1">
+            <w:r>
+              <w:rPr>
+                <w:rStyle w:val="Hipercze"/>
+                <w:noProof/>
+              </w:rPr>
+              <w:t>3.5</w:t>
+            </w:r>
+            <w:r>
+              <w:rPr>
+                <w:rFonts w:eastAsiaTheme="minorEastAsia"/>
+                <w:noProof/>
+                <w:sz w:val="24"/>
+                <w:szCs w:val="24"/>
+                <w:lang w:eastAsia="pl-PL"/>
+              </w:rPr>
+              <w:tab/>
+            </w:r>
             <w:r>
               <w:rPr>
                 <w:rStyle w:val="Hipercze"/>
@@ -507,7 +663,7 @@
                 <w:noProof/>
                 <w:webHidden/>
               </w:rPr>
-              <w:instrText xml:space="preserve"> PAGEREF _Toc159525249 \h </w:instrText>
+              <w:instrText xml:space="preserve"> PAGEREF _Toc160886682 \h </w:instrText>
             </w:r>
             <w:r>
               <w:rPr>
@@ -527,7 +683,7 @@
                 <w:noProof/>
                 <w:webHidden/>
               </w:rPr>
-              <w:t>2</w:t>
+              <w:t>4</w:t>
             </w:r>
             <w:r>
               <w:rPr>
@@ -542,13 +698,35 @@
           <w:pPr>
             <w:pStyle w:val="Spistreci1"/>
             <w:tabs>
+              <w:tab w:val="left" w:pos="480"/>
               <w:tab w:val="right" w:leader="dot" w:pos="9062"/>
             </w:tabs>
             <w:rPr>
+              <w:rFonts w:eastAsiaTheme="minorEastAsia"/>
               <w:noProof/>
+              <w:sz w:val="24"/>
+              <w:szCs w:val="24"/>
+              <w:lang w:eastAsia="pl-PL"/>
             </w:rPr>
           </w:pPr>
-          <w:hyperlink w:anchor="_Toc159525250" w:history="1">
+          <w:hyperlink w:anchor="_Toc160886683" w:history="1">
+            <w:r>
+              <w:rPr>
+                <w:rStyle w:val="Hipercze"/>
+                <w:noProof/>
+              </w:rPr>
+              <w:t>4</w:t>
+            </w:r>
+            <w:r>
+              <w:rPr>
+                <w:rFonts w:eastAsiaTheme="minorEastAsia"/>
+                <w:noProof/>
+                <w:sz w:val="24"/>
+                <w:szCs w:val="24"/>
+                <w:lang w:eastAsia="pl-PL"/>
+              </w:rPr>
+              <w:tab/>
+            </w:r>
             <w:r>
               <w:rPr>
                 <w:rStyle w:val="Hipercze"/>
@@ -575,7 +753,7 @@
                 <w:noProof/>
                 <w:webHidden/>
               </w:rPr>
-              <w:instrText xml:space="preserve"> PAGEREF _Toc159525250 \h </w:instrText>
+              <w:instrText xml:space="preserve"> PAGEREF _Toc160886683 \h </w:instrText>
             </w:r>
             <w:r>
               <w:rPr>
@@ -595,7 +773,7 @@
                 <w:noProof/>
                 <w:webHidden/>
               </w:rPr>
-              <w:t>2</w:t>
+              <w:t>4</w:t>
             </w:r>
             <w:r>
               <w:rPr>
@@ -610,13 +788,35 @@
           <w:pPr>
             <w:pStyle w:val="Spistreci2"/>
             <w:tabs>
+              <w:tab w:val="left" w:pos="960"/>
               <w:tab w:val="right" w:leader="dot" w:pos="9062"/>
             </w:tabs>
             <w:rPr>
+              <w:rFonts w:eastAsiaTheme="minorEastAsia"/>
               <w:noProof/>
+              <w:sz w:val="24"/>
+              <w:szCs w:val="24"/>
+              <w:lang w:eastAsia="pl-PL"/>
             </w:rPr>
           </w:pPr>
-          <w:hyperlink w:anchor="_Toc159525251" w:history="1">
+          <w:hyperlink w:anchor="_Toc160886684" w:history="1">
+            <w:r>
+              <w:rPr>
+                <w:rStyle w:val="Hipercze"/>
+                <w:noProof/>
+              </w:rPr>
+              <w:t>4.1</w:t>
+            </w:r>
+            <w:r>
+              <w:rPr>
+                <w:rFonts w:eastAsiaTheme="minorEastAsia"/>
+                <w:noProof/>
+                <w:sz w:val="24"/>
+                <w:szCs w:val="24"/>
+                <w:lang w:eastAsia="pl-PL"/>
+              </w:rPr>
+              <w:tab/>
+            </w:r>
             <w:r>
               <w:rPr>
                 <w:rStyle w:val="Hipercze"/>
@@ -643,7 +843,7 @@
                 <w:noProof/>
                 <w:webHidden/>
               </w:rPr>
-              <w:instrText xml:space="preserve"> PAGEREF _Toc159525251 \h </w:instrText>
+              <w:instrText xml:space="preserve"> PAGEREF _Toc160886684 \h </w:instrText>
             </w:r>
             <w:r>
               <w:rPr>
@@ -663,7 +863,7 @@
                 <w:noProof/>
                 <w:webHidden/>
               </w:rPr>
-              <w:t>2</w:t>
+              <w:t>4</w:t>
             </w:r>
             <w:r>
               <w:rPr>
@@ -678,13 +878,35 @@
           <w:pPr>
             <w:pStyle w:val="Spistreci2"/>
             <w:tabs>
+              <w:tab w:val="left" w:pos="960"/>
               <w:tab w:val="right" w:leader="dot" w:pos="9062"/>
             </w:tabs>
             <w:rPr>
+              <w:rFonts w:eastAsiaTheme="minorEastAsia"/>
               <w:noProof/>
+              <w:sz w:val="24"/>
+              <w:szCs w:val="24"/>
+              <w:lang w:eastAsia="pl-PL"/>
             </w:rPr>
           </w:pPr>
-          <w:hyperlink w:anchor="_Toc159525252" w:history="1">
+          <w:hyperlink w:anchor="_Toc160886685" w:history="1">
+            <w:r>
+              <w:rPr>
+                <w:rStyle w:val="Hipercze"/>
+                <w:noProof/>
+              </w:rPr>
+              <w:t>4.2</w:t>
+            </w:r>
+            <w:r>
+              <w:rPr>
+                <w:rFonts w:eastAsiaTheme="minorEastAsia"/>
+                <w:noProof/>
+                <w:sz w:val="24"/>
+                <w:szCs w:val="24"/>
+                <w:lang w:eastAsia="pl-PL"/>
+              </w:rPr>
+              <w:tab/>
+            </w:r>
             <w:r>
               <w:rPr>
                 <w:rStyle w:val="Hipercze"/>
@@ -711,7 +933,7 @@
                 <w:noProof/>
                 <w:webHidden/>
               </w:rPr>
-              <w:instrText xml:space="preserve"> PAGEREF _Toc159525252 \h </w:instrText>
+              <w:instrText xml:space="preserve"> PAGEREF _Toc160886685 \h </w:instrText>
             </w:r>
             <w:r>
               <w:rPr>
@@ -731,7 +953,7 @@
                 <w:noProof/>
                 <w:webHidden/>
               </w:rPr>
-              <w:t>2</w:t>
+              <w:t>4</w:t>
             </w:r>
             <w:r>
               <w:rPr>
@@ -746,13 +968,35 @@
           <w:pPr>
             <w:pStyle w:val="Spistreci2"/>
             <w:tabs>
+              <w:tab w:val="left" w:pos="960"/>
               <w:tab w:val="right" w:leader="dot" w:pos="9062"/>
             </w:tabs>
             <w:rPr>
+              <w:rFonts w:eastAsiaTheme="minorEastAsia"/>
               <w:noProof/>
+              <w:sz w:val="24"/>
+              <w:szCs w:val="24"/>
+              <w:lang w:eastAsia="pl-PL"/>
             </w:rPr>
           </w:pPr>
-          <w:hyperlink w:anchor="_Toc159525253" w:history="1">
+          <w:hyperlink w:anchor="_Toc160886686" w:history="1">
+            <w:r>
+              <w:rPr>
+                <w:rStyle w:val="Hipercze"/>
+                <w:noProof/>
+              </w:rPr>
+              <w:t>4.3</w:t>
+            </w:r>
+            <w:r>
+              <w:rPr>
+                <w:rFonts w:eastAsiaTheme="minorEastAsia"/>
+                <w:noProof/>
+                <w:sz w:val="24"/>
+                <w:szCs w:val="24"/>
+                <w:lang w:eastAsia="pl-PL"/>
+              </w:rPr>
+              <w:tab/>
+            </w:r>
             <w:r>
               <w:rPr>
                 <w:rStyle w:val="Hipercze"/>
@@ -779,7 +1023,7 @@
                 <w:noProof/>
                 <w:webHidden/>
               </w:rPr>
-              <w:instrText xml:space="preserve"> PAGEREF _Toc159525253 \h </w:instrText>
+              <w:instrText xml:space="preserve"> PAGEREF _Toc160886686 \h </w:instrText>
             </w:r>
             <w:r>
               <w:rPr>
@@ -799,7 +1043,7 @@
                 <w:noProof/>
                 <w:webHidden/>
               </w:rPr>
-              <w:t>2</w:t>
+              <w:t>4</w:t>
             </w:r>
             <w:r>
               <w:rPr>
@@ -814,13 +1058,35 @@
           <w:pPr>
             <w:pStyle w:val="Spistreci2"/>
             <w:tabs>
+              <w:tab w:val="left" w:pos="960"/>
               <w:tab w:val="right" w:leader="dot" w:pos="9062"/>
             </w:tabs>
             <w:rPr>
+              <w:rFonts w:eastAsiaTheme="minorEastAsia"/>
               <w:noProof/>
+              <w:sz w:val="24"/>
+              <w:szCs w:val="24"/>
+              <w:lang w:eastAsia="pl-PL"/>
             </w:rPr>
           </w:pPr>
-          <w:hyperlink w:anchor="_Toc159525254" w:history="1">
+          <w:hyperlink w:anchor="_Toc160886687" w:history="1">
+            <w:r>
+              <w:rPr>
+                <w:rStyle w:val="Hipercze"/>
+                <w:noProof/>
+              </w:rPr>
+              <w:t>4.4</w:t>
+            </w:r>
+            <w:r>
+              <w:rPr>
+                <w:rFonts w:eastAsiaTheme="minorEastAsia"/>
+                <w:noProof/>
+                <w:sz w:val="24"/>
+                <w:szCs w:val="24"/>
+                <w:lang w:eastAsia="pl-PL"/>
+              </w:rPr>
+              <w:tab/>
+            </w:r>
             <w:r>
               <w:rPr>
                 <w:rStyle w:val="Hipercze"/>
@@ -847,7 +1113,7 @@
                 <w:noProof/>
                 <w:webHidden/>
               </w:rPr>
-              <w:instrText xml:space="preserve"> PAGEREF _Toc159525254 \h </w:instrText>
+              <w:instrText xml:space="preserve"> PAGEREF _Toc160886687 \h </w:instrText>
             </w:r>
             <w:r>
               <w:rPr>
@@ -867,7 +1133,7 @@
                 <w:noProof/>
                 <w:webHidden/>
               </w:rPr>
-              <w:t>2</w:t>
+              <w:t>4</w:t>
             </w:r>
             <w:r>
               <w:rPr>
@@ -882,13 +1148,35 @@
           <w:pPr>
             <w:pStyle w:val="Spistreci2"/>
             <w:tabs>
+              <w:tab w:val="left" w:pos="960"/>
               <w:tab w:val="right" w:leader="dot" w:pos="9062"/>
             </w:tabs>
             <w:rPr>
+              <w:rFonts w:eastAsiaTheme="minorEastAsia"/>
               <w:noProof/>
+              <w:sz w:val="24"/>
+              <w:szCs w:val="24"/>
+              <w:lang w:eastAsia="pl-PL"/>
             </w:rPr>
           </w:pPr>
-          <w:hyperlink w:anchor="_Toc159525255" w:history="1">
+          <w:hyperlink w:anchor="_Toc160886688" w:history="1">
+            <w:r>
+              <w:rPr>
+                <w:rStyle w:val="Hipercze"/>
+                <w:noProof/>
+              </w:rPr>
+              <w:t>4.5</w:t>
+            </w:r>
+            <w:r>
+              <w:rPr>
+                <w:rFonts w:eastAsiaTheme="minorEastAsia"/>
+                <w:noProof/>
+                <w:sz w:val="24"/>
+                <w:szCs w:val="24"/>
+                <w:lang w:eastAsia="pl-PL"/>
+              </w:rPr>
+              <w:tab/>
+            </w:r>
             <w:r>
               <w:rPr>
                 <w:rStyle w:val="Hipercze"/>
@@ -915,7 +1203,7 @@
                 <w:noProof/>
                 <w:webHidden/>
               </w:rPr>
-              <w:instrText xml:space="preserve"> PAGEREF _Toc159525255 \h </w:instrText>
+              <w:instrText xml:space="preserve"> PAGEREF _Toc160886688 \h </w:instrText>
             </w:r>
             <w:r>
               <w:rPr>
@@ -935,7 +1223,7 @@
                 <w:noProof/>
                 <w:webHidden/>
               </w:rPr>
-              <w:t>2</w:t>
+              <w:t>4</w:t>
             </w:r>
             <w:r>
               <w:rPr>
@@ -950,13 +1238,35 @@
           <w:pPr>
             <w:pStyle w:val="Spistreci1"/>
             <w:tabs>
+              <w:tab w:val="left" w:pos="480"/>
               <w:tab w:val="right" w:leader="dot" w:pos="9062"/>
             </w:tabs>
             <w:rPr>
+              <w:rFonts w:eastAsiaTheme="minorEastAsia"/>
               <w:noProof/>
+              <w:sz w:val="24"/>
+              <w:szCs w:val="24"/>
+              <w:lang w:eastAsia="pl-PL"/>
             </w:rPr>
           </w:pPr>
-          <w:hyperlink w:anchor="_Toc159525256" w:history="1">
+          <w:hyperlink w:anchor="_Toc160886689" w:history="1">
+            <w:r>
+              <w:rPr>
+                <w:rStyle w:val="Hipercze"/>
+                <w:noProof/>
+              </w:rPr>
+              <w:t>5</w:t>
+            </w:r>
+            <w:r>
+              <w:rPr>
+                <w:rFonts w:eastAsiaTheme="minorEastAsia"/>
+                <w:noProof/>
+                <w:sz w:val="24"/>
+                <w:szCs w:val="24"/>
+                <w:lang w:eastAsia="pl-PL"/>
+              </w:rPr>
+              <w:tab/>
+            </w:r>
             <w:r>
               <w:rPr>
                 <w:rStyle w:val="Hipercze"/>
@@ -983,7 +1293,7 @@
                 <w:noProof/>
                 <w:webHidden/>
               </w:rPr>
-              <w:instrText xml:space="preserve"> PAGEREF _Toc159525256 \h </w:instrText>
+              <w:instrText xml:space="preserve"> PAGEREF _Toc160886689 \h </w:instrText>
             </w:r>
             <w:r>
               <w:rPr>
@@ -1003,7 +1313,7 @@
                 <w:noProof/>
                 <w:webHidden/>
               </w:rPr>
-              <w:t>2</w:t>
+              <w:t>4</w:t>
             </w:r>
             <w:r>
               <w:rPr>
@@ -1018,13 +1328,35 @@
           <w:pPr>
             <w:pStyle w:val="Spistreci2"/>
             <w:tabs>
+              <w:tab w:val="left" w:pos="960"/>
               <w:tab w:val="right" w:leader="dot" w:pos="9062"/>
             </w:tabs>
             <w:rPr>
+              <w:rFonts w:eastAsiaTheme="minorEastAsia"/>
               <w:noProof/>
+              <w:sz w:val="24"/>
+              <w:szCs w:val="24"/>
+              <w:lang w:eastAsia="pl-PL"/>
             </w:rPr>
           </w:pPr>
-          <w:hyperlink w:anchor="_Toc159525257" w:history="1">
+          <w:hyperlink w:anchor="_Toc160886690" w:history="1">
+            <w:r>
+              <w:rPr>
+                <w:rStyle w:val="Hipercze"/>
+                <w:noProof/>
+              </w:rPr>
+              <w:t>5.1</w:t>
+            </w:r>
+            <w:r>
+              <w:rPr>
+                <w:rFonts w:eastAsiaTheme="minorEastAsia"/>
+                <w:noProof/>
+                <w:sz w:val="24"/>
+                <w:szCs w:val="24"/>
+                <w:lang w:eastAsia="pl-PL"/>
+              </w:rPr>
+              <w:tab/>
+            </w:r>
             <w:r>
               <w:rPr>
                 <w:rStyle w:val="Hipercze"/>
@@ -1051,7 +1383,7 @@
                 <w:noProof/>
                 <w:webHidden/>
               </w:rPr>
-              <w:instrText xml:space="preserve"> PAGEREF _Toc159525257 \h </w:instrText>
+              <w:instrText xml:space="preserve"> PAGEREF _Toc160886690 \h </w:instrText>
             </w:r>
             <w:r>
               <w:rPr>
@@ -1071,7 +1403,7 @@
                 <w:noProof/>
                 <w:webHidden/>
               </w:rPr>
-              <w:t>2</w:t>
+              <w:t>4</w:t>
             </w:r>
             <w:r>
               <w:rPr>
@@ -1086,13 +1418,35 @@
           <w:pPr>
             <w:pStyle w:val="Spistreci2"/>
             <w:tabs>
+              <w:tab w:val="left" w:pos="960"/>
               <w:tab w:val="right" w:leader="dot" w:pos="9062"/>
             </w:tabs>
             <w:rPr>
+              <w:rFonts w:eastAsiaTheme="minorEastAsia"/>
               <w:noProof/>
+              <w:sz w:val="24"/>
+              <w:szCs w:val="24"/>
+              <w:lang w:eastAsia="pl-PL"/>
             </w:rPr>
           </w:pPr>
-          <w:hyperlink w:anchor="_Toc159525258" w:history="1">
+          <w:hyperlink w:anchor="_Toc160886691" w:history="1">
+            <w:r>
+              <w:rPr>
+                <w:rStyle w:val="Hipercze"/>
+                <w:noProof/>
+              </w:rPr>
+              <w:t>5.2</w:t>
+            </w:r>
+            <w:r>
+              <w:rPr>
+                <w:rFonts w:eastAsiaTheme="minorEastAsia"/>
+                <w:noProof/>
+                <w:sz w:val="24"/>
+                <w:szCs w:val="24"/>
+                <w:lang w:eastAsia="pl-PL"/>
+              </w:rPr>
+              <w:tab/>
+            </w:r>
             <w:r>
               <w:rPr>
                 <w:rStyle w:val="Hipercze"/>
@@ -1119,7 +1473,7 @@
                 <w:noProof/>
                 <w:webHidden/>
               </w:rPr>
-              <w:instrText xml:space="preserve"> PAGEREF _Toc159525258 \h </w:instrText>
+              <w:instrText xml:space="preserve"> PAGEREF _Toc160886691 \h </w:instrText>
             </w:r>
             <w:r>
               <w:rPr>
@@ -1139,7 +1493,7 @@
                 <w:noProof/>
                 <w:webHidden/>
               </w:rPr>
-              <w:t>2</w:t>
+              <w:t>4</w:t>
             </w:r>
             <w:r>
               <w:rPr>
@@ -1154,13 +1508,35 @@
           <w:pPr>
             <w:pStyle w:val="Spistreci2"/>
             <w:tabs>
+              <w:tab w:val="left" w:pos="960"/>
               <w:tab w:val="right" w:leader="dot" w:pos="9062"/>
             </w:tabs>
             <w:rPr>
+              <w:rFonts w:eastAsiaTheme="minorEastAsia"/>
               <w:noProof/>
+              <w:sz w:val="24"/>
+              <w:szCs w:val="24"/>
+              <w:lang w:eastAsia="pl-PL"/>
             </w:rPr>
           </w:pPr>
-          <w:hyperlink w:anchor="_Toc159525259" w:history="1">
+          <w:hyperlink w:anchor="_Toc160886692" w:history="1">
+            <w:r>
+              <w:rPr>
+                <w:rStyle w:val="Hipercze"/>
+                <w:noProof/>
+              </w:rPr>
+              <w:t>5.3</w:t>
+            </w:r>
+            <w:r>
+              <w:rPr>
+                <w:rFonts w:eastAsiaTheme="minorEastAsia"/>
+                <w:noProof/>
+                <w:sz w:val="24"/>
+                <w:szCs w:val="24"/>
+                <w:lang w:eastAsia="pl-PL"/>
+              </w:rPr>
+              <w:tab/>
+            </w:r>
             <w:r>
               <w:rPr>
                 <w:rStyle w:val="Hipercze"/>
@@ -1187,7 +1563,7 @@
                 <w:noProof/>
                 <w:webHidden/>
               </w:rPr>
-              <w:instrText xml:space="preserve"> PAGEREF _Toc159525259 \h </w:instrText>
+              <w:instrText xml:space="preserve"> PAGEREF _Toc160886692 \h </w:instrText>
             </w:r>
             <w:r>
               <w:rPr>
@@ -1207,7 +1583,7 @@
                 <w:noProof/>
                 <w:webHidden/>
               </w:rPr>
-              <w:t>2</w:t>
+              <w:t>4</w:t>
             </w:r>
             <w:r>
               <w:rPr>
@@ -1222,13 +1598,35 @@
           <w:pPr>
             <w:pStyle w:val="Spistreci2"/>
             <w:tabs>
+              <w:tab w:val="left" w:pos="960"/>
               <w:tab w:val="right" w:leader="dot" w:pos="9062"/>
             </w:tabs>
             <w:rPr>
+              <w:rFonts w:eastAsiaTheme="minorEastAsia"/>
               <w:noProof/>
+              <w:sz w:val="24"/>
+              <w:szCs w:val="24"/>
+              <w:lang w:eastAsia="pl-PL"/>
             </w:rPr>
           </w:pPr>
-          <w:hyperlink w:anchor="_Toc159525260" w:history="1">
+          <w:hyperlink w:anchor="_Toc160886693" w:history="1">
+            <w:r>
+              <w:rPr>
+                <w:rStyle w:val="Hipercze"/>
+                <w:noProof/>
+              </w:rPr>
+              <w:t>5.4</w:t>
+            </w:r>
+            <w:r>
+              <w:rPr>
+                <w:rFonts w:eastAsiaTheme="minorEastAsia"/>
+                <w:noProof/>
+                <w:sz w:val="24"/>
+                <w:szCs w:val="24"/>
+                <w:lang w:eastAsia="pl-PL"/>
+              </w:rPr>
+              <w:tab/>
+            </w:r>
             <w:r>
               <w:rPr>
                 <w:rStyle w:val="Hipercze"/>
@@ -1255,7 +1653,7 @@
                 <w:noProof/>
                 <w:webHidden/>
               </w:rPr>
-              <w:instrText xml:space="preserve"> PAGEREF _Toc159525260 \h </w:instrText>
+              <w:instrText xml:space="preserve"> PAGEREF _Toc160886693 \h </w:instrText>
             </w:r>
             <w:r>
               <w:rPr>
@@ -1275,7 +1673,7 @@
                 <w:noProof/>
                 <w:webHidden/>
               </w:rPr>
-              <w:t>2</w:t>
+              <w:t>4</w:t>
             </w:r>
             <w:r>
               <w:rPr>
@@ -1290,13 +1688,35 @@
           <w:pPr>
             <w:pStyle w:val="Spistreci2"/>
             <w:tabs>
+              <w:tab w:val="left" w:pos="960"/>
               <w:tab w:val="right" w:leader="dot" w:pos="9062"/>
             </w:tabs>
             <w:rPr>
+              <w:rFonts w:eastAsiaTheme="minorEastAsia"/>
               <w:noProof/>
+              <w:sz w:val="24"/>
+              <w:szCs w:val="24"/>
+              <w:lang w:eastAsia="pl-PL"/>
             </w:rPr>
           </w:pPr>
-          <w:hyperlink w:anchor="_Toc159525261" w:history="1">
+          <w:hyperlink w:anchor="_Toc160886694" w:history="1">
+            <w:r>
+              <w:rPr>
+                <w:rStyle w:val="Hipercze"/>
+                <w:noProof/>
+              </w:rPr>
+              <w:t>5.5</w:t>
+            </w:r>
+            <w:r>
+              <w:rPr>
+                <w:rFonts w:eastAsiaTheme="minorEastAsia"/>
+                <w:noProof/>
+                <w:sz w:val="24"/>
+                <w:szCs w:val="24"/>
+                <w:lang w:eastAsia="pl-PL"/>
+              </w:rPr>
+              <w:tab/>
+            </w:r>
             <w:r>
               <w:rPr>
                 <w:rStyle w:val="Hipercze"/>
@@ -1323,7 +1743,7 @@
                 <w:noProof/>
                 <w:webHidden/>
               </w:rPr>
-              <w:instrText xml:space="preserve"> PAGEREF _Toc159525261 \h </w:instrText>
+              <w:instrText xml:space="preserve"> PAGEREF _Toc160886694 \h </w:instrText>
             </w:r>
             <w:r>
               <w:rPr>
@@ -1343,7 +1763,7 @@
                 <w:noProof/>
                 <w:webHidden/>
               </w:rPr>
-              <w:t>2</w:t>
+              <w:t>4</w:t>
             </w:r>
             <w:r>
               <w:rPr>
@@ -1358,13 +1778,35 @@
           <w:pPr>
             <w:pStyle w:val="Spistreci2"/>
             <w:tabs>
+              <w:tab w:val="left" w:pos="960"/>
               <w:tab w:val="right" w:leader="dot" w:pos="9062"/>
             </w:tabs>
             <w:rPr>
+              <w:rFonts w:eastAsiaTheme="minorEastAsia"/>
               <w:noProof/>
+              <w:sz w:val="24"/>
+              <w:szCs w:val="24"/>
+              <w:lang w:eastAsia="pl-PL"/>
             </w:rPr>
           </w:pPr>
-          <w:hyperlink w:anchor="_Toc159525262" w:history="1">
+          <w:hyperlink w:anchor="_Toc160886695" w:history="1">
+            <w:r>
+              <w:rPr>
+                <w:rStyle w:val="Hipercze"/>
+                <w:noProof/>
+              </w:rPr>
+              <w:t>5.6</w:t>
+            </w:r>
+            <w:r>
+              <w:rPr>
+                <w:rFonts w:eastAsiaTheme="minorEastAsia"/>
+                <w:noProof/>
+                <w:sz w:val="24"/>
+                <w:szCs w:val="24"/>
+                <w:lang w:eastAsia="pl-PL"/>
+              </w:rPr>
+              <w:tab/>
+            </w:r>
             <w:r>
               <w:rPr>
                 <w:rStyle w:val="Hipercze"/>
@@ -1391,7 +1833,7 @@
                 <w:noProof/>
                 <w:webHidden/>
               </w:rPr>
-              <w:instrText xml:space="preserve"> PAGEREF _Toc159525262 \h </w:instrText>
+              <w:instrText xml:space="preserve"> PAGEREF _Toc160886695 \h </w:instrText>
             </w:r>
             <w:r>
               <w:rPr>
@@ -1411,7 +1853,7 @@
                 <w:noProof/>
                 <w:webHidden/>
               </w:rPr>
-              <w:t>2</w:t>
+              <w:t>4</w:t>
             </w:r>
             <w:r>
               <w:rPr>
@@ -1426,13 +1868,35 @@
           <w:pPr>
             <w:pStyle w:val="Spistreci2"/>
             <w:tabs>
+              <w:tab w:val="left" w:pos="960"/>
               <w:tab w:val="right" w:leader="dot" w:pos="9062"/>
             </w:tabs>
             <w:rPr>
+              <w:rFonts w:eastAsiaTheme="minorEastAsia"/>
               <w:noProof/>
+              <w:sz w:val="24"/>
+              <w:szCs w:val="24"/>
+              <w:lang w:eastAsia="pl-PL"/>
             </w:rPr>
           </w:pPr>
-          <w:hyperlink w:anchor="_Toc159525263" w:history="1">
+          <w:hyperlink w:anchor="_Toc160886696" w:history="1">
+            <w:r>
+              <w:rPr>
+                <w:rStyle w:val="Hipercze"/>
+                <w:noProof/>
+              </w:rPr>
+              <w:t>5.7</w:t>
+            </w:r>
+            <w:r>
+              <w:rPr>
+                <w:rFonts w:eastAsiaTheme="minorEastAsia"/>
+                <w:noProof/>
+                <w:sz w:val="24"/>
+                <w:szCs w:val="24"/>
+                <w:lang w:eastAsia="pl-PL"/>
+              </w:rPr>
+              <w:tab/>
+            </w:r>
             <w:r>
               <w:rPr>
                 <w:rStyle w:val="Hipercze"/>
@@ -1459,7 +1923,7 @@
                 <w:noProof/>
                 <w:webHidden/>
               </w:rPr>
-              <w:instrText xml:space="preserve"> PAGEREF _Toc159525263 \h </w:instrText>
+              <w:instrText xml:space="preserve"> PAGEREF _Toc160886696 \h </w:instrText>
             </w:r>
             <w:r>
               <w:rPr>
@@ -1479,7 +1943,7 @@
                 <w:noProof/>
                 <w:webHidden/>
               </w:rPr>
-              <w:t>2</w:t>
+              <w:t>4</w:t>
             </w:r>
             <w:r>
               <w:rPr>
@@ -1494,13 +1958,35 @@
           <w:pPr>
             <w:pStyle w:val="Spistreci2"/>
             <w:tabs>
+              <w:tab w:val="left" w:pos="960"/>
               <w:tab w:val="right" w:leader="dot" w:pos="9062"/>
             </w:tabs>
             <w:rPr>
+              <w:rFonts w:eastAsiaTheme="minorEastAsia"/>
               <w:noProof/>
+              <w:sz w:val="24"/>
+              <w:szCs w:val="24"/>
+              <w:lang w:eastAsia="pl-PL"/>
             </w:rPr>
           </w:pPr>
-          <w:hyperlink w:anchor="_Toc159525264" w:history="1">
+          <w:hyperlink w:anchor="_Toc160886697" w:history="1">
+            <w:r>
+              <w:rPr>
+                <w:rStyle w:val="Hipercze"/>
+                <w:noProof/>
+              </w:rPr>
+              <w:t>5.8</w:t>
+            </w:r>
+            <w:r>
+              <w:rPr>
+                <w:rFonts w:eastAsiaTheme="minorEastAsia"/>
+                <w:noProof/>
+                <w:sz w:val="24"/>
+                <w:szCs w:val="24"/>
+                <w:lang w:eastAsia="pl-PL"/>
+              </w:rPr>
+              <w:tab/>
+            </w:r>
             <w:r>
               <w:rPr>
                 <w:rStyle w:val="Hipercze"/>
@@ -1527,7 +2013,7 @@
                 <w:noProof/>
                 <w:webHidden/>
               </w:rPr>
-              <w:instrText xml:space="preserve"> PAGEREF _Toc159525264 \h </w:instrText>
+              <w:instrText xml:space="preserve"> PAGEREF _Toc160886697 \h </w:instrText>
             </w:r>
             <w:r>
               <w:rPr>
@@ -1547,7 +2033,7 @@
                 <w:noProof/>
                 <w:webHidden/>
               </w:rPr>
-              <w:t>2</w:t>
+              <w:t>4</w:t>
             </w:r>
             <w:r>
               <w:rPr>
@@ -1562,13 +2048,35 @@
           <w:pPr>
             <w:pStyle w:val="Spistreci2"/>
             <w:tabs>
+              <w:tab w:val="left" w:pos="960"/>
               <w:tab w:val="right" w:leader="dot" w:pos="9062"/>
             </w:tabs>
             <w:rPr>
+              <w:rFonts w:eastAsiaTheme="minorEastAsia"/>
               <w:noProof/>
+              <w:sz w:val="24"/>
+              <w:szCs w:val="24"/>
+              <w:lang w:eastAsia="pl-PL"/>
             </w:rPr>
           </w:pPr>
-          <w:hyperlink w:anchor="_Toc159525265" w:history="1">
+          <w:hyperlink w:anchor="_Toc160886698" w:history="1">
+            <w:r>
+              <w:rPr>
+                <w:rStyle w:val="Hipercze"/>
+                <w:noProof/>
+              </w:rPr>
+              <w:t>5.9</w:t>
+            </w:r>
+            <w:r>
+              <w:rPr>
+                <w:rFonts w:eastAsiaTheme="minorEastAsia"/>
+                <w:noProof/>
+                <w:sz w:val="24"/>
+                <w:szCs w:val="24"/>
+                <w:lang w:eastAsia="pl-PL"/>
+              </w:rPr>
+              <w:tab/>
+            </w:r>
             <w:r>
               <w:rPr>
                 <w:rStyle w:val="Hipercze"/>
@@ -1595,7 +2103,7 @@
                 <w:noProof/>
                 <w:webHidden/>
               </w:rPr>
-              <w:instrText xml:space="preserve"> PAGEREF _Toc159525265 \h </w:instrText>
+              <w:instrText xml:space="preserve"> PAGEREF _Toc160886698 \h </w:instrText>
             </w:r>
             <w:r>
               <w:rPr>
@@ -1615,7 +2123,7 @@
                 <w:noProof/>
                 <w:webHidden/>
               </w:rPr>
-              <w:t>3</w:t>
+              <w:t>4</w:t>
             </w:r>
             <w:r>
               <w:rPr>
@@ -1630,13 +2138,35 @@
           <w:pPr>
             <w:pStyle w:val="Spistreci2"/>
             <w:tabs>
+              <w:tab w:val="left" w:pos="960"/>
               <w:tab w:val="right" w:leader="dot" w:pos="9062"/>
             </w:tabs>
             <w:rPr>
+              <w:rFonts w:eastAsiaTheme="minorEastAsia"/>
               <w:noProof/>
+              <w:sz w:val="24"/>
+              <w:szCs w:val="24"/>
+              <w:lang w:eastAsia="pl-PL"/>
             </w:rPr>
           </w:pPr>
-          <w:hyperlink w:anchor="_Toc159525266" w:history="1">
+          <w:hyperlink w:anchor="_Toc160886699" w:history="1">
+            <w:r>
+              <w:rPr>
+                <w:rStyle w:val="Hipercze"/>
+                <w:noProof/>
+              </w:rPr>
+              <w:t>5.10</w:t>
+            </w:r>
+            <w:r>
+              <w:rPr>
+                <w:rFonts w:eastAsiaTheme="minorEastAsia"/>
+                <w:noProof/>
+                <w:sz w:val="24"/>
+                <w:szCs w:val="24"/>
+                <w:lang w:eastAsia="pl-PL"/>
+              </w:rPr>
+              <w:tab/>
+            </w:r>
             <w:r>
               <w:rPr>
                 <w:rStyle w:val="Hipercze"/>
@@ -1663,7 +2193,7 @@
                 <w:noProof/>
                 <w:webHidden/>
               </w:rPr>
-              <w:instrText xml:space="preserve"> PAGEREF _Toc159525266 \h </w:instrText>
+              <w:instrText xml:space="preserve"> PAGEREF _Toc160886699 \h </w:instrText>
             </w:r>
             <w:r>
               <w:rPr>
@@ -1683,7 +2213,7 @@
                 <w:noProof/>
                 <w:webHidden/>
               </w:rPr>
-              <w:t>3</w:t>
+              <w:t>4</w:t>
             </w:r>
             <w:r>
               <w:rPr>
@@ -1698,13 +2228,35 @@
           <w:pPr>
             <w:pStyle w:val="Spistreci2"/>
             <w:tabs>
+              <w:tab w:val="left" w:pos="960"/>
               <w:tab w:val="right" w:leader="dot" w:pos="9062"/>
             </w:tabs>
             <w:rPr>
+              <w:rFonts w:eastAsiaTheme="minorEastAsia"/>
               <w:noProof/>
+              <w:sz w:val="24"/>
+              <w:szCs w:val="24"/>
+              <w:lang w:eastAsia="pl-PL"/>
             </w:rPr>
           </w:pPr>
-          <w:hyperlink w:anchor="_Toc159525267" w:history="1">
+          <w:hyperlink w:anchor="_Toc160886700" w:history="1">
+            <w:r>
+              <w:rPr>
+                <w:rStyle w:val="Hipercze"/>
+                <w:noProof/>
+              </w:rPr>
+              <w:t>5.11</w:t>
+            </w:r>
+            <w:r>
+              <w:rPr>
+                <w:rFonts w:eastAsiaTheme="minorEastAsia"/>
+                <w:noProof/>
+                <w:sz w:val="24"/>
+                <w:szCs w:val="24"/>
+                <w:lang w:eastAsia="pl-PL"/>
+              </w:rPr>
+              <w:tab/>
+            </w:r>
             <w:r>
               <w:rPr>
                 <w:rStyle w:val="Hipercze"/>
@@ -1731,7 +2283,7 @@
                 <w:noProof/>
                 <w:webHidden/>
               </w:rPr>
-              <w:instrText xml:space="preserve"> PAGEREF _Toc159525267 \h </w:instrText>
+              <w:instrText xml:space="preserve"> PAGEREF _Toc160886700 \h </w:instrText>
             </w:r>
             <w:r>
               <w:rPr>
@@ -1751,7 +2303,7 @@
                 <w:noProof/>
                 <w:webHidden/>
               </w:rPr>
-              <w:t>3</w:t>
+              <w:t>5</w:t>
             </w:r>
             <w:r>
               <w:rPr>
@@ -1766,13 +2318,35 @@
           <w:pPr>
             <w:pStyle w:val="Spistreci2"/>
             <w:tabs>
+              <w:tab w:val="left" w:pos="960"/>
               <w:tab w:val="right" w:leader="dot" w:pos="9062"/>
             </w:tabs>
             <w:rPr>
+              <w:rFonts w:eastAsiaTheme="minorEastAsia"/>
               <w:noProof/>
+              <w:sz w:val="24"/>
+              <w:szCs w:val="24"/>
+              <w:lang w:eastAsia="pl-PL"/>
             </w:rPr>
           </w:pPr>
-          <w:hyperlink w:anchor="_Toc159525268" w:history="1">
+          <w:hyperlink w:anchor="_Toc160886701" w:history="1">
+            <w:r>
+              <w:rPr>
+                <w:rStyle w:val="Hipercze"/>
+                <w:noProof/>
+              </w:rPr>
+              <w:t>5.12</w:t>
+            </w:r>
+            <w:r>
+              <w:rPr>
+                <w:rFonts w:eastAsiaTheme="minorEastAsia"/>
+                <w:noProof/>
+                <w:sz w:val="24"/>
+                <w:szCs w:val="24"/>
+                <w:lang w:eastAsia="pl-PL"/>
+              </w:rPr>
+              <w:tab/>
+            </w:r>
             <w:r>
               <w:rPr>
                 <w:rStyle w:val="Hipercze"/>
@@ -1799,7 +2373,7 @@
                 <w:noProof/>
                 <w:webHidden/>
               </w:rPr>
-              <w:instrText xml:space="preserve"> PAGEREF _Toc159525268 \h </w:instrText>
+              <w:instrText xml:space="preserve"> PAGEREF _Toc160886701 \h </w:instrText>
             </w:r>
             <w:r>
               <w:rPr>
@@ -1819,7 +2393,7 @@
                 <w:noProof/>
                 <w:webHidden/>
               </w:rPr>
-              <w:t>3</w:t>
+              <w:t>5</w:t>
             </w:r>
             <w:r>
               <w:rPr>
@@ -1834,13 +2408,35 @@
           <w:pPr>
             <w:pStyle w:val="Spistreci1"/>
             <w:tabs>
+              <w:tab w:val="left" w:pos="480"/>
               <w:tab w:val="right" w:leader="dot" w:pos="9062"/>
             </w:tabs>
             <w:rPr>
+              <w:rFonts w:eastAsiaTheme="minorEastAsia"/>
               <w:noProof/>
+              <w:sz w:val="24"/>
+              <w:szCs w:val="24"/>
+              <w:lang w:eastAsia="pl-PL"/>
             </w:rPr>
           </w:pPr>
-          <w:hyperlink w:anchor="_Toc159525269" w:history="1">
+          <w:hyperlink w:anchor="_Toc160886702" w:history="1">
+            <w:r>
+              <w:rPr>
+                <w:rStyle w:val="Hipercze"/>
+                <w:noProof/>
+              </w:rPr>
+              <w:t>6</w:t>
+            </w:r>
+            <w:r>
+              <w:rPr>
+                <w:rFonts w:eastAsiaTheme="minorEastAsia"/>
+                <w:noProof/>
+                <w:sz w:val="24"/>
+                <w:szCs w:val="24"/>
+                <w:lang w:eastAsia="pl-PL"/>
+              </w:rPr>
+              <w:tab/>
+            </w:r>
             <w:r>
               <w:rPr>
                 <w:rStyle w:val="Hipercze"/>
@@ -1867,7 +2463,7 @@
                 <w:noProof/>
                 <w:webHidden/>
               </w:rPr>
-              <w:instrText xml:space="preserve"> PAGEREF _Toc159525269 \h </w:instrText>
+              <w:instrText xml:space="preserve"> PAGEREF _Toc160886702 \h </w:instrText>
             </w:r>
             <w:r>
               <w:rPr>
@@ -1887,7 +2483,7 @@
                 <w:noProof/>
                 <w:webHidden/>
               </w:rPr>
-              <w:t>3</w:t>
+              <w:t>5</w:t>
             </w:r>
             <w:r>
               <w:rPr>
@@ -1902,13 +2498,35 @@
           <w:pPr>
             <w:pStyle w:val="Spistreci2"/>
             <w:tabs>
+              <w:tab w:val="left" w:pos="960"/>
               <w:tab w:val="right" w:leader="dot" w:pos="9062"/>
             </w:tabs>
             <w:rPr>
+              <w:rFonts w:eastAsiaTheme="minorEastAsia"/>
               <w:noProof/>
+              <w:sz w:val="24"/>
+              <w:szCs w:val="24"/>
+              <w:lang w:eastAsia="pl-PL"/>
             </w:rPr>
           </w:pPr>
-          <w:hyperlink w:anchor="_Toc159525270" w:history="1">
+          <w:hyperlink w:anchor="_Toc160886703" w:history="1">
+            <w:r>
+              <w:rPr>
+                <w:rStyle w:val="Hipercze"/>
+                <w:noProof/>
+              </w:rPr>
+              <w:t>6.1</w:t>
+            </w:r>
+            <w:r>
+              <w:rPr>
+                <w:rFonts w:eastAsiaTheme="minorEastAsia"/>
+                <w:noProof/>
+                <w:sz w:val="24"/>
+                <w:szCs w:val="24"/>
+                <w:lang w:eastAsia="pl-PL"/>
+              </w:rPr>
+              <w:tab/>
+            </w:r>
             <w:r>
               <w:rPr>
                 <w:rStyle w:val="Hipercze"/>
@@ -1935,7 +2553,7 @@
                 <w:noProof/>
                 <w:webHidden/>
               </w:rPr>
-              <w:instrText xml:space="preserve"> PAGEREF _Toc159525270 \h </w:instrText>
+              <w:instrText xml:space="preserve"> PAGEREF _Toc160886703 \h </w:instrText>
             </w:r>
             <w:r>
               <w:rPr>
@@ -1955,7 +2573,7 @@
                 <w:noProof/>
                 <w:webHidden/>
               </w:rPr>
-              <w:t>3</w:t>
+              <w:t>5</w:t>
             </w:r>
             <w:r>
               <w:rPr>
@@ -1970,13 +2588,35 @@
           <w:pPr>
             <w:pStyle w:val="Spistreci2"/>
             <w:tabs>
+              <w:tab w:val="left" w:pos="960"/>
               <w:tab w:val="right" w:leader="dot" w:pos="9062"/>
             </w:tabs>
             <w:rPr>
+              <w:rFonts w:eastAsiaTheme="minorEastAsia"/>
               <w:noProof/>
+              <w:sz w:val="24"/>
+              <w:szCs w:val="24"/>
+              <w:lang w:eastAsia="pl-PL"/>
             </w:rPr>
           </w:pPr>
-          <w:hyperlink w:anchor="_Toc159525271" w:history="1">
+          <w:hyperlink w:anchor="_Toc160886704" w:history="1">
+            <w:r>
+              <w:rPr>
+                <w:rStyle w:val="Hipercze"/>
+                <w:noProof/>
+              </w:rPr>
+              <w:t>6.2</w:t>
+            </w:r>
+            <w:r>
+              <w:rPr>
+                <w:rFonts w:eastAsiaTheme="minorEastAsia"/>
+                <w:noProof/>
+                <w:sz w:val="24"/>
+                <w:szCs w:val="24"/>
+                <w:lang w:eastAsia="pl-PL"/>
+              </w:rPr>
+              <w:tab/>
+            </w:r>
             <w:r>
               <w:rPr>
                 <w:rStyle w:val="Hipercze"/>
@@ -2003,7 +2643,7 @@
                 <w:noProof/>
                 <w:webHidden/>
               </w:rPr>
-              <w:instrText xml:space="preserve"> PAGEREF _Toc159525271 \h </w:instrText>
+              <w:instrText xml:space="preserve"> PAGEREF _Toc160886704 \h </w:instrText>
             </w:r>
             <w:r>
               <w:rPr>
@@ -2023,7 +2663,7 @@
                 <w:noProof/>
                 <w:webHidden/>
               </w:rPr>
-              <w:t>3</w:t>
+              <w:t>5</w:t>
             </w:r>
             <w:r>
               <w:rPr>
@@ -2038,13 +2678,35 @@
           <w:pPr>
             <w:pStyle w:val="Spistreci2"/>
             <w:tabs>
+              <w:tab w:val="left" w:pos="960"/>
               <w:tab w:val="right" w:leader="dot" w:pos="9062"/>
             </w:tabs>
             <w:rPr>
+              <w:rFonts w:eastAsiaTheme="minorEastAsia"/>
               <w:noProof/>
+              <w:sz w:val="24"/>
+              <w:szCs w:val="24"/>
+              <w:lang w:eastAsia="pl-PL"/>
             </w:rPr>
           </w:pPr>
-          <w:hyperlink w:anchor="_Toc159525272" w:history="1">
+          <w:hyperlink w:anchor="_Toc160886705" w:history="1">
+            <w:r>
+              <w:rPr>
+                <w:rStyle w:val="Hipercze"/>
+                <w:noProof/>
+              </w:rPr>
+              <w:t>6.3</w:t>
+            </w:r>
+            <w:r>
+              <w:rPr>
+                <w:rFonts w:eastAsiaTheme="minorEastAsia"/>
+                <w:noProof/>
+                <w:sz w:val="24"/>
+                <w:szCs w:val="24"/>
+                <w:lang w:eastAsia="pl-PL"/>
+              </w:rPr>
+              <w:tab/>
+            </w:r>
             <w:r>
               <w:rPr>
                 <w:rStyle w:val="Hipercze"/>
@@ -2071,7 +2733,7 @@
                 <w:noProof/>
                 <w:webHidden/>
               </w:rPr>
-              <w:instrText xml:space="preserve"> PAGEREF _Toc159525272 \h </w:instrText>
+              <w:instrText xml:space="preserve"> PAGEREF _Toc160886705 \h </w:instrText>
             </w:r>
             <w:r>
               <w:rPr>
@@ -2091,7 +2753,97 @@
                 <w:noProof/>
                 <w:webHidden/>
               </w:rPr>
-              <w:t>3</w:t>
+              <w:t>5</w:t>
+            </w:r>
+            <w:r>
+              <w:rPr>
+                <w:noProof/>
+                <w:webHidden/>
+              </w:rPr>
+              <w:fldChar w:fldCharType="end"/>
+            </w:r>
+          </w:hyperlink>
+        </w:p>
+        <w:p>
+          <w:pPr>
+            <w:pStyle w:val="Spistreci2"/>
+            <w:tabs>
+              <w:tab w:val="left" w:pos="960"/>
+              <w:tab w:val="right" w:leader="dot" w:pos="9062"/>
+            </w:tabs>
+            <w:rPr>
+              <w:rFonts w:eastAsiaTheme="minorEastAsia"/>
+              <w:noProof/>
+              <w:sz w:val="24"/>
+              <w:szCs w:val="24"/>
+              <w:lang w:eastAsia="pl-PL"/>
+            </w:rPr>
+          </w:pPr>
+          <w:hyperlink w:anchor="_Toc160886706" w:history="1">
+            <w:r>
+              <w:rPr>
+                <w:rStyle w:val="Hipercze"/>
+                <w:noProof/>
+              </w:rPr>
+              <w:t>6.4</w:t>
+            </w:r>
+            <w:r>
+              <w:rPr>
+                <w:rFonts w:eastAsiaTheme="minorEastAsia"/>
+                <w:noProof/>
+                <w:sz w:val="24"/>
+                <w:szCs w:val="24"/>
+                <w:lang w:eastAsia="pl-PL"/>
+              </w:rPr>
+              <w:tab/>
+            </w:r>
+            <w:r>
+              <w:rPr>
+                <w:rStyle w:val="Hipercze"/>
+                <w:noProof/>
+              </w:rPr>
+              <w:t>Problemy napotkane w projekcie</w:t>
+            </w:r>
+            <w:r>
+              <w:rPr>
+                <w:noProof/>
+                <w:webHidden/>
+              </w:rPr>
+              <w:tab/>
+            </w:r>
+            <w:r>
+              <w:rPr>
+                <w:noProof/>
+                <w:webHidden/>
+              </w:rPr>
+              <w:fldChar w:fldCharType="begin"/>
+            </w:r>
+            <w:r>
+              <w:rPr>
+                <w:noProof/>
+                <w:webHidden/>
+              </w:rPr>
+              <w:instrText xml:space="preserve"> PAGEREF _Toc160886706 \h </w:instrText>
+            </w:r>
+            <w:r>
+              <w:rPr>
+                <w:noProof/>
+                <w:webHidden/>
+              </w:rPr>
+            </w:r>
+            <w:r>
+              <w:rPr>
+                <w:noProof/>
+                <w:webHidden/>
+              </w:rPr>
+              <w:fldChar w:fldCharType="separate"/>
+            </w:r>
+            <w:r>
+              <w:rPr>
+                <w:noProof/>
+                <w:webHidden/>
+              </w:rPr>
+              <w:t>5</w:t>
             </w:r>
             <w:r>
               <w:rPr>
@@ -2106,13 +2858,35 @@
           <w:pPr>
             <w:pStyle w:val="Spistreci1"/>
             <w:tabs>
+              <w:tab w:val="left" w:pos="480"/>
               <w:tab w:val="right" w:leader="dot" w:pos="9062"/>
             </w:tabs>
             <w:rPr>
+              <w:rFonts w:eastAsiaTheme="minorEastAsia"/>
               <w:noProof/>
+              <w:sz w:val="24"/>
+              <w:szCs w:val="24"/>
+              <w:lang w:eastAsia="pl-PL"/>
             </w:rPr>
           </w:pPr>
-          <w:hyperlink w:anchor="_Toc159525273" w:history="1">
+          <w:hyperlink w:anchor="_Toc160886707" w:history="1">
+            <w:r>
+              <w:rPr>
+                <w:rStyle w:val="Hipercze"/>
+                <w:noProof/>
+              </w:rPr>
+              <w:t>7</w:t>
+            </w:r>
+            <w:r>
+              <w:rPr>
+                <w:rFonts w:eastAsiaTheme="minorEastAsia"/>
+                <w:noProof/>
+                <w:sz w:val="24"/>
+                <w:szCs w:val="24"/>
+                <w:lang w:eastAsia="pl-PL"/>
+              </w:rPr>
+              <w:tab/>
+            </w:r>
             <w:r>
               <w:rPr>
                 <w:rStyle w:val="Hipercze"/>
@@ -2139,7 +2913,7 @@
                 <w:noProof/>
                 <w:webHidden/>
               </w:rPr>
-              <w:instrText xml:space="preserve"> PAGEREF _Toc159525273 \h </w:instrText>
+              <w:instrText xml:space="preserve"> PAGEREF _Toc160886707 \h </w:instrText>
             </w:r>
             <w:r>
               <w:rPr>
@@ -2159,7 +2933,7 @@
                 <w:noProof/>
                 <w:webHidden/>
               </w:rPr>
-              <w:t>3</w:t>
+              <w:t>5</w:t>
             </w:r>
             <w:r>
               <w:rPr>
@@ -2174,13 +2948,35 @@
           <w:pPr>
             <w:pStyle w:val="Spistreci1"/>
             <w:tabs>
+              <w:tab w:val="left" w:pos="480"/>
               <w:tab w:val="right" w:leader="dot" w:pos="9062"/>
             </w:tabs>
             <w:rPr>
+              <w:rFonts w:eastAsiaTheme="minorEastAsia"/>
               <w:noProof/>
+              <w:sz w:val="24"/>
+              <w:szCs w:val="24"/>
+              <w:lang w:eastAsia="pl-PL"/>
             </w:rPr>
           </w:pPr>
-          <w:hyperlink w:anchor="_Toc159525274" w:history="1">
+          <w:hyperlink w:anchor="_Toc160886708" w:history="1">
+            <w:r>
+              <w:rPr>
+                <w:rStyle w:val="Hipercze"/>
+                <w:noProof/>
+              </w:rPr>
+              <w:t>8</w:t>
+            </w:r>
+            <w:r>
+              <w:rPr>
+                <w:rFonts w:eastAsiaTheme="minorEastAsia"/>
+                <w:noProof/>
+                <w:sz w:val="24"/>
+                <w:szCs w:val="24"/>
+                <w:lang w:eastAsia="pl-PL"/>
+              </w:rPr>
+              <w:tab/>
+            </w:r>
             <w:r>
               <w:rPr>
                 <w:rStyle w:val="Hipercze"/>
@@ -2207,7 +3003,7 @@
                 <w:noProof/>
                 <w:webHidden/>
               </w:rPr>
-              <w:instrText xml:space="preserve"> PAGEREF _Toc159525274 \h </w:instrText>
+              <w:instrText xml:space="preserve"> PAGEREF _Toc160886708 \h </w:instrText>
             </w:r>
             <w:r>
               <w:rPr>
@@ -2227,7 +3023,7 @@
                 <w:noProof/>
                 <w:webHidden/>
               </w:rPr>
-              <w:t>3</w:t>
+              <w:t>5</w:t>
             </w:r>
             <w:r>
               <w:rPr>
@@ -2242,13 +3038,35 @@
           <w:pPr>
             <w:pStyle w:val="Spistreci1"/>
             <w:tabs>
+              <w:tab w:val="left" w:pos="480"/>
               <w:tab w:val="right" w:leader="dot" w:pos="9062"/>
             </w:tabs>
             <w:rPr>
+              <w:rFonts w:eastAsiaTheme="minorEastAsia"/>
               <w:noProof/>
+              <w:sz w:val="24"/>
+              <w:szCs w:val="24"/>
+              <w:lang w:eastAsia="pl-PL"/>
             </w:rPr>
           </w:pPr>
-          <w:hyperlink w:anchor="_Toc159525275" w:history="1">
+          <w:hyperlink w:anchor="_Toc160886709" w:history="1">
+            <w:r>
+              <w:rPr>
+                <w:rStyle w:val="Hipercze"/>
+                <w:noProof/>
+              </w:rPr>
+              <w:t>9</w:t>
+            </w:r>
+            <w:r>
+              <w:rPr>
+                <w:rFonts w:eastAsiaTheme="minorEastAsia"/>
+                <w:noProof/>
+                <w:sz w:val="24"/>
+                <w:szCs w:val="24"/>
+                <w:lang w:eastAsia="pl-PL"/>
+              </w:rPr>
+              <w:tab/>
+            </w:r>
             <w:r>
               <w:rPr>
                 <w:rStyle w:val="Hipercze"/>
@@ -2275,7 +3093,7 @@
                 <w:noProof/>
                 <w:webHidden/>
               </w:rPr>
-              <w:instrText xml:space="preserve"> PAGEREF _Toc159525275 \h </w:instrText>
+              <w:instrText xml:space="preserve"> PAGEREF _Toc160886709 \h </w:instrText>
             </w:r>
             <w:r>
               <w:rPr>
@@ -2295,7 +3113,7 @@
                 <w:noProof/>
                 <w:webHidden/>
               </w:rPr>
-              <w:t>3</w:t>
+              <w:t>5</w:t>
             </w:r>
             <w:r>
               <w:rPr>
@@ -2310,13 +3128,35 @@
           <w:pPr>
             <w:pStyle w:val="Spistreci1"/>
             <w:tabs>
+              <w:tab w:val="left" w:pos="480"/>
               <w:tab w:val="right" w:leader="dot" w:pos="9062"/>
             </w:tabs>
             <w:rPr>
+              <w:rFonts w:eastAsiaTheme="minorEastAsia"/>
               <w:noProof/>
+              <w:sz w:val="24"/>
+              <w:szCs w:val="24"/>
+              <w:lang w:eastAsia="pl-PL"/>
             </w:rPr>
           </w:pPr>
-          <w:hyperlink w:anchor="_Toc159525276" w:history="1">
+          <w:hyperlink w:anchor="_Toc160886710" w:history="1">
+            <w:r>
+              <w:rPr>
+                <w:rStyle w:val="Hipercze"/>
+                <w:noProof/>
+              </w:rPr>
+              <w:t>10</w:t>
+            </w:r>
+            <w:r>
+              <w:rPr>
+                <w:rFonts w:eastAsiaTheme="minorEastAsia"/>
+                <w:noProof/>
+                <w:sz w:val="24"/>
+                <w:szCs w:val="24"/>
+                <w:lang w:eastAsia="pl-PL"/>
+              </w:rPr>
+              <w:tab/>
+            </w:r>
             <w:r>
               <w:rPr>
                 <w:rStyle w:val="Hipercze"/>
@@ -2343,7 +3183,7 @@
                 <w:noProof/>
                 <w:webHidden/>
               </w:rPr>
-              <w:instrText xml:space="preserve"> PAGEREF _Toc159525276 \h </w:instrText>
+              <w:instrText xml:space="preserve"> PAGEREF _Toc160886710 \h </w:instrText>
             </w:r>
             <w:r>
               <w:rPr>
@@ -2363,7 +3203,7 @@
                 <w:noProof/>
                 <w:webHidden/>
               </w:rPr>
-              <w:t>3</w:t>
+              <w:t>5</w:t>
             </w:r>
             <w:r>
               <w:rPr>
@@ -2378,13 +3218,35 @@
           <w:pPr>
             <w:pStyle w:val="Spistreci1"/>
             <w:tabs>
+              <w:tab w:val="left" w:pos="480"/>
               <w:tab w:val="right" w:leader="dot" w:pos="9062"/>
             </w:tabs>
             <w:rPr>
+              <w:rFonts w:eastAsiaTheme="minorEastAsia"/>
               <w:noProof/>
+              <w:sz w:val="24"/>
+              <w:szCs w:val="24"/>
+              <w:lang w:eastAsia="pl-PL"/>
             </w:rPr>
           </w:pPr>
-          <w:hyperlink w:anchor="_Toc159525277" w:history="1">
+          <w:hyperlink w:anchor="_Toc160886711" w:history="1">
+            <w:r>
+              <w:rPr>
+                <w:rStyle w:val="Hipercze"/>
+                <w:noProof/>
+              </w:rPr>
+              <w:t>11</w:t>
+            </w:r>
+            <w:r>
+              <w:rPr>
+                <w:rFonts w:eastAsiaTheme="minorEastAsia"/>
+                <w:noProof/>
+                <w:sz w:val="24"/>
+                <w:szCs w:val="24"/>
+                <w:lang w:eastAsia="pl-PL"/>
+              </w:rPr>
+              <w:tab/>
+            </w:r>
             <w:r>
               <w:rPr>
                 <w:rStyle w:val="Hipercze"/>
@@ -2411,7 +3273,7 @@
                 <w:noProof/>
                 <w:webHidden/>
               </w:rPr>
-              <w:instrText xml:space="preserve"> PAGEREF _Toc159525277 \h </w:instrText>
+              <w:instrText xml:space="preserve"> PAGEREF _Toc160886711 \h </w:instrText>
             </w:r>
             <w:r>
               <w:rPr>
@@ -2431,7 +3293,7 @@
                 <w:noProof/>
                 <w:webHidden/>
               </w:rPr>
-              <w:t>3</w:t>
+              <w:t>5</w:t>
             </w:r>
             <w:r>
               <w:rPr>
@@ -2459,11 +3321,11 @@
         </w:p>
       </w:sdtContent>
     </w:sdt>
-    <w:bookmarkStart w:id="1" w:name="_Toc159525244" w:displacedByCustomXml="prev"/>
     <w:p>
       <w:pPr>
         <w:pStyle w:val="Nagwek1"/>
       </w:pPr>
+      <w:bookmarkStart w:id="1" w:name="_Toc160886677"/>
       <w:r>
         <w:lastRenderedPageBreak/>
         <w:t>Wstęp</w:t>
@@ -2474,7 +3336,7 @@
       <w:pPr>
         <w:pStyle w:val="Nagwek2"/>
       </w:pPr>
-      <w:bookmarkStart w:id="2" w:name="_Toc159525245"/>
+      <w:bookmarkStart w:id="2" w:name="_Toc160886678"/>
       <w:r>
         <w:t>Cel</w:t>
       </w:r>
@@ -2484,7 +3346,7 @@
       <w:pPr>
         <w:pStyle w:val="Nagwek2"/>
       </w:pPr>
-      <w:bookmarkStart w:id="3" w:name="_Toc159525246"/>
+      <w:bookmarkStart w:id="3" w:name="_Toc160886679"/>
       <w:r>
         <w:t>Dziedzina Problemowa</w:t>
       </w:r>
@@ -2494,7 +3356,7 @@
       <w:pPr>
         <w:pStyle w:val="Nagwek2"/>
       </w:pPr>
-      <w:bookmarkStart w:id="4" w:name="_Toc159525247"/>
+      <w:bookmarkStart w:id="4" w:name="_Toc160886680"/>
       <w:r>
         <w:t>Rezultat Pracy</w:t>
       </w:r>
@@ -2504,7 +3366,7 @@
       <w:pPr>
         <w:pStyle w:val="Nagwek2"/>
       </w:pPr>
-      <w:bookmarkStart w:id="5" w:name="_Toc159525248"/>
+      <w:bookmarkStart w:id="5" w:name="_Toc160886681"/>
       <w:r>
         <w:t>Organizacja pracy</w:t>
       </w:r>
@@ -2514,7 +3376,7 @@
       <w:pPr>
         <w:pStyle w:val="Nagwek2"/>
       </w:pPr>
-      <w:bookmarkStart w:id="6" w:name="_Toc159525249"/>
+      <w:bookmarkStart w:id="6" w:name="_Toc160886682"/>
       <w:r>
         <w:t>Zakres odpowiedzialności systemu</w:t>
       </w:r>
@@ -2524,7 +3386,7 @@
       <w:pPr>
         <w:pStyle w:val="Nagwek1"/>
       </w:pPr>
-      <w:bookmarkStart w:id="7" w:name="_Toc159525250"/>
+      <w:bookmarkStart w:id="7" w:name="_Toc160886683"/>
       <w:r>
         <w:t>Propozycja systemu</w:t>
       </w:r>
@@ -2534,7 +3396,7 @@
       <w:pPr>
         <w:pStyle w:val="Nagwek2"/>
       </w:pPr>
-      <w:bookmarkStart w:id="8" w:name="_Toc159525251"/>
+      <w:bookmarkStart w:id="8" w:name="_Toc160886684"/>
       <w:r>
         <w:t>Wymagania</w:t>
       </w:r>
@@ -2547,7 +3409,7 @@
       <w:pPr>
         <w:pStyle w:val="Nagwek2"/>
       </w:pPr>
-      <w:bookmarkStart w:id="9" w:name="_Toc159525252"/>
+      <w:bookmarkStart w:id="9" w:name="_Toc160886685"/>
       <w:r>
         <w:t>Użytkownicy systemu</w:t>
       </w:r>
@@ -2557,7 +3419,7 @@
       <w:pPr>
         <w:pStyle w:val="Nagwek2"/>
       </w:pPr>
-      <w:bookmarkStart w:id="10" w:name="_Toc159525253"/>
+      <w:bookmarkStart w:id="10" w:name="_Toc160886686"/>
       <w:r>
         <w:t>Wymagania funkcjonalne</w:t>
       </w:r>
@@ -2567,7 +3429,7 @@
       <w:pPr>
         <w:pStyle w:val="Nagwek2"/>
       </w:pPr>
-      <w:bookmarkStart w:id="11" w:name="_Toc159525254"/>
+      <w:bookmarkStart w:id="11" w:name="_Toc160886687"/>
       <w:r>
         <w:t>Wymagania niefunkcjonalne</w:t>
       </w:r>
@@ -2580,7 +3442,7 @@
       <w:pPr>
         <w:pStyle w:val="Nagwek2"/>
       </w:pPr>
-      <w:bookmarkStart w:id="12" w:name="_Toc159525255"/>
+      <w:bookmarkStart w:id="12" w:name="_Toc160886688"/>
       <w:r>
         <w:t>Struktura systemu</w:t>
       </w:r>
@@ -2590,7 +3452,7 @@
       <w:pPr>
         <w:pStyle w:val="Nagwek1"/>
       </w:pPr>
-      <w:bookmarkStart w:id="13" w:name="_Toc159525256"/>
+      <w:bookmarkStart w:id="13" w:name="_Toc160886689"/>
       <w:r>
         <w:t>Wykorzystane technologie i narzędzia</w:t>
       </w:r>
@@ -2600,7 +3462,7 @@
       <w:pPr>
         <w:pStyle w:val="Nagwek2"/>
       </w:pPr>
-      <w:bookmarkStart w:id="14" w:name="_Toc159525257"/>
+      <w:bookmarkStart w:id="14" w:name="_Toc160886690"/>
       <w:proofErr w:type="spellStart"/>
       <w:r>
         <w:t>Xampp</w:t>
@@ -2612,7 +3474,7 @@
       <w:pPr>
         <w:pStyle w:val="Nagwek2"/>
       </w:pPr>
-      <w:bookmarkStart w:id="15" w:name="_Toc159525258"/>
+      <w:bookmarkStart w:id="15" w:name="_Toc160886691"/>
       <w:r>
         <w:t>SQL</w:t>
       </w:r>
@@ -2622,7 +3484,7 @@
       <w:pPr>
         <w:pStyle w:val="Nagwek2"/>
       </w:pPr>
-      <w:bookmarkStart w:id="16" w:name="_Toc159525259"/>
+      <w:bookmarkStart w:id="16" w:name="_Toc160886692"/>
       <w:r>
         <w:t>MySQL</w:t>
       </w:r>
@@ -2632,7 +3494,7 @@
       <w:pPr>
         <w:pStyle w:val="Nagwek2"/>
       </w:pPr>
-      <w:bookmarkStart w:id="17" w:name="_Toc159525260"/>
+      <w:bookmarkStart w:id="17" w:name="_Toc160886693"/>
       <w:r>
         <w:t>Java 17</w:t>
       </w:r>
@@ -2642,7 +3504,7 @@
       <w:pPr>
         <w:pStyle w:val="Nagwek2"/>
       </w:pPr>
-      <w:bookmarkStart w:id="18" w:name="_Toc159525261"/>
+      <w:bookmarkStart w:id="18" w:name="_Toc160886694"/>
       <w:r>
         <w:t xml:space="preserve">Java Spring </w:t>
       </w:r>
@@ -2657,7 +3519,7 @@
       <w:pPr>
         <w:pStyle w:val="Nagwek2"/>
       </w:pPr>
-      <w:bookmarkStart w:id="19" w:name="_Toc159525262"/>
+      <w:bookmarkStart w:id="19" w:name="_Toc160886695"/>
       <w:r>
         <w:t>JavaScript</w:t>
       </w:r>
@@ -2667,7 +3529,7 @@
       <w:pPr>
         <w:pStyle w:val="Nagwek2"/>
       </w:pPr>
-      <w:bookmarkStart w:id="20" w:name="_Toc159525263"/>
+      <w:bookmarkStart w:id="20" w:name="_Toc160886696"/>
       <w:proofErr w:type="spellStart"/>
       <w:r>
         <w:t>React</w:t>
@@ -2679,7 +3541,7 @@
       <w:pPr>
         <w:pStyle w:val="Nagwek2"/>
       </w:pPr>
-      <w:bookmarkStart w:id="21" w:name="_Toc159525264"/>
+      <w:bookmarkStart w:id="21" w:name="_Toc160886697"/>
       <w:proofErr w:type="spellStart"/>
       <w:r>
         <w:t>TypeScript</w:t>
@@ -2691,7 +3553,7 @@
       <w:pPr>
         <w:pStyle w:val="Nagwek2"/>
       </w:pPr>
-      <w:bookmarkStart w:id="22" w:name="_Toc159525265"/>
+      <w:bookmarkStart w:id="22" w:name="_Toc160886698"/>
       <w:r>
         <w:t>HTML</w:t>
       </w:r>
@@ -2701,7 +3563,7 @@
       <w:pPr>
         <w:pStyle w:val="Nagwek2"/>
       </w:pPr>
-      <w:bookmarkStart w:id="23" w:name="_Toc159525266"/>
+      <w:bookmarkStart w:id="23" w:name="_Toc160886699"/>
       <w:r>
         <w:t>Kaskadowe arkusze stylów</w:t>
       </w:r>
@@ -2711,7 +3573,7 @@
       <w:pPr>
         <w:pStyle w:val="Nagwek2"/>
       </w:pPr>
-      <w:bookmarkStart w:id="24" w:name="_Toc159525267"/>
+      <w:bookmarkStart w:id="24" w:name="_Toc160886700"/>
       <w:proofErr w:type="spellStart"/>
       <w:r>
         <w:lastRenderedPageBreak/>
@@ -2727,7 +3589,7 @@
       <w:pPr>
         <w:pStyle w:val="Nagwek2"/>
       </w:pPr>
-      <w:bookmarkStart w:id="25" w:name="_Toc159525268"/>
+      <w:bookmarkStart w:id="25" w:name="_Toc160886701"/>
       <w:r>
         <w:t xml:space="preserve">Visual Studio </w:t>
       </w:r>
@@ -2742,7 +3604,7 @@
       <w:pPr>
         <w:pStyle w:val="Nagwek1"/>
       </w:pPr>
-      <w:bookmarkStart w:id="26" w:name="_Toc159525269"/>
+      <w:bookmarkStart w:id="26" w:name="_Toc160886702"/>
       <w:r>
         <w:t>System do rezerwacji miejsc w kinie</w:t>
       </w:r>
@@ -2752,7 +3614,7 @@
       <w:pPr>
         <w:pStyle w:val="Nagwek2"/>
       </w:pPr>
-      <w:bookmarkStart w:id="27" w:name="_Toc159525270"/>
+      <w:bookmarkStart w:id="27" w:name="_Toc160886703"/>
       <w:r>
         <w:t>Schemat bazy danych aplikacji</w:t>
       </w:r>
@@ -2762,7 +3624,7 @@
       <w:pPr>
         <w:pStyle w:val="Nagwek2"/>
       </w:pPr>
-      <w:bookmarkStart w:id="28" w:name="_Toc159525271"/>
+      <w:bookmarkStart w:id="28" w:name="_Toc160886704"/>
       <w:r>
         <w:t>Interfejsy użytkownika</w:t>
       </w:r>
@@ -2772,7 +3634,7 @@
       <w:pPr>
         <w:pStyle w:val="Nagwek2"/>
       </w:pPr>
-      <w:bookmarkStart w:id="29" w:name="_Toc159525272"/>
+      <w:bookmarkStart w:id="29" w:name="_Toc160886705"/>
       <w:r>
         <w:t>Logika biznesowa</w:t>
       </w:r>
@@ -2783,21 +3645,45 @@
     </w:p>
     <w:p>
       <w:pPr>
-        <w:pStyle w:val="Nagwek1"/>
-      </w:pPr>
-      <w:bookmarkStart w:id="30" w:name="_Toc159525273"/>
+        <w:pStyle w:val="Nagwek2"/>
+      </w:pPr>
+      <w:bookmarkStart w:id="30" w:name="_Toc160886706"/>
       <w:r>
-        <w:t>Przyszły rozwój systemu</w:t>
+        <w:t>Problemy napotkane w projekcie</w:t>
       </w:r>
       <w:bookmarkEnd w:id="30"/>
     </w:p>
     <w:p>
       <w:pPr>
+        <w:pStyle w:val="Akapitzlist"/>
+        <w:numPr>
+          <w:ilvl w:val="0"/>
+          <w:numId w:val="2"/>
+        </w:numPr>
+      </w:pPr>
+      <w:r>
+        <w:t>Co zrobić z miejsca aby zarezerwować je i widzieć które są zajęte</w:t>
+      </w:r>
+    </w:p>
+    <w:p>
+      <w:pPr>
+        <w:pStyle w:val="Akapitzlist"/>
+        <w:numPr>
+          <w:ilvl w:val="0"/>
+          <w:numId w:val="2"/>
+        </w:numPr>
+      </w:pPr>
+      <w:r>
+        <w:t>Rezerwacja tego samego miejsca przez wielu użytkowników w tym samym czasie</w:t>
+      </w:r>
+    </w:p>
+    <w:p>
+      <w:pPr>
         <w:pStyle w:val="Nagwek1"/>
       </w:pPr>
-      <w:bookmarkStart w:id="31" w:name="_Toc159525274"/>
+      <w:bookmarkStart w:id="31" w:name="_Toc160886707"/>
       <w:r>
-        <w:t>Spis tabel</w:t>
+        <w:t>Przyszły rozwój systemu</w:t>
       </w:r>
       <w:bookmarkEnd w:id="31"/>
     </w:p>
@@ -2805,9 +3691,9 @@
       <w:pPr>
         <w:pStyle w:val="Nagwek1"/>
       </w:pPr>
-      <w:bookmarkStart w:id="32" w:name="_Toc159525275"/>
+      <w:bookmarkStart w:id="32" w:name="_Toc160886708"/>
       <w:r>
-        <w:t>Spis ilustracji</w:t>
+        <w:t>Spis tabel</w:t>
       </w:r>
       <w:bookmarkEnd w:id="32"/>
     </w:p>
@@ -2815,9 +3701,9 @@
       <w:pPr>
         <w:pStyle w:val="Nagwek1"/>
       </w:pPr>
-      <w:bookmarkStart w:id="33" w:name="_Toc159525276"/>
+      <w:bookmarkStart w:id="33" w:name="_Toc160886709"/>
       <w:r>
-        <w:t>Bibliografia</w:t>
+        <w:t>Spis ilustracji</w:t>
       </w:r>
       <w:bookmarkEnd w:id="33"/>
     </w:p>
@@ -2825,14 +3711,24 @@
       <w:pPr>
         <w:pStyle w:val="Nagwek1"/>
       </w:pPr>
-      <w:bookmarkStart w:id="34" w:name="_Toc159525277"/>
+      <w:bookmarkStart w:id="34" w:name="_Toc160886710"/>
+      <w:r>
+        <w:t>Bibliografia</w:t>
+      </w:r>
+      <w:bookmarkEnd w:id="34"/>
+    </w:p>
+    <w:p>
+      <w:pPr>
+        <w:pStyle w:val="Nagwek1"/>
+      </w:pPr>
+      <w:bookmarkStart w:id="35" w:name="_Toc160886711"/>
       <w:r>
         <w:t>Słownik</w:t>
       </w:r>
       <w:r>
         <w:t xml:space="preserve"> pojęć</w:t>
       </w:r>
-      <w:bookmarkEnd w:id="34"/>
+      <w:bookmarkEnd w:id="35"/>
     </w:p>
     <w:sectPr>
       <w:pgSz w:w="11906" w:h="16838"/>
@@ -2941,8 +3837,100 @@
       </w:pPr>
     </w:lvl>
   </w:abstractNum>
+  <w:abstractNum w:abstractNumId="1" w15:restartNumberingAfterBreak="0">
+    <w:nsid w:val="7E9F746D"/>
+    <w:multiLevelType w:val="hybridMultilevel"/>
+    <w:tmpl w:val="8674B96E"/>
+    <w:lvl w:ilvl="0" w:tplc="0415000F">
+      <w:start w:val="1"/>
+      <w:numFmt w:val="decimal"/>
+      <w:lvlText w:val="%1."/>
+      <w:lvlJc w:val="left"/>
+      <w:pPr>
+        <w:ind w:left="720" w:hanging="360"/>
+      </w:pPr>
+      <w:rPr>
+        <w:rFonts w:hint="default"/>
+      </w:rPr>
+    </w:lvl>
+    <w:lvl w:ilvl="1" w:tplc="04150019" w:tentative="1">
+      <w:start w:val="1"/>
+      <w:numFmt w:val="lowerLetter"/>
+      <w:lvlText w:val="%2."/>
+      <w:lvlJc w:val="left"/>
+      <w:pPr>
+        <w:ind w:left="1440" w:hanging="360"/>
+      </w:pPr>
+    </w:lvl>
+    <w:lvl w:ilvl="2" w:tplc="0415001B" w:tentative="1">
+      <w:start w:val="1"/>
+      <w:numFmt w:val="lowerRoman"/>
+      <w:lvlText w:val="%3."/>
+      <w:lvlJc w:val="right"/>
+      <w:pPr>
+        <w:ind w:left="2160" w:hanging="180"/>
+      </w:pPr>
+    </w:lvl>
+    <w:lvl w:ilvl="3" w:tplc="0415000F" w:tentative="1">
+      <w:start w:val="1"/>
+      <w:numFmt w:val="decimal"/>
+      <w:lvlText w:val="%4."/>
+      <w:lvlJc w:val="left"/>
+      <w:pPr>
+        <w:ind w:left="2880" w:hanging="360"/>
+      </w:pPr>
+    </w:lvl>
+    <w:lvl w:ilvl="4" w:tplc="04150019" w:tentative="1">
+      <w:start w:val="1"/>
+      <w:numFmt w:val="lowerLetter"/>
+      <w:lvlText w:val="%5."/>
+      <w:lvlJc w:val="left"/>
+      <w:pPr>
+        <w:ind w:left="3600" w:hanging="360"/>
+      </w:pPr>
+    </w:lvl>
+    <w:lvl w:ilvl="5" w:tplc="0415001B" w:tentative="1">
+      <w:start w:val="1"/>
+      <w:numFmt w:val="lowerRoman"/>
+      <w:lvlText w:val="%6."/>
+      <w:lvlJc w:val="right"/>
+      <w:pPr>
+        <w:ind w:left="4320" w:hanging="180"/>
+      </w:pPr>
+    </w:lvl>
+    <w:lvl w:ilvl="6" w:tplc="0415000F" w:tentative="1">
+      <w:start w:val="1"/>
+      <w:numFmt w:val="decimal"/>
+      <w:lvlText w:val="%7."/>
+      <w:lvlJc w:val="left"/>
+      <w:pPr>
+        <w:ind w:left="5040" w:hanging="360"/>
+      </w:pPr>
+    </w:lvl>
+    <w:lvl w:ilvl="7" w:tplc="04150019" w:tentative="1">
+      <w:start w:val="1"/>
+      <w:numFmt w:val="lowerLetter"/>
+      <w:lvlText w:val="%8."/>
+      <w:lvlJc w:val="left"/>
+      <w:pPr>
+        <w:ind w:left="5760" w:hanging="360"/>
+      </w:pPr>
+    </w:lvl>
+    <w:lvl w:ilvl="8" w:tplc="0415001B" w:tentative="1">
+      <w:start w:val="1"/>
+      <w:numFmt w:val="lowerRoman"/>
+      <w:lvlText w:val="%9."/>
+      <w:lvlJc w:val="right"/>
+      <w:pPr>
+        <w:ind w:left="6480" w:hanging="180"/>
+      </w:pPr>
+    </w:lvl>
+  </w:abstractNum>
   <w:num w:numId="1" w16cid:durableId="508523611">
     <w:abstractNumId w:val="0"/>
+  </w:num>
+  <w:num w:numId="2" w16cid:durableId="1986667660">
+    <w:abstractNumId w:val="1"/>
   </w:num>
 </w:numbering>
 </file>

</xml_diff>

<commit_message>
updated theory part, in project added views for user, reservation and reservation seats
</commit_message>
<xml_diff>
--- a/teoria/prac_inz_61988.docx
+++ b/teoria/prac_inz_61988.docx
@@ -233,7 +233,7 @@
                 <w:noProof/>
                 <w:webHidden/>
               </w:rPr>
-              <w:t>4</w:t>
+              <w:t>3</w:t>
             </w:r>
             <w:r>
               <w:rPr>
@@ -323,7 +323,7 @@
                 <w:noProof/>
                 <w:webHidden/>
               </w:rPr>
-              <w:t>4</w:t>
+              <w:t>3</w:t>
             </w:r>
             <w:r>
               <w:rPr>
@@ -413,7 +413,7 @@
                 <w:noProof/>
                 <w:webHidden/>
               </w:rPr>
-              <w:t>4</w:t>
+              <w:t>3</w:t>
             </w:r>
             <w:r>
               <w:rPr>
@@ -503,7 +503,7 @@
                 <w:noProof/>
                 <w:webHidden/>
               </w:rPr>
-              <w:t>4</w:t>
+              <w:t>3</w:t>
             </w:r>
             <w:r>
               <w:rPr>
@@ -593,7 +593,7 @@
                 <w:noProof/>
                 <w:webHidden/>
               </w:rPr>
-              <w:t>4</w:t>
+              <w:t>3</w:t>
             </w:r>
             <w:r>
               <w:rPr>
@@ -683,7 +683,7 @@
                 <w:noProof/>
                 <w:webHidden/>
               </w:rPr>
-              <w:t>4</w:t>
+              <w:t>3</w:t>
             </w:r>
             <w:r>
               <w:rPr>
@@ -773,7 +773,7 @@
                 <w:noProof/>
                 <w:webHidden/>
               </w:rPr>
-              <w:t>4</w:t>
+              <w:t>3</w:t>
             </w:r>
             <w:r>
               <w:rPr>
@@ -863,7 +863,7 @@
                 <w:noProof/>
                 <w:webHidden/>
               </w:rPr>
-              <w:t>4</w:t>
+              <w:t>3</w:t>
             </w:r>
             <w:r>
               <w:rPr>
@@ -953,7 +953,7 @@
                 <w:noProof/>
                 <w:webHidden/>
               </w:rPr>
-              <w:t>4</w:t>
+              <w:t>3</w:t>
             </w:r>
             <w:r>
               <w:rPr>
@@ -2303,7 +2303,7 @@
                 <w:noProof/>
                 <w:webHidden/>
               </w:rPr>
-              <w:t>5</w:t>
+              <w:t>4</w:t>
             </w:r>
             <w:r>
               <w:rPr>
@@ -2393,7 +2393,7 @@
                 <w:noProof/>
                 <w:webHidden/>
               </w:rPr>
-              <w:t>5</w:t>
+              <w:t>4</w:t>
             </w:r>
             <w:r>
               <w:rPr>
@@ -2483,7 +2483,7 @@
                 <w:noProof/>
                 <w:webHidden/>
               </w:rPr>
-              <w:t>5</w:t>
+              <w:t>4</w:t>
             </w:r>
             <w:r>
               <w:rPr>
@@ -2573,7 +2573,7 @@
                 <w:noProof/>
                 <w:webHidden/>
               </w:rPr>
-              <w:t>5</w:t>
+              <w:t>4</w:t>
             </w:r>
             <w:r>
               <w:rPr>
@@ -2663,7 +2663,7 @@
                 <w:noProof/>
                 <w:webHidden/>
               </w:rPr>
-              <w:t>5</w:t>
+              <w:t>4</w:t>
             </w:r>
             <w:r>
               <w:rPr>
@@ -2753,7 +2753,7 @@
                 <w:noProof/>
                 <w:webHidden/>
               </w:rPr>
-              <w:t>5</w:t>
+              <w:t>4</w:t>
             </w:r>
             <w:r>
               <w:rPr>
@@ -2843,7 +2843,7 @@
                 <w:noProof/>
                 <w:webHidden/>
               </w:rPr>
-              <w:t>5</w:t>
+              <w:t>4</w:t>
             </w:r>
             <w:r>
               <w:rPr>
@@ -3327,7 +3327,6 @@
       </w:pPr>
       <w:bookmarkStart w:id="1" w:name="_Toc160886677"/>
       <w:r>
-        <w:lastRenderedPageBreak/>
         <w:t>Wstęp</w:t>
       </w:r>
       <w:bookmarkEnd w:id="1"/>
@@ -3343,6 +3342,27 @@
       <w:bookmarkEnd w:id="2"/>
     </w:p>
     <w:p>
+      <w:r>
+        <w:t xml:space="preserve">Celem aplikacji webowej „Cinema </w:t>
+      </w:r>
+      <w:proofErr w:type="spellStart"/>
+      <w:r>
+        <w:t>ticket</w:t>
+      </w:r>
+      <w:proofErr w:type="spellEnd"/>
+      <w:r>
+        <w:t xml:space="preserve">” ma być proste, intuicyjne i wygodne zamawianie biletów na wybrany seans bez wychodzenia z domu przez </w:t>
+      </w:r>
+      <w:proofErr w:type="spellStart"/>
+      <w:r>
+        <w:t>internet</w:t>
+      </w:r>
+      <w:proofErr w:type="spellEnd"/>
+      <w:r>
+        <w:t>. Dla kina ma przynieść dodatkowe korzyści w postaci  udostępnienia informacji o możliwych seansach, udostępnienie możliwości rezerwacji miejsc on-line aby zmaksymalizować zyski z prowadzenia swojej działalności. Ponad to system ma wspierać zarządzanie kinem poprzez przechowywanie informacji o salach kinowych i dostępnych miejscach co może stanowić część dla innego systemu, który służyłby konserwowaniu zasobów kinowych.</w:t>
+      </w:r>
+    </w:p>
+    <w:p>
       <w:pPr>
         <w:pStyle w:val="Nagwek2"/>
       </w:pPr>
@@ -3353,6 +3373,19 @@
       <w:bookmarkEnd w:id="3"/>
     </w:p>
     <w:p>
+      <w:r>
+        <w:t xml:space="preserve">System „Cinema </w:t>
+      </w:r>
+      <w:proofErr w:type="spellStart"/>
+      <w:r>
+        <w:t>ticket</w:t>
+      </w:r>
+      <w:proofErr w:type="spellEnd"/>
+      <w:r>
+        <w:t>” ma zostać wykorzystany przez dowolne kino, które do tej pory nie zawiera systemu rezerwacji online. Dostosowanie ma być proste, głównie poprzez zmiany szaty graficznej oraz poprzez wprowadzenie danych rzeczywistych dla danego kina.</w:t>
+      </w:r>
+    </w:p>
+    <w:p>
       <w:pPr>
         <w:pStyle w:val="Nagwek2"/>
       </w:pPr>
@@ -3405,6 +3438,7 @@
         <w:t xml:space="preserve"> </w:t>
       </w:r>
     </w:p>
+    <w:p/>
     <w:p>
       <w:pPr>
         <w:pStyle w:val="Nagwek2"/>
@@ -3416,11 +3450,17 @@
       <w:bookmarkEnd w:id="9"/>
     </w:p>
     <w:p>
+      <w:r>
+        <w:t>Użytkownikami systemu będą: pracownicy kina, klienci zewnętrzni oraz system zamykania możliwości rezerwacji biletów (30 minut przed rozpoczęciem seansu).</w:t>
+      </w:r>
+    </w:p>
+    <w:p>
       <w:pPr>
         <w:pStyle w:val="Nagwek2"/>
       </w:pPr>
       <w:bookmarkStart w:id="10" w:name="_Toc160886686"/>
       <w:r>
+        <w:lastRenderedPageBreak/>
         <w:t>Wymagania funkcjonalne</w:t>
       </w:r>
       <w:bookmarkEnd w:id="10"/>
@@ -3576,7 +3616,6 @@
       <w:bookmarkStart w:id="24" w:name="_Toc160886700"/>
       <w:proofErr w:type="spellStart"/>
       <w:r>
-        <w:lastRenderedPageBreak/>
         <w:t>IntelliJ</w:t>
       </w:r>
       <w:proofErr w:type="spellEnd"/>
@@ -3683,6 +3722,7 @@
       </w:pPr>
       <w:bookmarkStart w:id="31" w:name="_Toc160886707"/>
       <w:r>
+        <w:lastRenderedPageBreak/>
         <w:t>Przyszły rozwój systemu</w:t>
       </w:r>
       <w:bookmarkEnd w:id="31"/>

</xml_diff>

<commit_message>
updated theory, create layout, added rtk query
</commit_message>
<xml_diff>
--- a/teoria/prac_inz_61988.docx
+++ b/teoria/prac_inz_61988.docx
@@ -3368,7 +3368,13 @@
       </w:pPr>
       <w:bookmarkStart w:id="3" w:name="_Toc160886679"/>
       <w:r>
-        <w:t>Dziedzina Problemowa</w:t>
+        <w:t xml:space="preserve">Dziedzina </w:t>
+      </w:r>
+      <w:r>
+        <w:t>p</w:t>
+      </w:r>
+      <w:r>
+        <w:t>roblemowa</w:t>
       </w:r>
       <w:bookmarkEnd w:id="3"/>
     </w:p>
@@ -3391,7 +3397,13 @@
       </w:pPr>
       <w:bookmarkStart w:id="4" w:name="_Toc160886680"/>
       <w:r>
-        <w:t>Rezultat Pracy</w:t>
+        <w:t xml:space="preserve">Rezultat </w:t>
+      </w:r>
+      <w:r>
+        <w:t>p</w:t>
+      </w:r>
+      <w:r>
+        <w:t>racy</w:t>
       </w:r>
       <w:bookmarkEnd w:id="4"/>
     </w:p>

</xml_diff>

<commit_message>
change idea, some issues in apis
</commit_message>
<xml_diff>
--- a/teoria/prac_inz_61988.docx
+++ b/teoria/prac_inz_61988.docx
@@ -3,21 +3,396 @@
 <w:document xmlns:wpc="http://schemas.microsoft.com/office/word/2010/wordprocessingCanvas" xmlns:cx="http://schemas.microsoft.com/office/drawing/2014/chartex" xmlns:cx1="http://schemas.microsoft.com/office/drawing/2015/9/8/chartex" xmlns:cx2="http://schemas.microsoft.com/office/drawing/2015/10/21/chartex" xmlns:cx3="http://schemas.microsoft.com/office/drawing/2016/5/9/chartex" xmlns:cx4="http://schemas.microsoft.com/office/drawing/2016/5/10/chartex" xmlns:cx5="http://schemas.microsoft.com/office/drawing/2016/5/11/chartex" xmlns:cx6="http://schemas.microsoft.com/office/drawing/2016/5/12/chartex" xmlns:cx7="http://schemas.microsoft.com/office/drawing/2016/5/13/chartex" xmlns:cx8="http://schemas.microsoft.com/office/drawing/2016/5/14/chartex" xmlns:mc="http://schemas.openxmlformats.org/markup-compatibility/2006" xmlns:aink="http://schemas.microsoft.com/office/drawing/2016/ink" xmlns:am3d="http://schemas.microsoft.com/office/drawing/2017/model3d" xmlns:o="urn:schemas-microsoft-com:office:office" xmlns:oel="http://schemas.microsoft.com/office/2019/extlst" xmlns:r="http://schemas.openxmlformats.org/officeDocument/2006/relationships" xmlns:m="http://schemas.openxmlformats.org/officeDocument/2006/math" xmlns:v="urn:schemas-microsoft-com:vml" xmlns:wp14="http://schemas.microsoft.com/office/word/2010/wordprocessingDrawing" xmlns:wp="http://schemas.openxmlformats.org/drawingml/2006/wordprocessingDrawing" xmlns:w10="urn:schemas-microsoft-com:office:word" xmlns:w="http://schemas.openxmlformats.org/wordprocessingml/2006/main" xmlns:w14="http://schemas.microsoft.com/office/word/2010/wordml" xmlns:w15="http://schemas.microsoft.com/office/word/2012/wordml" xmlns:w16cex="http://schemas.microsoft.com/office/word/2018/wordml/cex" xmlns:w16cid="http://schemas.microsoft.com/office/word/2016/wordml/cid" xmlns:w16="http://schemas.microsoft.com/office/word/2018/wordml" xmlns:w16sdtdh="http://schemas.microsoft.com/office/word/2020/wordml/sdtdatahash" xmlns:w16se="http://schemas.microsoft.com/office/word/2015/wordml/symex" xmlns:wpg="http://schemas.microsoft.com/office/word/2010/wordprocessingGroup" xmlns:wpi="http://schemas.microsoft.com/office/word/2010/wordprocessingInk" xmlns:wne="http://schemas.microsoft.com/office/word/2006/wordml" xmlns:wps="http://schemas.microsoft.com/office/word/2010/wordprocessingShape" mc:Ignorable="w14 w15 w16se w16cid w16 w16cex w16sdtdh wp14">
   <w:body>
     <w:p>
-      <w:r>
-        <w:t>STRONA TYTUŁOWA</w:t>
-      </w:r>
-    </w:p>
-    <w:p>
-      <w:r>
+      <w:pPr>
+        <w:jc w:val="center"/>
+        <w:rPr>
+          <w:rFonts w:ascii="Times New Roman" w:hAnsi="Times New Roman" w:cs="Times New Roman"/>
+          <w:b/>
+          <w:bCs/>
+          <w:sz w:val="40"/>
+          <w:szCs w:val="40"/>
+        </w:rPr>
+      </w:pPr>
+      <w:r>
+        <w:rPr>
+          <w:rFonts w:ascii="Times New Roman" w:hAnsi="Times New Roman" w:cs="Times New Roman"/>
+          <w:b/>
+          <w:bCs/>
+          <w:sz w:val="40"/>
+          <w:szCs w:val="40"/>
+        </w:rPr>
+        <w:t>AKADEMIA FINANSÓW I BIZNESU</w:t>
+      </w:r>
+    </w:p>
+    <w:p>
+      <w:pPr>
+        <w:jc w:val="center"/>
+        <w:rPr>
+          <w:rFonts w:ascii="Times New Roman" w:hAnsi="Times New Roman" w:cs="Times New Roman"/>
+          <w:b/>
+          <w:bCs/>
+          <w:sz w:val="28"/>
+          <w:szCs w:val="28"/>
+        </w:rPr>
+      </w:pPr>
+      <w:r>
+        <w:rPr>
+          <w:rFonts w:ascii="Times New Roman" w:hAnsi="Times New Roman" w:cs="Times New Roman"/>
+          <w:b/>
+          <w:bCs/>
+          <w:sz w:val="28"/>
+          <w:szCs w:val="28"/>
+        </w:rPr>
+        <w:t>Wydział Informatyki, Grafiki i Architektury</w:t>
+      </w:r>
+    </w:p>
+    <w:p>
+      <w:pPr>
+        <w:jc w:val="center"/>
+        <w:rPr>
+          <w:rFonts w:ascii="Times New Roman" w:hAnsi="Times New Roman" w:cs="Times New Roman"/>
+          <w:b/>
+          <w:bCs/>
+          <w:sz w:val="28"/>
+          <w:szCs w:val="28"/>
+        </w:rPr>
+      </w:pPr>
+      <w:r>
+        <w:rPr>
+          <w:rFonts w:ascii="Times New Roman" w:hAnsi="Times New Roman" w:cs="Times New Roman"/>
+          <w:b/>
+          <w:bCs/>
+          <w:sz w:val="28"/>
+          <w:szCs w:val="28"/>
+        </w:rPr>
+        <w:t>Kierunek studiów Informatyka</w:t>
+      </w:r>
+    </w:p>
+    <w:p>
+      <w:pPr>
+        <w:jc w:val="center"/>
+        <w:rPr>
+          <w:rFonts w:ascii="Times New Roman" w:hAnsi="Times New Roman" w:cs="Times New Roman"/>
+        </w:rPr>
+      </w:pPr>
+    </w:p>
+    <w:p>
+      <w:pPr>
+        <w:jc w:val="center"/>
+        <w:rPr>
+          <w:rFonts w:ascii="Times New Roman" w:hAnsi="Times New Roman" w:cs="Times New Roman"/>
+        </w:rPr>
+      </w:pPr>
+    </w:p>
+    <w:p>
+      <w:pPr>
+        <w:jc w:val="center"/>
+        <w:rPr>
+          <w:rFonts w:ascii="Times New Roman" w:hAnsi="Times New Roman" w:cs="Times New Roman"/>
+        </w:rPr>
+      </w:pPr>
+    </w:p>
+    <w:p>
+      <w:pPr>
+        <w:jc w:val="center"/>
+        <w:rPr>
+          <w:rFonts w:ascii="Times New Roman" w:hAnsi="Times New Roman" w:cs="Times New Roman"/>
+          <w:b/>
+          <w:bCs/>
+          <w:sz w:val="32"/>
+          <w:szCs w:val="32"/>
+        </w:rPr>
+      </w:pPr>
+      <w:r>
+        <w:rPr>
+          <w:rFonts w:ascii="Times New Roman" w:hAnsi="Times New Roman" w:cs="Times New Roman"/>
+          <w:b/>
+          <w:bCs/>
+          <w:sz w:val="32"/>
+          <w:szCs w:val="32"/>
+        </w:rPr>
+        <w:t>Jakub Piotrowski</w:t>
+      </w:r>
+    </w:p>
+    <w:p>
+      <w:pPr>
+        <w:jc w:val="center"/>
+        <w:rPr>
+          <w:rFonts w:ascii="Times New Roman" w:hAnsi="Times New Roman" w:cs="Times New Roman"/>
+        </w:rPr>
+      </w:pPr>
+      <w:r>
+        <w:rPr>
+          <w:rFonts w:ascii="Times New Roman" w:hAnsi="Times New Roman" w:cs="Times New Roman"/>
+        </w:rPr>
+        <w:t>Numer albumu: 61988</w:t>
+      </w:r>
+    </w:p>
+    <w:p>
+      <w:pPr>
+        <w:jc w:val="center"/>
+        <w:rPr>
+          <w:rFonts w:ascii="Times New Roman" w:hAnsi="Times New Roman" w:cs="Times New Roman"/>
+        </w:rPr>
+      </w:pPr>
+    </w:p>
+    <w:p>
+      <w:pPr>
+        <w:jc w:val="center"/>
+        <w:rPr>
+          <w:rFonts w:ascii="Times New Roman" w:hAnsi="Times New Roman" w:cs="Times New Roman"/>
+        </w:rPr>
+      </w:pPr>
+    </w:p>
+    <w:p>
+      <w:pPr>
+        <w:jc w:val="center"/>
+        <w:rPr>
+          <w:rFonts w:ascii="Times New Roman" w:hAnsi="Times New Roman" w:cs="Times New Roman"/>
+        </w:rPr>
+      </w:pPr>
+    </w:p>
+    <w:p>
+      <w:pPr>
+        <w:jc w:val="center"/>
+        <w:rPr>
+          <w:rFonts w:ascii="Times New Roman" w:hAnsi="Times New Roman" w:cs="Times New Roman"/>
+        </w:rPr>
+      </w:pPr>
+      <w:r>
+        <w:rPr>
+          <w:rFonts w:ascii="Times New Roman" w:hAnsi="Times New Roman" w:cs="Times New Roman"/>
+          <w:sz w:val="52"/>
+          <w:szCs w:val="52"/>
+        </w:rPr>
+        <w:t>Aplikacja</w:t>
+      </w:r>
+      <w:r>
+        <w:rPr>
+          <w:rFonts w:ascii="Times New Roman" w:hAnsi="Times New Roman" w:cs="Times New Roman"/>
+          <w:sz w:val="52"/>
+          <w:szCs w:val="52"/>
+        </w:rPr>
+        <w:t xml:space="preserve"> </w:t>
+      </w:r>
+      <w:r>
+        <w:rPr>
+          <w:rFonts w:ascii="Times New Roman" w:hAnsi="Times New Roman" w:cs="Times New Roman"/>
+          <w:sz w:val="52"/>
+          <w:szCs w:val="52"/>
+        </w:rPr>
+        <w:t>webowa do obsługi biblioteki</w:t>
+      </w:r>
+    </w:p>
+    <w:p>
+      <w:pPr>
+        <w:rPr>
+          <w:rFonts w:ascii="Times New Roman" w:hAnsi="Times New Roman" w:cs="Times New Roman"/>
+        </w:rPr>
+      </w:pPr>
+    </w:p>
+    <w:p>
+      <w:pPr>
+        <w:rPr>
+          <w:rFonts w:ascii="Times New Roman" w:hAnsi="Times New Roman" w:cs="Times New Roman"/>
+        </w:rPr>
+      </w:pPr>
+    </w:p>
+    <w:p>
+      <w:pPr>
+        <w:rPr>
+          <w:rFonts w:ascii="Times New Roman" w:hAnsi="Times New Roman" w:cs="Times New Roman"/>
+        </w:rPr>
+      </w:pPr>
+    </w:p>
+    <w:p>
+      <w:pPr>
+        <w:jc w:val="right"/>
+        <w:rPr>
+          <w:rFonts w:ascii="Times New Roman" w:hAnsi="Times New Roman" w:cs="Times New Roman"/>
+          <w:sz w:val="28"/>
+          <w:szCs w:val="28"/>
+        </w:rPr>
+      </w:pPr>
+      <w:r>
+        <w:rPr>
+          <w:rFonts w:ascii="Times New Roman" w:hAnsi="Times New Roman" w:cs="Times New Roman"/>
+          <w:sz w:val="28"/>
+          <w:szCs w:val="28"/>
+        </w:rPr>
+        <w:t>Praca inżynierska</w:t>
+      </w:r>
+    </w:p>
+    <w:p>
+      <w:pPr>
+        <w:jc w:val="right"/>
+        <w:rPr>
+          <w:rFonts w:ascii="Times New Roman" w:hAnsi="Times New Roman" w:cs="Times New Roman"/>
+          <w:sz w:val="28"/>
+          <w:szCs w:val="28"/>
+        </w:rPr>
+      </w:pPr>
+      <w:r>
+        <w:rPr>
+          <w:rFonts w:ascii="Times New Roman" w:hAnsi="Times New Roman" w:cs="Times New Roman"/>
+          <w:sz w:val="28"/>
+          <w:szCs w:val="28"/>
+        </w:rPr>
+        <w:t>napisana pod kierunkiem</w:t>
+      </w:r>
+    </w:p>
+    <w:p>
+      <w:pPr>
+        <w:jc w:val="right"/>
+        <w:rPr>
+          <w:rFonts w:ascii="Times New Roman" w:hAnsi="Times New Roman" w:cs="Times New Roman"/>
+          <w:sz w:val="28"/>
+          <w:szCs w:val="28"/>
+        </w:rPr>
+      </w:pPr>
+      <w:r>
+        <w:rPr>
+          <w:rFonts w:ascii="Times New Roman" w:hAnsi="Times New Roman" w:cs="Times New Roman"/>
+          <w:sz w:val="28"/>
+          <w:szCs w:val="28"/>
+        </w:rPr>
+        <w:t xml:space="preserve">Promotor </w:t>
+      </w:r>
+      <w:r>
+        <w:rPr>
+          <w:rFonts w:ascii="Times New Roman" w:hAnsi="Times New Roman" w:cs="Times New Roman"/>
+          <w:sz w:val="28"/>
+          <w:szCs w:val="28"/>
+        </w:rPr>
+        <w:t>mgr inż. Mirosław Lisiecki</w:t>
+      </w:r>
+    </w:p>
+    <w:p>
+      <w:pPr>
+        <w:jc w:val="right"/>
+        <w:rPr>
+          <w:rFonts w:ascii="Times New Roman" w:hAnsi="Times New Roman" w:cs="Times New Roman"/>
+          <w:sz w:val="28"/>
+          <w:szCs w:val="28"/>
+        </w:rPr>
+      </w:pPr>
+    </w:p>
+    <w:p>
+      <w:pPr>
+        <w:jc w:val="right"/>
+        <w:rPr>
+          <w:rFonts w:ascii="Times New Roman" w:hAnsi="Times New Roman" w:cs="Times New Roman"/>
+          <w:sz w:val="28"/>
+          <w:szCs w:val="28"/>
+        </w:rPr>
+      </w:pPr>
+    </w:p>
+    <w:p>
+      <w:pPr>
+        <w:jc w:val="right"/>
+        <w:rPr>
+          <w:rFonts w:ascii="Times New Roman" w:hAnsi="Times New Roman" w:cs="Times New Roman"/>
+          <w:sz w:val="28"/>
+          <w:szCs w:val="28"/>
+        </w:rPr>
+      </w:pPr>
+    </w:p>
+    <w:p>
+      <w:pPr>
+        <w:jc w:val="right"/>
+        <w:rPr>
+          <w:rFonts w:ascii="Times New Roman" w:hAnsi="Times New Roman" w:cs="Times New Roman"/>
+          <w:sz w:val="28"/>
+          <w:szCs w:val="28"/>
+        </w:rPr>
+      </w:pPr>
+    </w:p>
+    <w:p>
+      <w:pPr>
+        <w:jc w:val="right"/>
+        <w:rPr>
+          <w:rFonts w:ascii="Times New Roman" w:hAnsi="Times New Roman" w:cs="Times New Roman"/>
+          <w:sz w:val="28"/>
+          <w:szCs w:val="28"/>
+        </w:rPr>
+      </w:pPr>
+    </w:p>
+    <w:p>
+      <w:pPr>
+        <w:jc w:val="center"/>
+        <w:rPr>
+          <w:rFonts w:ascii="Times New Roman" w:hAnsi="Times New Roman" w:cs="Times New Roman"/>
+          <w:sz w:val="28"/>
+          <w:szCs w:val="28"/>
+        </w:rPr>
+      </w:pPr>
+    </w:p>
+    <w:p>
+      <w:pPr>
+        <w:jc w:val="center"/>
+        <w:rPr>
+          <w:rFonts w:ascii="Times New Roman" w:hAnsi="Times New Roman" w:cs="Times New Roman"/>
+          <w:sz w:val="28"/>
+          <w:szCs w:val="28"/>
+        </w:rPr>
+      </w:pPr>
+    </w:p>
+    <w:p>
+      <w:pPr>
+        <w:jc w:val="center"/>
+        <w:rPr>
+          <w:rFonts w:ascii="Times New Roman" w:hAnsi="Times New Roman" w:cs="Times New Roman"/>
+          <w:sz w:val="28"/>
+          <w:szCs w:val="28"/>
+        </w:rPr>
+      </w:pPr>
+    </w:p>
+    <w:p>
+      <w:pPr>
+        <w:jc w:val="center"/>
+        <w:rPr>
+          <w:rFonts w:ascii="Times New Roman" w:hAnsi="Times New Roman" w:cs="Times New Roman"/>
+          <w:sz w:val="28"/>
+          <w:szCs w:val="28"/>
+        </w:rPr>
+      </w:pPr>
+    </w:p>
+    <w:p>
+      <w:pPr>
+        <w:jc w:val="center"/>
+        <w:rPr>
+          <w:rFonts w:ascii="Times New Roman" w:hAnsi="Times New Roman" w:cs="Times New Roman"/>
+          <w:sz w:val="28"/>
+          <w:szCs w:val="28"/>
+        </w:rPr>
+      </w:pPr>
+      <w:r>
+        <w:rPr>
+          <w:rFonts w:ascii="Times New Roman" w:hAnsi="Times New Roman" w:cs="Times New Roman"/>
+          <w:sz w:val="28"/>
+          <w:szCs w:val="28"/>
+        </w:rPr>
+        <w:t>Warszawa 2025</w:t>
+      </w:r>
+      <w:r>
+        <w:rPr>
+          <w:rFonts w:ascii="Times New Roman" w:hAnsi="Times New Roman" w:cs="Times New Roman"/>
+        </w:rPr>
         <w:br w:type="page"/>
       </w:r>
     </w:p>
     <w:p>
       <w:pPr>
         <w:pStyle w:val="Nagwek1"/>
-      </w:pPr>
-      <w:bookmarkStart w:id="0" w:name="_Toc160886676"/>
-      <w:r>
+        <w:rPr>
+          <w:rFonts w:ascii="Times New Roman" w:hAnsi="Times New Roman" w:cs="Times New Roman"/>
+        </w:rPr>
+      </w:pPr>
+      <w:bookmarkStart w:id="0" w:name="_Toc161936123"/>
+      <w:r>
+        <w:rPr>
+          <w:rFonts w:ascii="Times New Roman" w:hAnsi="Times New Roman" w:cs="Times New Roman"/>
+        </w:rPr>
         <w:lastRenderedPageBreak/>
         <w:t>Streszczenie</w:t>
       </w:r>
@@ -26,7 +401,7 @@
     <w:sdt>
       <w:sdtPr>
         <w:rPr>
-          <w:rFonts w:asciiTheme="minorHAnsi" w:eastAsiaTheme="minorHAnsi" w:hAnsiTheme="minorHAnsi" w:cstheme="minorBidi"/>
+          <w:rFonts w:ascii="Times New Roman" w:eastAsiaTheme="minorHAnsi" w:hAnsi="Times New Roman" w:cs="Times New Roman"/>
           <w:color w:val="auto"/>
           <w:kern w:val="2"/>
           <w:sz w:val="22"/>
@@ -50,8 +425,14 @@
         <w:p>
           <w:pPr>
             <w:pStyle w:val="Nagwekspisutreci"/>
+            <w:rPr>
+              <w:rFonts w:ascii="Times New Roman" w:hAnsi="Times New Roman" w:cs="Times New Roman"/>
+            </w:rPr>
           </w:pPr>
           <w:r>
+            <w:rPr>
+              <w:rFonts w:ascii="Times New Roman" w:hAnsi="Times New Roman" w:cs="Times New Roman"/>
+            </w:rPr>
             <w:t>Spis treści</w:t>
           </w:r>
         </w:p>
@@ -71,18 +452,28 @@
             </w:rPr>
           </w:pPr>
           <w:r>
+            <w:rPr>
+              <w:rFonts w:ascii="Times New Roman" w:hAnsi="Times New Roman" w:cs="Times New Roman"/>
+            </w:rPr>
             <w:fldChar w:fldCharType="begin"/>
           </w:r>
           <w:r>
+            <w:rPr>
+              <w:rFonts w:ascii="Times New Roman" w:hAnsi="Times New Roman" w:cs="Times New Roman"/>
+            </w:rPr>
             <w:instrText xml:space="preserve"> TOC \o "1-3" \h \z \u </w:instrText>
           </w:r>
           <w:r>
+            <w:rPr>
+              <w:rFonts w:ascii="Times New Roman" w:hAnsi="Times New Roman" w:cs="Times New Roman"/>
+            </w:rPr>
             <w:fldChar w:fldCharType="separate"/>
           </w:r>
-          <w:hyperlink w:anchor="_Toc160886676" w:history="1">
-            <w:r>
-              <w:rPr>
-                <w:rStyle w:val="Hipercze"/>
+          <w:hyperlink w:anchor="_Toc161936123" w:history="1">
+            <w:r>
+              <w:rPr>
+                <w:rStyle w:val="Hipercze"/>
+                <w:rFonts w:ascii="Times New Roman" w:hAnsi="Times New Roman" w:cs="Times New Roman"/>
                 <w:noProof/>
               </w:rPr>
               <w:t>1</w:t>
@@ -100,6 +491,7 @@
             <w:r>
               <w:rPr>
                 <w:rStyle w:val="Hipercze"/>
+                <w:rFonts w:ascii="Times New Roman" w:hAnsi="Times New Roman" w:cs="Times New Roman"/>
                 <w:noProof/>
               </w:rPr>
               <w:t>Streszczenie</w:t>
@@ -123,7 +515,7 @@
                 <w:noProof/>
                 <w:webHidden/>
               </w:rPr>
-              <w:instrText xml:space="preserve"> PAGEREF _Toc160886676 \h </w:instrText>
+              <w:instrText xml:space="preserve"> PAGEREF _Toc161936123 \h </w:instrText>
             </w:r>
             <w:r>
               <w:rPr>
@@ -169,10 +561,11 @@
               <w:lang w:eastAsia="pl-PL"/>
             </w:rPr>
           </w:pPr>
-          <w:hyperlink w:anchor="_Toc160886677" w:history="1">
-            <w:r>
-              <w:rPr>
-                <w:rStyle w:val="Hipercze"/>
+          <w:hyperlink w:anchor="_Toc161936124" w:history="1">
+            <w:r>
+              <w:rPr>
+                <w:rStyle w:val="Hipercze"/>
+                <w:rFonts w:ascii="Times New Roman" w:hAnsi="Times New Roman" w:cs="Times New Roman"/>
                 <w:noProof/>
               </w:rPr>
               <w:t>3</w:t>
@@ -190,6 +583,7 @@
             <w:r>
               <w:rPr>
                 <w:rStyle w:val="Hipercze"/>
+                <w:rFonts w:ascii="Times New Roman" w:hAnsi="Times New Roman" w:cs="Times New Roman"/>
                 <w:noProof/>
               </w:rPr>
               <w:t>Wstęp</w:t>
@@ -213,7 +607,7 @@
                 <w:noProof/>
                 <w:webHidden/>
               </w:rPr>
-              <w:instrText xml:space="preserve"> PAGEREF _Toc160886677 \h </w:instrText>
+              <w:instrText xml:space="preserve"> PAGEREF _Toc161936124 \h </w:instrText>
             </w:r>
             <w:r>
               <w:rPr>
@@ -259,10 +653,11 @@
               <w:lang w:eastAsia="pl-PL"/>
             </w:rPr>
           </w:pPr>
-          <w:hyperlink w:anchor="_Toc160886678" w:history="1">
-            <w:r>
-              <w:rPr>
-                <w:rStyle w:val="Hipercze"/>
+          <w:hyperlink w:anchor="_Toc161936125" w:history="1">
+            <w:r>
+              <w:rPr>
+                <w:rStyle w:val="Hipercze"/>
+                <w:rFonts w:ascii="Times New Roman" w:hAnsi="Times New Roman" w:cs="Times New Roman"/>
                 <w:noProof/>
               </w:rPr>
               <w:t>3.1</w:t>
@@ -280,6 +675,7 @@
             <w:r>
               <w:rPr>
                 <w:rStyle w:val="Hipercze"/>
+                <w:rFonts w:ascii="Times New Roman" w:hAnsi="Times New Roman" w:cs="Times New Roman"/>
                 <w:noProof/>
               </w:rPr>
               <w:t>Cel</w:t>
@@ -303,7 +699,7 @@
                 <w:noProof/>
                 <w:webHidden/>
               </w:rPr>
-              <w:instrText xml:space="preserve"> PAGEREF _Toc160886678 \h </w:instrText>
+              <w:instrText xml:space="preserve"> PAGEREF _Toc161936125 \h </w:instrText>
             </w:r>
             <w:r>
               <w:rPr>
@@ -349,10 +745,11 @@
               <w:lang w:eastAsia="pl-PL"/>
             </w:rPr>
           </w:pPr>
-          <w:hyperlink w:anchor="_Toc160886679" w:history="1">
-            <w:r>
-              <w:rPr>
-                <w:rStyle w:val="Hipercze"/>
+          <w:hyperlink w:anchor="_Toc161936126" w:history="1">
+            <w:r>
+              <w:rPr>
+                <w:rStyle w:val="Hipercze"/>
+                <w:rFonts w:ascii="Times New Roman" w:hAnsi="Times New Roman" w:cs="Times New Roman"/>
                 <w:noProof/>
               </w:rPr>
               <w:t>3.2</w:t>
@@ -370,9 +767,10 @@
             <w:r>
               <w:rPr>
                 <w:rStyle w:val="Hipercze"/>
-                <w:noProof/>
-              </w:rPr>
-              <w:t>Dziedzina Problemowa</w:t>
+                <w:rFonts w:ascii="Times New Roman" w:hAnsi="Times New Roman" w:cs="Times New Roman"/>
+                <w:noProof/>
+              </w:rPr>
+              <w:t>Dziedzina problemowa</w:t>
             </w:r>
             <w:r>
               <w:rPr>
@@ -393,7 +791,7 @@
                 <w:noProof/>
                 <w:webHidden/>
               </w:rPr>
-              <w:instrText xml:space="preserve"> PAGEREF _Toc160886679 \h </w:instrText>
+              <w:instrText xml:space="preserve"> PAGEREF _Toc161936126 \h </w:instrText>
             </w:r>
             <w:r>
               <w:rPr>
@@ -439,10 +837,11 @@
               <w:lang w:eastAsia="pl-PL"/>
             </w:rPr>
           </w:pPr>
-          <w:hyperlink w:anchor="_Toc160886680" w:history="1">
-            <w:r>
-              <w:rPr>
-                <w:rStyle w:val="Hipercze"/>
+          <w:hyperlink w:anchor="_Toc161936127" w:history="1">
+            <w:r>
+              <w:rPr>
+                <w:rStyle w:val="Hipercze"/>
+                <w:rFonts w:ascii="Times New Roman" w:hAnsi="Times New Roman" w:cs="Times New Roman"/>
                 <w:noProof/>
               </w:rPr>
               <w:t>3.3</w:t>
@@ -460,9 +859,10 @@
             <w:r>
               <w:rPr>
                 <w:rStyle w:val="Hipercze"/>
-                <w:noProof/>
-              </w:rPr>
-              <w:t>Rezultat Pracy</w:t>
+                <w:rFonts w:ascii="Times New Roman" w:hAnsi="Times New Roman" w:cs="Times New Roman"/>
+                <w:noProof/>
+              </w:rPr>
+              <w:t>Rezultat pracy</w:t>
             </w:r>
             <w:r>
               <w:rPr>
@@ -483,7 +883,7 @@
                 <w:noProof/>
                 <w:webHidden/>
               </w:rPr>
-              <w:instrText xml:space="preserve"> PAGEREF _Toc160886680 \h </w:instrText>
+              <w:instrText xml:space="preserve"> PAGEREF _Toc161936127 \h </w:instrText>
             </w:r>
             <w:r>
               <w:rPr>
@@ -529,10 +929,11 @@
               <w:lang w:eastAsia="pl-PL"/>
             </w:rPr>
           </w:pPr>
-          <w:hyperlink w:anchor="_Toc160886681" w:history="1">
-            <w:r>
-              <w:rPr>
-                <w:rStyle w:val="Hipercze"/>
+          <w:hyperlink w:anchor="_Toc161936128" w:history="1">
+            <w:r>
+              <w:rPr>
+                <w:rStyle w:val="Hipercze"/>
+                <w:rFonts w:ascii="Times New Roman" w:hAnsi="Times New Roman" w:cs="Times New Roman"/>
                 <w:noProof/>
               </w:rPr>
               <w:t>3.4</w:t>
@@ -550,6 +951,7 @@
             <w:r>
               <w:rPr>
                 <w:rStyle w:val="Hipercze"/>
+                <w:rFonts w:ascii="Times New Roman" w:hAnsi="Times New Roman" w:cs="Times New Roman"/>
                 <w:noProof/>
               </w:rPr>
               <w:t>Organizacja pracy</w:t>
@@ -573,7 +975,7 @@
                 <w:noProof/>
                 <w:webHidden/>
               </w:rPr>
-              <w:instrText xml:space="preserve"> PAGEREF _Toc160886681 \h </w:instrText>
+              <w:instrText xml:space="preserve"> PAGEREF _Toc161936128 \h </w:instrText>
             </w:r>
             <w:r>
               <w:rPr>
@@ -619,10 +1021,11 @@
               <w:lang w:eastAsia="pl-PL"/>
             </w:rPr>
           </w:pPr>
-          <w:hyperlink w:anchor="_Toc160886682" w:history="1">
-            <w:r>
-              <w:rPr>
-                <w:rStyle w:val="Hipercze"/>
+          <w:hyperlink w:anchor="_Toc161936129" w:history="1">
+            <w:r>
+              <w:rPr>
+                <w:rStyle w:val="Hipercze"/>
+                <w:rFonts w:ascii="Times New Roman" w:hAnsi="Times New Roman" w:cs="Times New Roman"/>
                 <w:noProof/>
               </w:rPr>
               <w:t>3.5</w:t>
@@ -640,6 +1043,7 @@
             <w:r>
               <w:rPr>
                 <w:rStyle w:val="Hipercze"/>
+                <w:rFonts w:ascii="Times New Roman" w:hAnsi="Times New Roman" w:cs="Times New Roman"/>
                 <w:noProof/>
               </w:rPr>
               <w:t>Zakres odpowiedzialności systemu</w:t>
@@ -663,7 +1067,7 @@
                 <w:noProof/>
                 <w:webHidden/>
               </w:rPr>
-              <w:instrText xml:space="preserve"> PAGEREF _Toc160886682 \h </w:instrText>
+              <w:instrText xml:space="preserve"> PAGEREF _Toc161936129 \h </w:instrText>
             </w:r>
             <w:r>
               <w:rPr>
@@ -709,10 +1113,11 @@
               <w:lang w:eastAsia="pl-PL"/>
             </w:rPr>
           </w:pPr>
-          <w:hyperlink w:anchor="_Toc160886683" w:history="1">
-            <w:r>
-              <w:rPr>
-                <w:rStyle w:val="Hipercze"/>
+          <w:hyperlink w:anchor="_Toc161936130" w:history="1">
+            <w:r>
+              <w:rPr>
+                <w:rStyle w:val="Hipercze"/>
+                <w:rFonts w:ascii="Times New Roman" w:hAnsi="Times New Roman" w:cs="Times New Roman"/>
                 <w:noProof/>
               </w:rPr>
               <w:t>4</w:t>
@@ -730,6 +1135,7 @@
             <w:r>
               <w:rPr>
                 <w:rStyle w:val="Hipercze"/>
+                <w:rFonts w:ascii="Times New Roman" w:hAnsi="Times New Roman" w:cs="Times New Roman"/>
                 <w:noProof/>
               </w:rPr>
               <w:t>Propozycja systemu</w:t>
@@ -753,7 +1159,7 @@
                 <w:noProof/>
                 <w:webHidden/>
               </w:rPr>
-              <w:instrText xml:space="preserve"> PAGEREF _Toc160886683 \h </w:instrText>
+              <w:instrText xml:space="preserve"> PAGEREF _Toc161936130 \h </w:instrText>
             </w:r>
             <w:r>
               <w:rPr>
@@ -799,10 +1205,11 @@
               <w:lang w:eastAsia="pl-PL"/>
             </w:rPr>
           </w:pPr>
-          <w:hyperlink w:anchor="_Toc160886684" w:history="1">
-            <w:r>
-              <w:rPr>
-                <w:rStyle w:val="Hipercze"/>
+          <w:hyperlink w:anchor="_Toc161936131" w:history="1">
+            <w:r>
+              <w:rPr>
+                <w:rStyle w:val="Hipercze"/>
+                <w:rFonts w:ascii="Times New Roman" w:hAnsi="Times New Roman" w:cs="Times New Roman"/>
                 <w:noProof/>
               </w:rPr>
               <w:t>4.1</w:t>
@@ -820,6 +1227,7 @@
             <w:r>
               <w:rPr>
                 <w:rStyle w:val="Hipercze"/>
+                <w:rFonts w:ascii="Times New Roman" w:hAnsi="Times New Roman" w:cs="Times New Roman"/>
                 <w:noProof/>
               </w:rPr>
               <w:t>Wymagania</w:t>
@@ -843,7 +1251,7 @@
                 <w:noProof/>
                 <w:webHidden/>
               </w:rPr>
-              <w:instrText xml:space="preserve"> PAGEREF _Toc160886684 \h </w:instrText>
+              <w:instrText xml:space="preserve"> PAGEREF _Toc161936131 \h </w:instrText>
             </w:r>
             <w:r>
               <w:rPr>
@@ -889,10 +1297,11 @@
               <w:lang w:eastAsia="pl-PL"/>
             </w:rPr>
           </w:pPr>
-          <w:hyperlink w:anchor="_Toc160886685" w:history="1">
-            <w:r>
-              <w:rPr>
-                <w:rStyle w:val="Hipercze"/>
+          <w:hyperlink w:anchor="_Toc161936132" w:history="1">
+            <w:r>
+              <w:rPr>
+                <w:rStyle w:val="Hipercze"/>
+                <w:rFonts w:ascii="Times New Roman" w:hAnsi="Times New Roman" w:cs="Times New Roman"/>
                 <w:noProof/>
               </w:rPr>
               <w:t>4.2</w:t>
@@ -910,6 +1319,7 @@
             <w:r>
               <w:rPr>
                 <w:rStyle w:val="Hipercze"/>
+                <w:rFonts w:ascii="Times New Roman" w:hAnsi="Times New Roman" w:cs="Times New Roman"/>
                 <w:noProof/>
               </w:rPr>
               <w:t>Użytkownicy systemu</w:t>
@@ -933,7 +1343,7 @@
                 <w:noProof/>
                 <w:webHidden/>
               </w:rPr>
-              <w:instrText xml:space="preserve"> PAGEREF _Toc160886685 \h </w:instrText>
+              <w:instrText xml:space="preserve"> PAGEREF _Toc161936132 \h </w:instrText>
             </w:r>
             <w:r>
               <w:rPr>
@@ -979,10 +1389,11 @@
               <w:lang w:eastAsia="pl-PL"/>
             </w:rPr>
           </w:pPr>
-          <w:hyperlink w:anchor="_Toc160886686" w:history="1">
-            <w:r>
-              <w:rPr>
-                <w:rStyle w:val="Hipercze"/>
+          <w:hyperlink w:anchor="_Toc161936133" w:history="1">
+            <w:r>
+              <w:rPr>
+                <w:rStyle w:val="Hipercze"/>
+                <w:rFonts w:ascii="Times New Roman" w:hAnsi="Times New Roman" w:cs="Times New Roman"/>
                 <w:noProof/>
               </w:rPr>
               <w:t>4.3</w:t>
@@ -1000,6 +1411,7 @@
             <w:r>
               <w:rPr>
                 <w:rStyle w:val="Hipercze"/>
+                <w:rFonts w:ascii="Times New Roman" w:hAnsi="Times New Roman" w:cs="Times New Roman"/>
                 <w:noProof/>
               </w:rPr>
               <w:t>Wymagania funkcjonalne</w:t>
@@ -1023,7 +1435,7 @@
                 <w:noProof/>
                 <w:webHidden/>
               </w:rPr>
-              <w:instrText xml:space="preserve"> PAGEREF _Toc160886686 \h </w:instrText>
+              <w:instrText xml:space="preserve"> PAGEREF _Toc161936133 \h </w:instrText>
             </w:r>
             <w:r>
               <w:rPr>
@@ -1069,10 +1481,11 @@
               <w:lang w:eastAsia="pl-PL"/>
             </w:rPr>
           </w:pPr>
-          <w:hyperlink w:anchor="_Toc160886687" w:history="1">
-            <w:r>
-              <w:rPr>
-                <w:rStyle w:val="Hipercze"/>
+          <w:hyperlink w:anchor="_Toc161936134" w:history="1">
+            <w:r>
+              <w:rPr>
+                <w:rStyle w:val="Hipercze"/>
+                <w:rFonts w:ascii="Times New Roman" w:hAnsi="Times New Roman" w:cs="Times New Roman"/>
                 <w:noProof/>
               </w:rPr>
               <w:t>4.4</w:t>
@@ -1090,6 +1503,7 @@
             <w:r>
               <w:rPr>
                 <w:rStyle w:val="Hipercze"/>
+                <w:rFonts w:ascii="Times New Roman" w:hAnsi="Times New Roman" w:cs="Times New Roman"/>
                 <w:noProof/>
               </w:rPr>
               <w:t>Wymagania niefunkcjonalne</w:t>
@@ -1113,7 +1527,7 @@
                 <w:noProof/>
                 <w:webHidden/>
               </w:rPr>
-              <w:instrText xml:space="preserve"> PAGEREF _Toc160886687 \h </w:instrText>
+              <w:instrText xml:space="preserve"> PAGEREF _Toc161936134 \h </w:instrText>
             </w:r>
             <w:r>
               <w:rPr>
@@ -1159,10 +1573,11 @@
               <w:lang w:eastAsia="pl-PL"/>
             </w:rPr>
           </w:pPr>
-          <w:hyperlink w:anchor="_Toc160886688" w:history="1">
-            <w:r>
-              <w:rPr>
-                <w:rStyle w:val="Hipercze"/>
+          <w:hyperlink w:anchor="_Toc161936135" w:history="1">
+            <w:r>
+              <w:rPr>
+                <w:rStyle w:val="Hipercze"/>
+                <w:rFonts w:ascii="Times New Roman" w:hAnsi="Times New Roman" w:cs="Times New Roman"/>
                 <w:noProof/>
               </w:rPr>
               <w:t>4.5</w:t>
@@ -1180,6 +1595,7 @@
             <w:r>
               <w:rPr>
                 <w:rStyle w:val="Hipercze"/>
+                <w:rFonts w:ascii="Times New Roman" w:hAnsi="Times New Roman" w:cs="Times New Roman"/>
                 <w:noProof/>
               </w:rPr>
               <w:t>Struktura systemu</w:t>
@@ -1203,7 +1619,7 @@
                 <w:noProof/>
                 <w:webHidden/>
               </w:rPr>
-              <w:instrText xml:space="preserve"> PAGEREF _Toc160886688 \h </w:instrText>
+              <w:instrText xml:space="preserve"> PAGEREF _Toc161936135 \h </w:instrText>
             </w:r>
             <w:r>
               <w:rPr>
@@ -1249,10 +1665,11 @@
               <w:lang w:eastAsia="pl-PL"/>
             </w:rPr>
           </w:pPr>
-          <w:hyperlink w:anchor="_Toc160886689" w:history="1">
-            <w:r>
-              <w:rPr>
-                <w:rStyle w:val="Hipercze"/>
+          <w:hyperlink w:anchor="_Toc161936136" w:history="1">
+            <w:r>
+              <w:rPr>
+                <w:rStyle w:val="Hipercze"/>
+                <w:rFonts w:ascii="Times New Roman" w:hAnsi="Times New Roman" w:cs="Times New Roman"/>
                 <w:noProof/>
               </w:rPr>
               <w:t>5</w:t>
@@ -1270,6 +1687,7 @@
             <w:r>
               <w:rPr>
                 <w:rStyle w:val="Hipercze"/>
+                <w:rFonts w:ascii="Times New Roman" w:hAnsi="Times New Roman" w:cs="Times New Roman"/>
                 <w:noProof/>
               </w:rPr>
               <w:t>Wykorzystane technologie i narzędzia</w:t>
@@ -1293,7 +1711,7 @@
                 <w:noProof/>
                 <w:webHidden/>
               </w:rPr>
-              <w:instrText xml:space="preserve"> PAGEREF _Toc160886689 \h </w:instrText>
+              <w:instrText xml:space="preserve"> PAGEREF _Toc161936136 \h </w:instrText>
             </w:r>
             <w:r>
               <w:rPr>
@@ -1339,10 +1757,11 @@
               <w:lang w:eastAsia="pl-PL"/>
             </w:rPr>
           </w:pPr>
-          <w:hyperlink w:anchor="_Toc160886690" w:history="1">
-            <w:r>
-              <w:rPr>
-                <w:rStyle w:val="Hipercze"/>
+          <w:hyperlink w:anchor="_Toc161936137" w:history="1">
+            <w:r>
+              <w:rPr>
+                <w:rStyle w:val="Hipercze"/>
+                <w:rFonts w:ascii="Times New Roman" w:hAnsi="Times New Roman" w:cs="Times New Roman"/>
                 <w:noProof/>
               </w:rPr>
               <w:t>5.1</w:t>
@@ -1360,6 +1779,7 @@
             <w:r>
               <w:rPr>
                 <w:rStyle w:val="Hipercze"/>
+                <w:rFonts w:ascii="Times New Roman" w:hAnsi="Times New Roman" w:cs="Times New Roman"/>
                 <w:noProof/>
               </w:rPr>
               <w:t>Xampp</w:t>
@@ -1383,7 +1803,7 @@
                 <w:noProof/>
                 <w:webHidden/>
               </w:rPr>
-              <w:instrText xml:space="preserve"> PAGEREF _Toc160886690 \h </w:instrText>
+              <w:instrText xml:space="preserve"> PAGEREF _Toc161936137 \h </w:instrText>
             </w:r>
             <w:r>
               <w:rPr>
@@ -1429,10 +1849,11 @@
               <w:lang w:eastAsia="pl-PL"/>
             </w:rPr>
           </w:pPr>
-          <w:hyperlink w:anchor="_Toc160886691" w:history="1">
-            <w:r>
-              <w:rPr>
-                <w:rStyle w:val="Hipercze"/>
+          <w:hyperlink w:anchor="_Toc161936138" w:history="1">
+            <w:r>
+              <w:rPr>
+                <w:rStyle w:val="Hipercze"/>
+                <w:rFonts w:ascii="Times New Roman" w:hAnsi="Times New Roman" w:cs="Times New Roman"/>
                 <w:noProof/>
               </w:rPr>
               <w:t>5.2</w:t>
@@ -1450,6 +1871,7 @@
             <w:r>
               <w:rPr>
                 <w:rStyle w:val="Hipercze"/>
+                <w:rFonts w:ascii="Times New Roman" w:hAnsi="Times New Roman" w:cs="Times New Roman"/>
                 <w:noProof/>
               </w:rPr>
               <w:t>SQL</w:t>
@@ -1473,7 +1895,7 @@
                 <w:noProof/>
                 <w:webHidden/>
               </w:rPr>
-              <w:instrText xml:space="preserve"> PAGEREF _Toc160886691 \h </w:instrText>
+              <w:instrText xml:space="preserve"> PAGEREF _Toc161936138 \h </w:instrText>
             </w:r>
             <w:r>
               <w:rPr>
@@ -1519,10 +1941,11 @@
               <w:lang w:eastAsia="pl-PL"/>
             </w:rPr>
           </w:pPr>
-          <w:hyperlink w:anchor="_Toc160886692" w:history="1">
-            <w:r>
-              <w:rPr>
-                <w:rStyle w:val="Hipercze"/>
+          <w:hyperlink w:anchor="_Toc161936139" w:history="1">
+            <w:r>
+              <w:rPr>
+                <w:rStyle w:val="Hipercze"/>
+                <w:rFonts w:ascii="Times New Roman" w:hAnsi="Times New Roman" w:cs="Times New Roman"/>
                 <w:noProof/>
               </w:rPr>
               <w:t>5.3</w:t>
@@ -1540,6 +1963,7 @@
             <w:r>
               <w:rPr>
                 <w:rStyle w:val="Hipercze"/>
+                <w:rFonts w:ascii="Times New Roman" w:hAnsi="Times New Roman" w:cs="Times New Roman"/>
                 <w:noProof/>
               </w:rPr>
               <w:t>MySQL</w:t>
@@ -1563,7 +1987,7 @@
                 <w:noProof/>
                 <w:webHidden/>
               </w:rPr>
-              <w:instrText xml:space="preserve"> PAGEREF _Toc160886692 \h </w:instrText>
+              <w:instrText xml:space="preserve"> PAGEREF _Toc161936139 \h </w:instrText>
             </w:r>
             <w:r>
               <w:rPr>
@@ -1609,7 +2033,7 @@
               <w:lang w:eastAsia="pl-PL"/>
             </w:rPr>
           </w:pPr>
-          <w:hyperlink w:anchor="_Toc160886693" w:history="1">
+          <w:hyperlink w:anchor="_Toc161936140" w:history="1">
             <w:r>
               <w:rPr>
                 <w:rStyle w:val="Hipercze"/>
@@ -1632,7 +2056,7 @@
                 <w:rStyle w:val="Hipercze"/>
                 <w:noProof/>
               </w:rPr>
-              <w:t>Java 17</w:t>
+              <w:t>Vertabelo</w:t>
             </w:r>
             <w:r>
               <w:rPr>
@@ -1653,7 +2077,7 @@
                 <w:noProof/>
                 <w:webHidden/>
               </w:rPr>
-              <w:instrText xml:space="preserve"> PAGEREF _Toc160886693 \h </w:instrText>
+              <w:instrText xml:space="preserve"> PAGEREF _Toc161936140 \h </w:instrText>
             </w:r>
             <w:r>
               <w:rPr>
@@ -1699,10 +2123,11 @@
               <w:lang w:eastAsia="pl-PL"/>
             </w:rPr>
           </w:pPr>
-          <w:hyperlink w:anchor="_Toc160886694" w:history="1">
-            <w:r>
-              <w:rPr>
-                <w:rStyle w:val="Hipercze"/>
+          <w:hyperlink w:anchor="_Toc161936141" w:history="1">
+            <w:r>
+              <w:rPr>
+                <w:rStyle w:val="Hipercze"/>
+                <w:rFonts w:ascii="Times New Roman" w:hAnsi="Times New Roman" w:cs="Times New Roman"/>
                 <w:noProof/>
               </w:rPr>
               <w:t>5.5</w:t>
@@ -1720,9 +2145,10 @@
             <w:r>
               <w:rPr>
                 <w:rStyle w:val="Hipercze"/>
-                <w:noProof/>
-              </w:rPr>
-              <w:t>Java Spring Boot</w:t>
+                <w:rFonts w:ascii="Times New Roman" w:hAnsi="Times New Roman" w:cs="Times New Roman"/>
+                <w:noProof/>
+              </w:rPr>
+              <w:t>Java 17</w:t>
             </w:r>
             <w:r>
               <w:rPr>
@@ -1743,7 +2169,7 @@
                 <w:noProof/>
                 <w:webHidden/>
               </w:rPr>
-              <w:instrText xml:space="preserve"> PAGEREF _Toc160886694 \h </w:instrText>
+              <w:instrText xml:space="preserve"> PAGEREF _Toc161936141 \h </w:instrText>
             </w:r>
             <w:r>
               <w:rPr>
@@ -1789,10 +2215,11 @@
               <w:lang w:eastAsia="pl-PL"/>
             </w:rPr>
           </w:pPr>
-          <w:hyperlink w:anchor="_Toc160886695" w:history="1">
-            <w:r>
-              <w:rPr>
-                <w:rStyle w:val="Hipercze"/>
+          <w:hyperlink w:anchor="_Toc161936142" w:history="1">
+            <w:r>
+              <w:rPr>
+                <w:rStyle w:val="Hipercze"/>
+                <w:rFonts w:ascii="Times New Roman" w:hAnsi="Times New Roman" w:cs="Times New Roman"/>
                 <w:noProof/>
               </w:rPr>
               <w:t>5.6</w:t>
@@ -1810,9 +2237,10 @@
             <w:r>
               <w:rPr>
                 <w:rStyle w:val="Hipercze"/>
-                <w:noProof/>
-              </w:rPr>
-              <w:t>JavaScript</w:t>
+                <w:rFonts w:ascii="Times New Roman" w:hAnsi="Times New Roman" w:cs="Times New Roman"/>
+                <w:noProof/>
+              </w:rPr>
+              <w:t>Java Spring Boot</w:t>
             </w:r>
             <w:r>
               <w:rPr>
@@ -1833,7 +2261,7 @@
                 <w:noProof/>
                 <w:webHidden/>
               </w:rPr>
-              <w:instrText xml:space="preserve"> PAGEREF _Toc160886695 \h </w:instrText>
+              <w:instrText xml:space="preserve"> PAGEREF _Toc161936142 \h </w:instrText>
             </w:r>
             <w:r>
               <w:rPr>
@@ -1879,10 +2307,11 @@
               <w:lang w:eastAsia="pl-PL"/>
             </w:rPr>
           </w:pPr>
-          <w:hyperlink w:anchor="_Toc160886696" w:history="1">
-            <w:r>
-              <w:rPr>
-                <w:rStyle w:val="Hipercze"/>
+          <w:hyperlink w:anchor="_Toc161936143" w:history="1">
+            <w:r>
+              <w:rPr>
+                <w:rStyle w:val="Hipercze"/>
+                <w:rFonts w:ascii="Times New Roman" w:hAnsi="Times New Roman" w:cs="Times New Roman"/>
                 <w:noProof/>
               </w:rPr>
               <w:t>5.7</w:t>
@@ -1900,9 +2329,10 @@
             <w:r>
               <w:rPr>
                 <w:rStyle w:val="Hipercze"/>
-                <w:noProof/>
-              </w:rPr>
-              <w:t>React</w:t>
+                <w:rFonts w:ascii="Times New Roman" w:hAnsi="Times New Roman" w:cs="Times New Roman"/>
+                <w:noProof/>
+              </w:rPr>
+              <w:t>JavaScript</w:t>
             </w:r>
             <w:r>
               <w:rPr>
@@ -1923,7 +2353,7 @@
                 <w:noProof/>
                 <w:webHidden/>
               </w:rPr>
-              <w:instrText xml:space="preserve"> PAGEREF _Toc160886696 \h </w:instrText>
+              <w:instrText xml:space="preserve"> PAGEREF _Toc161936143 \h </w:instrText>
             </w:r>
             <w:r>
               <w:rPr>
@@ -1969,10 +2399,11 @@
               <w:lang w:eastAsia="pl-PL"/>
             </w:rPr>
           </w:pPr>
-          <w:hyperlink w:anchor="_Toc160886697" w:history="1">
-            <w:r>
-              <w:rPr>
-                <w:rStyle w:val="Hipercze"/>
+          <w:hyperlink w:anchor="_Toc161936144" w:history="1">
+            <w:r>
+              <w:rPr>
+                <w:rStyle w:val="Hipercze"/>
+                <w:rFonts w:ascii="Times New Roman" w:hAnsi="Times New Roman" w:cs="Times New Roman"/>
                 <w:noProof/>
               </w:rPr>
               <w:t>5.8</w:t>
@@ -1990,9 +2421,10 @@
             <w:r>
               <w:rPr>
                 <w:rStyle w:val="Hipercze"/>
-                <w:noProof/>
-              </w:rPr>
-              <w:t>TypeScript</w:t>
+                <w:rFonts w:ascii="Times New Roman" w:hAnsi="Times New Roman" w:cs="Times New Roman"/>
+                <w:noProof/>
+              </w:rPr>
+              <w:t>React</w:t>
             </w:r>
             <w:r>
               <w:rPr>
@@ -2013,7 +2445,335 @@
                 <w:noProof/>
                 <w:webHidden/>
               </w:rPr>
-              <w:instrText xml:space="preserve"> PAGEREF _Toc160886697 \h </w:instrText>
+              <w:instrText xml:space="preserve"> PAGEREF _Toc161936144 \h </w:instrText>
+            </w:r>
+            <w:r>
+              <w:rPr>
+                <w:noProof/>
+                <w:webHidden/>
+              </w:rPr>
+            </w:r>
+            <w:r>
+              <w:rPr>
+                <w:noProof/>
+                <w:webHidden/>
+              </w:rPr>
+              <w:fldChar w:fldCharType="separate"/>
+            </w:r>
+            <w:r>
+              <w:rPr>
+                <w:noProof/>
+                <w:webHidden/>
+              </w:rPr>
+              <w:t>4</w:t>
+            </w:r>
+            <w:r>
+              <w:rPr>
+                <w:noProof/>
+                <w:webHidden/>
+              </w:rPr>
+              <w:fldChar w:fldCharType="end"/>
+            </w:r>
+          </w:hyperlink>
+        </w:p>
+        <w:p>
+          <w:pPr>
+            <w:pStyle w:val="Spistreci3"/>
+            <w:tabs>
+              <w:tab w:val="left" w:pos="1440"/>
+              <w:tab w:val="right" w:leader="dot" w:pos="9062"/>
+            </w:tabs>
+            <w:rPr>
+              <w:noProof/>
+            </w:rPr>
+          </w:pPr>
+          <w:hyperlink w:anchor="_Toc161936145" w:history="1">
+            <w:r>
+              <w:rPr>
+                <w:rStyle w:val="Hipercze"/>
+                <w:noProof/>
+              </w:rPr>
+              <w:t>5.8.1</w:t>
+            </w:r>
+            <w:r>
+              <w:rPr>
+                <w:noProof/>
+              </w:rPr>
+              <w:tab/>
+            </w:r>
+            <w:r>
+              <w:rPr>
+                <w:rStyle w:val="Hipercze"/>
+                <w:noProof/>
+              </w:rPr>
+              <w:t>React-router</w:t>
+            </w:r>
+            <w:r>
+              <w:rPr>
+                <w:noProof/>
+                <w:webHidden/>
+              </w:rPr>
+              <w:tab/>
+            </w:r>
+            <w:r>
+              <w:rPr>
+                <w:noProof/>
+                <w:webHidden/>
+              </w:rPr>
+              <w:fldChar w:fldCharType="begin"/>
+            </w:r>
+            <w:r>
+              <w:rPr>
+                <w:noProof/>
+                <w:webHidden/>
+              </w:rPr>
+              <w:instrText xml:space="preserve"> PAGEREF _Toc161936145 \h </w:instrText>
+            </w:r>
+            <w:r>
+              <w:rPr>
+                <w:noProof/>
+                <w:webHidden/>
+              </w:rPr>
+            </w:r>
+            <w:r>
+              <w:rPr>
+                <w:noProof/>
+                <w:webHidden/>
+              </w:rPr>
+              <w:fldChar w:fldCharType="separate"/>
+            </w:r>
+            <w:r>
+              <w:rPr>
+                <w:noProof/>
+                <w:webHidden/>
+              </w:rPr>
+              <w:t>4</w:t>
+            </w:r>
+            <w:r>
+              <w:rPr>
+                <w:noProof/>
+                <w:webHidden/>
+              </w:rPr>
+              <w:fldChar w:fldCharType="end"/>
+            </w:r>
+          </w:hyperlink>
+        </w:p>
+        <w:p>
+          <w:pPr>
+            <w:pStyle w:val="Spistreci3"/>
+            <w:tabs>
+              <w:tab w:val="left" w:pos="1440"/>
+              <w:tab w:val="right" w:leader="dot" w:pos="9062"/>
+            </w:tabs>
+            <w:rPr>
+              <w:noProof/>
+            </w:rPr>
+          </w:pPr>
+          <w:hyperlink w:anchor="_Toc161936146" w:history="1">
+            <w:r>
+              <w:rPr>
+                <w:rStyle w:val="Hipercze"/>
+                <w:noProof/>
+              </w:rPr>
+              <w:t>5.8.2</w:t>
+            </w:r>
+            <w:r>
+              <w:rPr>
+                <w:noProof/>
+              </w:rPr>
+              <w:tab/>
+            </w:r>
+            <w:r>
+              <w:rPr>
+                <w:rStyle w:val="Hipercze"/>
+                <w:noProof/>
+              </w:rPr>
+              <w:t>React-table</w:t>
+            </w:r>
+            <w:r>
+              <w:rPr>
+                <w:noProof/>
+                <w:webHidden/>
+              </w:rPr>
+              <w:tab/>
+            </w:r>
+            <w:r>
+              <w:rPr>
+                <w:noProof/>
+                <w:webHidden/>
+              </w:rPr>
+              <w:fldChar w:fldCharType="begin"/>
+            </w:r>
+            <w:r>
+              <w:rPr>
+                <w:noProof/>
+                <w:webHidden/>
+              </w:rPr>
+              <w:instrText xml:space="preserve"> PAGEREF _Toc161936146 \h </w:instrText>
+            </w:r>
+            <w:r>
+              <w:rPr>
+                <w:noProof/>
+                <w:webHidden/>
+              </w:rPr>
+            </w:r>
+            <w:r>
+              <w:rPr>
+                <w:noProof/>
+                <w:webHidden/>
+              </w:rPr>
+              <w:fldChar w:fldCharType="separate"/>
+            </w:r>
+            <w:r>
+              <w:rPr>
+                <w:noProof/>
+                <w:webHidden/>
+              </w:rPr>
+              <w:t>4</w:t>
+            </w:r>
+            <w:r>
+              <w:rPr>
+                <w:noProof/>
+                <w:webHidden/>
+              </w:rPr>
+              <w:fldChar w:fldCharType="end"/>
+            </w:r>
+          </w:hyperlink>
+        </w:p>
+        <w:p>
+          <w:pPr>
+            <w:pStyle w:val="Spistreci3"/>
+            <w:tabs>
+              <w:tab w:val="left" w:pos="1440"/>
+              <w:tab w:val="right" w:leader="dot" w:pos="9062"/>
+            </w:tabs>
+            <w:rPr>
+              <w:noProof/>
+            </w:rPr>
+          </w:pPr>
+          <w:hyperlink w:anchor="_Toc161936147" w:history="1">
+            <w:r>
+              <w:rPr>
+                <w:rStyle w:val="Hipercze"/>
+                <w:noProof/>
+              </w:rPr>
+              <w:t>5.8.3</w:t>
+            </w:r>
+            <w:r>
+              <w:rPr>
+                <w:noProof/>
+              </w:rPr>
+              <w:tab/>
+            </w:r>
+            <w:r>
+              <w:rPr>
+                <w:rStyle w:val="Hipercze"/>
+                <w:noProof/>
+              </w:rPr>
+              <w:t>React-hook-form</w:t>
+            </w:r>
+            <w:r>
+              <w:rPr>
+                <w:noProof/>
+                <w:webHidden/>
+              </w:rPr>
+              <w:tab/>
+            </w:r>
+            <w:r>
+              <w:rPr>
+                <w:noProof/>
+                <w:webHidden/>
+              </w:rPr>
+              <w:fldChar w:fldCharType="begin"/>
+            </w:r>
+            <w:r>
+              <w:rPr>
+                <w:noProof/>
+                <w:webHidden/>
+              </w:rPr>
+              <w:instrText xml:space="preserve"> PAGEREF _Toc161936147 \h </w:instrText>
+            </w:r>
+            <w:r>
+              <w:rPr>
+                <w:noProof/>
+                <w:webHidden/>
+              </w:rPr>
+            </w:r>
+            <w:r>
+              <w:rPr>
+                <w:noProof/>
+                <w:webHidden/>
+              </w:rPr>
+              <w:fldChar w:fldCharType="separate"/>
+            </w:r>
+            <w:r>
+              <w:rPr>
+                <w:noProof/>
+                <w:webHidden/>
+              </w:rPr>
+              <w:t>4</w:t>
+            </w:r>
+            <w:r>
+              <w:rPr>
+                <w:noProof/>
+                <w:webHidden/>
+              </w:rPr>
+              <w:fldChar w:fldCharType="end"/>
+            </w:r>
+          </w:hyperlink>
+        </w:p>
+        <w:p>
+          <w:pPr>
+            <w:pStyle w:val="Spistreci3"/>
+            <w:tabs>
+              <w:tab w:val="left" w:pos="1440"/>
+              <w:tab w:val="right" w:leader="dot" w:pos="9062"/>
+            </w:tabs>
+            <w:rPr>
+              <w:noProof/>
+            </w:rPr>
+          </w:pPr>
+          <w:hyperlink w:anchor="_Toc161936148" w:history="1">
+            <w:r>
+              <w:rPr>
+                <w:rStyle w:val="Hipercze"/>
+                <w:noProof/>
+              </w:rPr>
+              <w:t>5.8.4</w:t>
+            </w:r>
+            <w:r>
+              <w:rPr>
+                <w:noProof/>
+              </w:rPr>
+              <w:tab/>
+            </w:r>
+            <w:r>
+              <w:rPr>
+                <w:rStyle w:val="Hipercze"/>
+                <w:noProof/>
+              </w:rPr>
+              <w:t>RTK Query</w:t>
+            </w:r>
+            <w:r>
+              <w:rPr>
+                <w:noProof/>
+                <w:webHidden/>
+              </w:rPr>
+              <w:tab/>
+            </w:r>
+            <w:r>
+              <w:rPr>
+                <w:noProof/>
+                <w:webHidden/>
+              </w:rPr>
+              <w:fldChar w:fldCharType="begin"/>
+            </w:r>
+            <w:r>
+              <w:rPr>
+                <w:noProof/>
+                <w:webHidden/>
+              </w:rPr>
+              <w:instrText xml:space="preserve"> PAGEREF _Toc161936148 \h </w:instrText>
             </w:r>
             <w:r>
               <w:rPr>
@@ -2059,7 +2819,7 @@
               <w:lang w:eastAsia="pl-PL"/>
             </w:rPr>
           </w:pPr>
-          <w:hyperlink w:anchor="_Toc160886698" w:history="1">
+          <w:hyperlink w:anchor="_Toc161936149" w:history="1">
             <w:r>
               <w:rPr>
                 <w:rStyle w:val="Hipercze"/>
@@ -2082,7 +2842,7 @@
                 <w:rStyle w:val="Hipercze"/>
                 <w:noProof/>
               </w:rPr>
-              <w:t>HTML</w:t>
+              <w:t>Node</w:t>
             </w:r>
             <w:r>
               <w:rPr>
@@ -2103,7 +2863,89 @@
                 <w:noProof/>
                 <w:webHidden/>
               </w:rPr>
-              <w:instrText xml:space="preserve"> PAGEREF _Toc160886698 \h </w:instrText>
+              <w:instrText xml:space="preserve"> PAGEREF _Toc161936149 \h </w:instrText>
+            </w:r>
+            <w:r>
+              <w:rPr>
+                <w:noProof/>
+                <w:webHidden/>
+              </w:rPr>
+            </w:r>
+            <w:r>
+              <w:rPr>
+                <w:noProof/>
+                <w:webHidden/>
+              </w:rPr>
+              <w:fldChar w:fldCharType="separate"/>
+            </w:r>
+            <w:r>
+              <w:rPr>
+                <w:noProof/>
+                <w:webHidden/>
+              </w:rPr>
+              <w:t>4</w:t>
+            </w:r>
+            <w:r>
+              <w:rPr>
+                <w:noProof/>
+                <w:webHidden/>
+              </w:rPr>
+              <w:fldChar w:fldCharType="end"/>
+            </w:r>
+          </w:hyperlink>
+        </w:p>
+        <w:p>
+          <w:pPr>
+            <w:pStyle w:val="Spistreci3"/>
+            <w:tabs>
+              <w:tab w:val="left" w:pos="1440"/>
+              <w:tab w:val="right" w:leader="dot" w:pos="9062"/>
+            </w:tabs>
+            <w:rPr>
+              <w:noProof/>
+            </w:rPr>
+          </w:pPr>
+          <w:hyperlink w:anchor="_Toc161936150" w:history="1">
+            <w:r>
+              <w:rPr>
+                <w:rStyle w:val="Hipercze"/>
+                <w:noProof/>
+              </w:rPr>
+              <w:t>5.9.1</w:t>
+            </w:r>
+            <w:r>
+              <w:rPr>
+                <w:noProof/>
+              </w:rPr>
+              <w:tab/>
+            </w:r>
+            <w:r>
+              <w:rPr>
+                <w:rStyle w:val="Hipercze"/>
+                <w:noProof/>
+              </w:rPr>
+              <w:t>Node Package Management</w:t>
+            </w:r>
+            <w:r>
+              <w:rPr>
+                <w:noProof/>
+                <w:webHidden/>
+              </w:rPr>
+              <w:tab/>
+            </w:r>
+            <w:r>
+              <w:rPr>
+                <w:noProof/>
+                <w:webHidden/>
+              </w:rPr>
+              <w:fldChar w:fldCharType="begin"/>
+            </w:r>
+            <w:r>
+              <w:rPr>
+                <w:noProof/>
+                <w:webHidden/>
+              </w:rPr>
+              <w:instrText xml:space="preserve"> PAGEREF _Toc161936150 \h </w:instrText>
             </w:r>
             <w:r>
               <w:rPr>
@@ -2149,10 +2991,11 @@
               <w:lang w:eastAsia="pl-PL"/>
             </w:rPr>
           </w:pPr>
-          <w:hyperlink w:anchor="_Toc160886699" w:history="1">
-            <w:r>
-              <w:rPr>
-                <w:rStyle w:val="Hipercze"/>
+          <w:hyperlink w:anchor="_Toc161936151" w:history="1">
+            <w:r>
+              <w:rPr>
+                <w:rStyle w:val="Hipercze"/>
+                <w:rFonts w:ascii="Times New Roman" w:hAnsi="Times New Roman" w:cs="Times New Roman"/>
                 <w:noProof/>
               </w:rPr>
               <w:t>5.10</w:t>
@@ -2170,9 +3013,10 @@
             <w:r>
               <w:rPr>
                 <w:rStyle w:val="Hipercze"/>
-                <w:noProof/>
-              </w:rPr>
-              <w:t>Kaskadowe arkusze stylów</w:t>
+                <w:rFonts w:ascii="Times New Roman" w:hAnsi="Times New Roman" w:cs="Times New Roman"/>
+                <w:noProof/>
+              </w:rPr>
+              <w:t>TypeScript</w:t>
             </w:r>
             <w:r>
               <w:rPr>
@@ -2193,7 +3037,7 @@
                 <w:noProof/>
                 <w:webHidden/>
               </w:rPr>
-              <w:instrText xml:space="preserve"> PAGEREF _Toc160886699 \h </w:instrText>
+              <w:instrText xml:space="preserve"> PAGEREF _Toc161936151 \h </w:instrText>
             </w:r>
             <w:r>
               <w:rPr>
@@ -2239,10 +3083,11 @@
               <w:lang w:eastAsia="pl-PL"/>
             </w:rPr>
           </w:pPr>
-          <w:hyperlink w:anchor="_Toc160886700" w:history="1">
-            <w:r>
-              <w:rPr>
-                <w:rStyle w:val="Hipercze"/>
+          <w:hyperlink w:anchor="_Toc161936152" w:history="1">
+            <w:r>
+              <w:rPr>
+                <w:rStyle w:val="Hipercze"/>
+                <w:rFonts w:ascii="Times New Roman" w:hAnsi="Times New Roman" w:cs="Times New Roman"/>
                 <w:noProof/>
               </w:rPr>
               <w:t>5.11</w:t>
@@ -2260,9 +3105,10 @@
             <w:r>
               <w:rPr>
                 <w:rStyle w:val="Hipercze"/>
-                <w:noProof/>
-              </w:rPr>
-              <w:t>IntelliJ Idea</w:t>
+                <w:rFonts w:ascii="Times New Roman" w:hAnsi="Times New Roman" w:cs="Times New Roman"/>
+                <w:noProof/>
+              </w:rPr>
+              <w:t>HTML</w:t>
             </w:r>
             <w:r>
               <w:rPr>
@@ -2283,7 +3129,7 @@
                 <w:noProof/>
                 <w:webHidden/>
               </w:rPr>
-              <w:instrText xml:space="preserve"> PAGEREF _Toc160886700 \h </w:instrText>
+              <w:instrText xml:space="preserve"> PAGEREF _Toc161936152 \h </w:instrText>
             </w:r>
             <w:r>
               <w:rPr>
@@ -2329,10 +3175,11 @@
               <w:lang w:eastAsia="pl-PL"/>
             </w:rPr>
           </w:pPr>
-          <w:hyperlink w:anchor="_Toc160886701" w:history="1">
-            <w:r>
-              <w:rPr>
-                <w:rStyle w:val="Hipercze"/>
+          <w:hyperlink w:anchor="_Toc161936153" w:history="1">
+            <w:r>
+              <w:rPr>
+                <w:rStyle w:val="Hipercze"/>
+                <w:rFonts w:ascii="Times New Roman" w:hAnsi="Times New Roman" w:cs="Times New Roman"/>
                 <w:noProof/>
               </w:rPr>
               <w:t>5.12</w:t>
@@ -2350,9 +3197,10 @@
             <w:r>
               <w:rPr>
                 <w:rStyle w:val="Hipercze"/>
-                <w:noProof/>
-              </w:rPr>
-              <w:t>Visual Studio Code</w:t>
+                <w:rFonts w:ascii="Times New Roman" w:hAnsi="Times New Roman" w:cs="Times New Roman"/>
+                <w:noProof/>
+              </w:rPr>
+              <w:t>Kaskadowe arkusze stylów</w:t>
             </w:r>
             <w:r>
               <w:rPr>
@@ -2373,97 +3221,7 @@
                 <w:noProof/>
                 <w:webHidden/>
               </w:rPr>
-              <w:instrText xml:space="preserve"> PAGEREF _Toc160886701 \h </w:instrText>
-            </w:r>
-            <w:r>
-              <w:rPr>
-                <w:noProof/>
-                <w:webHidden/>
-              </w:rPr>
-            </w:r>
-            <w:r>
-              <w:rPr>
-                <w:noProof/>
-                <w:webHidden/>
-              </w:rPr>
-              <w:fldChar w:fldCharType="separate"/>
-            </w:r>
-            <w:r>
-              <w:rPr>
-                <w:noProof/>
-                <w:webHidden/>
-              </w:rPr>
-              <w:t>4</w:t>
-            </w:r>
-            <w:r>
-              <w:rPr>
-                <w:noProof/>
-                <w:webHidden/>
-              </w:rPr>
-              <w:fldChar w:fldCharType="end"/>
-            </w:r>
-          </w:hyperlink>
-        </w:p>
-        <w:p>
-          <w:pPr>
-            <w:pStyle w:val="Spistreci1"/>
-            <w:tabs>
-              <w:tab w:val="left" w:pos="480"/>
-              <w:tab w:val="right" w:leader="dot" w:pos="9062"/>
-            </w:tabs>
-            <w:rPr>
-              <w:rFonts w:eastAsiaTheme="minorEastAsia"/>
-              <w:noProof/>
-              <w:sz w:val="24"/>
-              <w:szCs w:val="24"/>
-              <w:lang w:eastAsia="pl-PL"/>
-            </w:rPr>
-          </w:pPr>
-          <w:hyperlink w:anchor="_Toc160886702" w:history="1">
-            <w:r>
-              <w:rPr>
-                <w:rStyle w:val="Hipercze"/>
-                <w:noProof/>
-              </w:rPr>
-              <w:t>6</w:t>
-            </w:r>
-            <w:r>
-              <w:rPr>
-                <w:rFonts w:eastAsiaTheme="minorEastAsia"/>
-                <w:noProof/>
-                <w:sz w:val="24"/>
-                <w:szCs w:val="24"/>
-                <w:lang w:eastAsia="pl-PL"/>
-              </w:rPr>
-              <w:tab/>
-            </w:r>
-            <w:r>
-              <w:rPr>
-                <w:rStyle w:val="Hipercze"/>
-                <w:noProof/>
-              </w:rPr>
-              <w:t>System do rezerwacji miejsc w kinie</w:t>
-            </w:r>
-            <w:r>
-              <w:rPr>
-                <w:noProof/>
-                <w:webHidden/>
-              </w:rPr>
-              <w:tab/>
-            </w:r>
-            <w:r>
-              <w:rPr>
-                <w:noProof/>
-                <w:webHidden/>
-              </w:rPr>
-              <w:fldChar w:fldCharType="begin"/>
-            </w:r>
-            <w:r>
-              <w:rPr>
-                <w:noProof/>
-                <w:webHidden/>
-              </w:rPr>
-              <w:instrText xml:space="preserve"> PAGEREF _Toc160886702 \h </w:instrText>
+              <w:instrText xml:space="preserve"> PAGEREF _Toc161936153 \h </w:instrText>
             </w:r>
             <w:r>
               <w:rPr>
@@ -2509,13 +3267,14 @@
               <w:lang w:eastAsia="pl-PL"/>
             </w:rPr>
           </w:pPr>
-          <w:hyperlink w:anchor="_Toc160886703" w:history="1">
-            <w:r>
-              <w:rPr>
-                <w:rStyle w:val="Hipercze"/>
-                <w:noProof/>
-              </w:rPr>
-              <w:t>6.1</w:t>
+          <w:hyperlink w:anchor="_Toc161936154" w:history="1">
+            <w:r>
+              <w:rPr>
+                <w:rStyle w:val="Hipercze"/>
+                <w:rFonts w:ascii="Times New Roman" w:hAnsi="Times New Roman" w:cs="Times New Roman"/>
+                <w:noProof/>
+              </w:rPr>
+              <w:t>5.13</w:t>
             </w:r>
             <w:r>
               <w:rPr>
@@ -2530,9 +3289,10 @@
             <w:r>
               <w:rPr>
                 <w:rStyle w:val="Hipercze"/>
-                <w:noProof/>
-              </w:rPr>
-              <w:t>Schemat bazy danych aplikacji</w:t>
+                <w:rFonts w:ascii="Times New Roman" w:hAnsi="Times New Roman" w:cs="Times New Roman"/>
+                <w:noProof/>
+              </w:rPr>
+              <w:t>IntelliJ Idea</w:t>
             </w:r>
             <w:r>
               <w:rPr>
@@ -2553,7 +3313,7 @@
                 <w:noProof/>
                 <w:webHidden/>
               </w:rPr>
-              <w:instrText xml:space="preserve"> PAGEREF _Toc160886703 \h </w:instrText>
+              <w:instrText xml:space="preserve"> PAGEREF _Toc161936154 \h </w:instrText>
             </w:r>
             <w:r>
               <w:rPr>
@@ -2599,13 +3359,14 @@
               <w:lang w:eastAsia="pl-PL"/>
             </w:rPr>
           </w:pPr>
-          <w:hyperlink w:anchor="_Toc160886704" w:history="1">
-            <w:r>
-              <w:rPr>
-                <w:rStyle w:val="Hipercze"/>
-                <w:noProof/>
-              </w:rPr>
-              <w:t>6.2</w:t>
+          <w:hyperlink w:anchor="_Toc161936155" w:history="1">
+            <w:r>
+              <w:rPr>
+                <w:rStyle w:val="Hipercze"/>
+                <w:rFonts w:ascii="Times New Roman" w:hAnsi="Times New Roman" w:cs="Times New Roman"/>
+                <w:noProof/>
+              </w:rPr>
+              <w:t>5.14</w:t>
             </w:r>
             <w:r>
               <w:rPr>
@@ -2620,9 +3381,10 @@
             <w:r>
               <w:rPr>
                 <w:rStyle w:val="Hipercze"/>
-                <w:noProof/>
-              </w:rPr>
-              <w:t>Interfejsy użytkownika</w:t>
+                <w:rFonts w:ascii="Times New Roman" w:hAnsi="Times New Roman" w:cs="Times New Roman"/>
+                <w:noProof/>
+              </w:rPr>
+              <w:t>Visual Studio Code</w:t>
             </w:r>
             <w:r>
               <w:rPr>
@@ -2643,7 +3405,99 @@
                 <w:noProof/>
                 <w:webHidden/>
               </w:rPr>
-              <w:instrText xml:space="preserve"> PAGEREF _Toc160886704 \h </w:instrText>
+              <w:instrText xml:space="preserve"> PAGEREF _Toc161936155 \h </w:instrText>
+            </w:r>
+            <w:r>
+              <w:rPr>
+                <w:noProof/>
+                <w:webHidden/>
+              </w:rPr>
+            </w:r>
+            <w:r>
+              <w:rPr>
+                <w:noProof/>
+                <w:webHidden/>
+              </w:rPr>
+              <w:fldChar w:fldCharType="separate"/>
+            </w:r>
+            <w:r>
+              <w:rPr>
+                <w:noProof/>
+                <w:webHidden/>
+              </w:rPr>
+              <w:t>4</w:t>
+            </w:r>
+            <w:r>
+              <w:rPr>
+                <w:noProof/>
+                <w:webHidden/>
+              </w:rPr>
+              <w:fldChar w:fldCharType="end"/>
+            </w:r>
+          </w:hyperlink>
+        </w:p>
+        <w:p>
+          <w:pPr>
+            <w:pStyle w:val="Spistreci1"/>
+            <w:tabs>
+              <w:tab w:val="left" w:pos="440"/>
+              <w:tab w:val="right" w:leader="dot" w:pos="9062"/>
+            </w:tabs>
+            <w:rPr>
+              <w:rFonts w:eastAsiaTheme="minorEastAsia"/>
+              <w:noProof/>
+              <w:sz w:val="24"/>
+              <w:szCs w:val="24"/>
+              <w:lang w:eastAsia="pl-PL"/>
+            </w:rPr>
+          </w:pPr>
+          <w:hyperlink w:anchor="_Toc161936156" w:history="1">
+            <w:r>
+              <w:rPr>
+                <w:rStyle w:val="Hipercze"/>
+                <w:rFonts w:ascii="Times New Roman" w:hAnsi="Times New Roman" w:cs="Times New Roman"/>
+                <w:noProof/>
+              </w:rPr>
+              <w:t>6</w:t>
+            </w:r>
+            <w:r>
+              <w:rPr>
+                <w:rFonts w:eastAsiaTheme="minorEastAsia"/>
+                <w:noProof/>
+                <w:sz w:val="24"/>
+                <w:szCs w:val="24"/>
+                <w:lang w:eastAsia="pl-PL"/>
+              </w:rPr>
+              <w:tab/>
+            </w:r>
+            <w:r>
+              <w:rPr>
+                <w:rStyle w:val="Hipercze"/>
+                <w:rFonts w:ascii="Times New Roman" w:hAnsi="Times New Roman" w:cs="Times New Roman"/>
+                <w:noProof/>
+              </w:rPr>
+              <w:t>System do rezerwacji miejsc w kinie</w:t>
+            </w:r>
+            <w:r>
+              <w:rPr>
+                <w:noProof/>
+                <w:webHidden/>
+              </w:rPr>
+              <w:tab/>
+            </w:r>
+            <w:r>
+              <w:rPr>
+                <w:noProof/>
+                <w:webHidden/>
+              </w:rPr>
+              <w:fldChar w:fldCharType="begin"/>
+            </w:r>
+            <w:r>
+              <w:rPr>
+                <w:noProof/>
+                <w:webHidden/>
+              </w:rPr>
+              <w:instrText xml:space="preserve"> PAGEREF _Toc161936156 \h </w:instrText>
             </w:r>
             <w:r>
               <w:rPr>
@@ -2689,13 +3543,14 @@
               <w:lang w:eastAsia="pl-PL"/>
             </w:rPr>
           </w:pPr>
-          <w:hyperlink w:anchor="_Toc160886705" w:history="1">
-            <w:r>
-              <w:rPr>
-                <w:rStyle w:val="Hipercze"/>
-                <w:noProof/>
-              </w:rPr>
-              <w:t>6.3</w:t>
+          <w:hyperlink w:anchor="_Toc161936157" w:history="1">
+            <w:r>
+              <w:rPr>
+                <w:rStyle w:val="Hipercze"/>
+                <w:rFonts w:ascii="Times New Roman" w:hAnsi="Times New Roman" w:cs="Times New Roman"/>
+                <w:noProof/>
+              </w:rPr>
+              <w:t>6.1</w:t>
             </w:r>
             <w:r>
               <w:rPr>
@@ -2710,9 +3565,10 @@
             <w:r>
               <w:rPr>
                 <w:rStyle w:val="Hipercze"/>
-                <w:noProof/>
-              </w:rPr>
-              <w:t>Logika biznesowa</w:t>
+                <w:rFonts w:ascii="Times New Roman" w:hAnsi="Times New Roman" w:cs="Times New Roman"/>
+                <w:noProof/>
+              </w:rPr>
+              <w:t>Schemat bazy danych aplikacji</w:t>
             </w:r>
             <w:r>
               <w:rPr>
@@ -2733,7 +3589,7 @@
                 <w:noProof/>
                 <w:webHidden/>
               </w:rPr>
-              <w:instrText xml:space="preserve"> PAGEREF _Toc160886705 \h </w:instrText>
+              <w:instrText xml:space="preserve"> PAGEREF _Toc161936157 \h </w:instrText>
             </w:r>
             <w:r>
               <w:rPr>
@@ -2753,7 +3609,7 @@
                 <w:noProof/>
                 <w:webHidden/>
               </w:rPr>
-              <w:t>4</w:t>
+              <w:t>5</w:t>
             </w:r>
             <w:r>
               <w:rPr>
@@ -2779,13 +3635,14 @@
               <w:lang w:eastAsia="pl-PL"/>
             </w:rPr>
           </w:pPr>
-          <w:hyperlink w:anchor="_Toc160886706" w:history="1">
-            <w:r>
-              <w:rPr>
-                <w:rStyle w:val="Hipercze"/>
-                <w:noProof/>
-              </w:rPr>
-              <w:t>6.4</w:t>
+          <w:hyperlink w:anchor="_Toc161936158" w:history="1">
+            <w:r>
+              <w:rPr>
+                <w:rStyle w:val="Hipercze"/>
+                <w:rFonts w:ascii="Times New Roman" w:hAnsi="Times New Roman" w:cs="Times New Roman"/>
+                <w:noProof/>
+              </w:rPr>
+              <w:t>6.2</w:t>
             </w:r>
             <w:r>
               <w:rPr>
@@ -2800,9 +3657,10 @@
             <w:r>
               <w:rPr>
                 <w:rStyle w:val="Hipercze"/>
-                <w:noProof/>
-              </w:rPr>
-              <w:t>Problemy napotkane w projekcie</w:t>
+                <w:rFonts w:ascii="Times New Roman" w:hAnsi="Times New Roman" w:cs="Times New Roman"/>
+                <w:noProof/>
+              </w:rPr>
+              <w:t>Interfejsy użytkownika</w:t>
             </w:r>
             <w:r>
               <w:rPr>
@@ -2823,7 +3681,7 @@
                 <w:noProof/>
                 <w:webHidden/>
               </w:rPr>
-              <w:instrText xml:space="preserve"> PAGEREF _Toc160886706 \h </w:instrText>
+              <w:instrText xml:space="preserve"> PAGEREF _Toc161936158 \h </w:instrText>
             </w:r>
             <w:r>
               <w:rPr>
@@ -2843,7 +3701,7 @@
                 <w:noProof/>
                 <w:webHidden/>
               </w:rPr>
-              <w:t>4</w:t>
+              <w:t>5</w:t>
             </w:r>
             <w:r>
               <w:rPr>
@@ -2856,9 +3714,9 @@
         </w:p>
         <w:p>
           <w:pPr>
-            <w:pStyle w:val="Spistreci1"/>
+            <w:pStyle w:val="Spistreci2"/>
             <w:tabs>
-              <w:tab w:val="left" w:pos="480"/>
+              <w:tab w:val="left" w:pos="960"/>
               <w:tab w:val="right" w:leader="dot" w:pos="9062"/>
             </w:tabs>
             <w:rPr>
@@ -2869,13 +3727,14 @@
               <w:lang w:eastAsia="pl-PL"/>
             </w:rPr>
           </w:pPr>
-          <w:hyperlink w:anchor="_Toc160886707" w:history="1">
-            <w:r>
-              <w:rPr>
-                <w:rStyle w:val="Hipercze"/>
-                <w:noProof/>
-              </w:rPr>
-              <w:t>7</w:t>
+          <w:hyperlink w:anchor="_Toc161936159" w:history="1">
+            <w:r>
+              <w:rPr>
+                <w:rStyle w:val="Hipercze"/>
+                <w:rFonts w:ascii="Times New Roman" w:hAnsi="Times New Roman" w:cs="Times New Roman"/>
+                <w:noProof/>
+              </w:rPr>
+              <w:t>6.3</w:t>
             </w:r>
             <w:r>
               <w:rPr>
@@ -2890,9 +3749,10 @@
             <w:r>
               <w:rPr>
                 <w:rStyle w:val="Hipercze"/>
-                <w:noProof/>
-              </w:rPr>
-              <w:t>Przyszły rozwój systemu</w:t>
+                <w:rFonts w:ascii="Times New Roman" w:hAnsi="Times New Roman" w:cs="Times New Roman"/>
+                <w:noProof/>
+              </w:rPr>
+              <w:t>Logika biznesowa</w:t>
             </w:r>
             <w:r>
               <w:rPr>
@@ -2913,7 +3773,7 @@
                 <w:noProof/>
                 <w:webHidden/>
               </w:rPr>
-              <w:instrText xml:space="preserve"> PAGEREF _Toc160886707 \h </w:instrText>
+              <w:instrText xml:space="preserve"> PAGEREF _Toc161936159 \h </w:instrText>
             </w:r>
             <w:r>
               <w:rPr>
@@ -2946,9 +3806,9 @@
         </w:p>
         <w:p>
           <w:pPr>
-            <w:pStyle w:val="Spistreci1"/>
+            <w:pStyle w:val="Spistreci2"/>
             <w:tabs>
-              <w:tab w:val="left" w:pos="480"/>
+              <w:tab w:val="left" w:pos="960"/>
               <w:tab w:val="right" w:leader="dot" w:pos="9062"/>
             </w:tabs>
             <w:rPr>
@@ -2959,13 +3819,14 @@
               <w:lang w:eastAsia="pl-PL"/>
             </w:rPr>
           </w:pPr>
-          <w:hyperlink w:anchor="_Toc160886708" w:history="1">
-            <w:r>
-              <w:rPr>
-                <w:rStyle w:val="Hipercze"/>
-                <w:noProof/>
-              </w:rPr>
-              <w:t>8</w:t>
+          <w:hyperlink w:anchor="_Toc161936160" w:history="1">
+            <w:r>
+              <w:rPr>
+                <w:rStyle w:val="Hipercze"/>
+                <w:rFonts w:ascii="Times New Roman" w:hAnsi="Times New Roman" w:cs="Times New Roman"/>
+                <w:noProof/>
+              </w:rPr>
+              <w:t>6.4</w:t>
             </w:r>
             <w:r>
               <w:rPr>
@@ -2980,9 +3841,10 @@
             <w:r>
               <w:rPr>
                 <w:rStyle w:val="Hipercze"/>
-                <w:noProof/>
-              </w:rPr>
-              <w:t>Spis tabel</w:t>
+                <w:rFonts w:ascii="Times New Roman" w:hAnsi="Times New Roman" w:cs="Times New Roman"/>
+                <w:noProof/>
+              </w:rPr>
+              <w:t>Problemy napotkane w projekcie</w:t>
             </w:r>
             <w:r>
               <w:rPr>
@@ -3003,7 +3865,7 @@
                 <w:noProof/>
                 <w:webHidden/>
               </w:rPr>
-              <w:instrText xml:space="preserve"> PAGEREF _Toc160886708 \h </w:instrText>
+              <w:instrText xml:space="preserve"> PAGEREF _Toc161936160 \h </w:instrText>
             </w:r>
             <w:r>
               <w:rPr>
@@ -3038,7 +3900,7 @@
           <w:pPr>
             <w:pStyle w:val="Spistreci1"/>
             <w:tabs>
-              <w:tab w:val="left" w:pos="480"/>
+              <w:tab w:val="left" w:pos="440"/>
               <w:tab w:val="right" w:leader="dot" w:pos="9062"/>
             </w:tabs>
             <w:rPr>
@@ -3049,13 +3911,14 @@
               <w:lang w:eastAsia="pl-PL"/>
             </w:rPr>
           </w:pPr>
-          <w:hyperlink w:anchor="_Toc160886709" w:history="1">
-            <w:r>
-              <w:rPr>
-                <w:rStyle w:val="Hipercze"/>
-                <w:noProof/>
-              </w:rPr>
-              <w:t>9</w:t>
+          <w:hyperlink w:anchor="_Toc161936161" w:history="1">
+            <w:r>
+              <w:rPr>
+                <w:rStyle w:val="Hipercze"/>
+                <w:rFonts w:ascii="Times New Roman" w:hAnsi="Times New Roman" w:cs="Times New Roman"/>
+                <w:noProof/>
+              </w:rPr>
+              <w:t>7</w:t>
             </w:r>
             <w:r>
               <w:rPr>
@@ -3070,9 +3933,10 @@
             <w:r>
               <w:rPr>
                 <w:rStyle w:val="Hipercze"/>
-                <w:noProof/>
-              </w:rPr>
-              <w:t>Spis ilustracji</w:t>
+                <w:rFonts w:ascii="Times New Roman" w:hAnsi="Times New Roman" w:cs="Times New Roman"/>
+                <w:noProof/>
+              </w:rPr>
+              <w:t>Przyszły rozwój systemu</w:t>
             </w:r>
             <w:r>
               <w:rPr>
@@ -3093,7 +3957,7 @@
                 <w:noProof/>
                 <w:webHidden/>
               </w:rPr>
-              <w:instrText xml:space="preserve"> PAGEREF _Toc160886709 \h </w:instrText>
+              <w:instrText xml:space="preserve"> PAGEREF _Toc161936161 \h </w:instrText>
             </w:r>
             <w:r>
               <w:rPr>
@@ -3128,7 +3992,7 @@
           <w:pPr>
             <w:pStyle w:val="Spistreci1"/>
             <w:tabs>
-              <w:tab w:val="left" w:pos="480"/>
+              <w:tab w:val="left" w:pos="440"/>
               <w:tab w:val="right" w:leader="dot" w:pos="9062"/>
             </w:tabs>
             <w:rPr>
@@ -3139,13 +4003,14 @@
               <w:lang w:eastAsia="pl-PL"/>
             </w:rPr>
           </w:pPr>
-          <w:hyperlink w:anchor="_Toc160886710" w:history="1">
-            <w:r>
-              <w:rPr>
-                <w:rStyle w:val="Hipercze"/>
-                <w:noProof/>
-              </w:rPr>
-              <w:t>10</w:t>
+          <w:hyperlink w:anchor="_Toc161936162" w:history="1">
+            <w:r>
+              <w:rPr>
+                <w:rStyle w:val="Hipercze"/>
+                <w:rFonts w:ascii="Times New Roman" w:hAnsi="Times New Roman" w:cs="Times New Roman"/>
+                <w:noProof/>
+              </w:rPr>
+              <w:t>8</w:t>
             </w:r>
             <w:r>
               <w:rPr>
@@ -3160,9 +4025,10 @@
             <w:r>
               <w:rPr>
                 <w:rStyle w:val="Hipercze"/>
-                <w:noProof/>
-              </w:rPr>
-              <w:t>Bibliografia</w:t>
+                <w:rFonts w:ascii="Times New Roman" w:hAnsi="Times New Roman" w:cs="Times New Roman"/>
+                <w:noProof/>
+              </w:rPr>
+              <w:t>Spis tabel</w:t>
             </w:r>
             <w:r>
               <w:rPr>
@@ -3183,7 +4049,7 @@
                 <w:noProof/>
                 <w:webHidden/>
               </w:rPr>
-              <w:instrText xml:space="preserve"> PAGEREF _Toc160886710 \h </w:instrText>
+              <w:instrText xml:space="preserve"> PAGEREF _Toc161936162 \h </w:instrText>
             </w:r>
             <w:r>
               <w:rPr>
@@ -3218,7 +4084,7 @@
           <w:pPr>
             <w:pStyle w:val="Spistreci1"/>
             <w:tabs>
-              <w:tab w:val="left" w:pos="480"/>
+              <w:tab w:val="left" w:pos="440"/>
               <w:tab w:val="right" w:leader="dot" w:pos="9062"/>
             </w:tabs>
             <w:rPr>
@@ -3229,13 +4095,14 @@
               <w:lang w:eastAsia="pl-PL"/>
             </w:rPr>
           </w:pPr>
-          <w:hyperlink w:anchor="_Toc160886711" w:history="1">
-            <w:r>
-              <w:rPr>
-                <w:rStyle w:val="Hipercze"/>
-                <w:noProof/>
-              </w:rPr>
-              <w:t>11</w:t>
+          <w:hyperlink w:anchor="_Toc161936163" w:history="1">
+            <w:r>
+              <w:rPr>
+                <w:rStyle w:val="Hipercze"/>
+                <w:rFonts w:ascii="Times New Roman" w:hAnsi="Times New Roman" w:cs="Times New Roman"/>
+                <w:noProof/>
+              </w:rPr>
+              <w:t>9</w:t>
             </w:r>
             <w:r>
               <w:rPr>
@@ -3250,6 +4117,191 @@
             <w:r>
               <w:rPr>
                 <w:rStyle w:val="Hipercze"/>
+                <w:rFonts w:ascii="Times New Roman" w:hAnsi="Times New Roman" w:cs="Times New Roman"/>
+                <w:noProof/>
+              </w:rPr>
+              <w:t>Spis ilustracji</w:t>
+            </w:r>
+            <w:r>
+              <w:rPr>
+                <w:noProof/>
+                <w:webHidden/>
+              </w:rPr>
+              <w:tab/>
+            </w:r>
+            <w:r>
+              <w:rPr>
+                <w:noProof/>
+                <w:webHidden/>
+              </w:rPr>
+              <w:fldChar w:fldCharType="begin"/>
+            </w:r>
+            <w:r>
+              <w:rPr>
+                <w:noProof/>
+                <w:webHidden/>
+              </w:rPr>
+              <w:instrText xml:space="preserve"> PAGEREF _Toc161936163 \h </w:instrText>
+            </w:r>
+            <w:r>
+              <w:rPr>
+                <w:noProof/>
+                <w:webHidden/>
+              </w:rPr>
+            </w:r>
+            <w:r>
+              <w:rPr>
+                <w:noProof/>
+                <w:webHidden/>
+              </w:rPr>
+              <w:fldChar w:fldCharType="separate"/>
+            </w:r>
+            <w:r>
+              <w:rPr>
+                <w:noProof/>
+                <w:webHidden/>
+              </w:rPr>
+              <w:t>5</w:t>
+            </w:r>
+            <w:r>
+              <w:rPr>
+                <w:noProof/>
+                <w:webHidden/>
+              </w:rPr>
+              <w:fldChar w:fldCharType="end"/>
+            </w:r>
+          </w:hyperlink>
+        </w:p>
+        <w:p>
+          <w:pPr>
+            <w:pStyle w:val="Spistreci1"/>
+            <w:tabs>
+              <w:tab w:val="left" w:pos="720"/>
+              <w:tab w:val="right" w:leader="dot" w:pos="9062"/>
+            </w:tabs>
+            <w:rPr>
+              <w:rFonts w:eastAsiaTheme="minorEastAsia"/>
+              <w:noProof/>
+              <w:sz w:val="24"/>
+              <w:szCs w:val="24"/>
+              <w:lang w:eastAsia="pl-PL"/>
+            </w:rPr>
+          </w:pPr>
+          <w:hyperlink w:anchor="_Toc161936164" w:history="1">
+            <w:r>
+              <w:rPr>
+                <w:rStyle w:val="Hipercze"/>
+                <w:rFonts w:ascii="Times New Roman" w:hAnsi="Times New Roman" w:cs="Times New Roman"/>
+                <w:noProof/>
+              </w:rPr>
+              <w:t>10</w:t>
+            </w:r>
+            <w:r>
+              <w:rPr>
+                <w:rFonts w:eastAsiaTheme="minorEastAsia"/>
+                <w:noProof/>
+                <w:sz w:val="24"/>
+                <w:szCs w:val="24"/>
+                <w:lang w:eastAsia="pl-PL"/>
+              </w:rPr>
+              <w:tab/>
+            </w:r>
+            <w:r>
+              <w:rPr>
+                <w:rStyle w:val="Hipercze"/>
+                <w:rFonts w:ascii="Times New Roman" w:hAnsi="Times New Roman" w:cs="Times New Roman"/>
+                <w:noProof/>
+              </w:rPr>
+              <w:t>Bibliografia</w:t>
+            </w:r>
+            <w:r>
+              <w:rPr>
+                <w:noProof/>
+                <w:webHidden/>
+              </w:rPr>
+              <w:tab/>
+            </w:r>
+            <w:r>
+              <w:rPr>
+                <w:noProof/>
+                <w:webHidden/>
+              </w:rPr>
+              <w:fldChar w:fldCharType="begin"/>
+            </w:r>
+            <w:r>
+              <w:rPr>
+                <w:noProof/>
+                <w:webHidden/>
+              </w:rPr>
+              <w:instrText xml:space="preserve"> PAGEREF _Toc161936164 \h </w:instrText>
+            </w:r>
+            <w:r>
+              <w:rPr>
+                <w:noProof/>
+                <w:webHidden/>
+              </w:rPr>
+            </w:r>
+            <w:r>
+              <w:rPr>
+                <w:noProof/>
+                <w:webHidden/>
+              </w:rPr>
+              <w:fldChar w:fldCharType="separate"/>
+            </w:r>
+            <w:r>
+              <w:rPr>
+                <w:noProof/>
+                <w:webHidden/>
+              </w:rPr>
+              <w:t>5</w:t>
+            </w:r>
+            <w:r>
+              <w:rPr>
+                <w:noProof/>
+                <w:webHidden/>
+              </w:rPr>
+              <w:fldChar w:fldCharType="end"/>
+            </w:r>
+          </w:hyperlink>
+        </w:p>
+        <w:p>
+          <w:pPr>
+            <w:pStyle w:val="Spistreci1"/>
+            <w:tabs>
+              <w:tab w:val="left" w:pos="720"/>
+              <w:tab w:val="right" w:leader="dot" w:pos="9062"/>
+            </w:tabs>
+            <w:rPr>
+              <w:rFonts w:eastAsiaTheme="minorEastAsia"/>
+              <w:noProof/>
+              <w:sz w:val="24"/>
+              <w:szCs w:val="24"/>
+              <w:lang w:eastAsia="pl-PL"/>
+            </w:rPr>
+          </w:pPr>
+          <w:hyperlink w:anchor="_Toc161936165" w:history="1">
+            <w:r>
+              <w:rPr>
+                <w:rStyle w:val="Hipercze"/>
+                <w:rFonts w:ascii="Times New Roman" w:hAnsi="Times New Roman" w:cs="Times New Roman"/>
+                <w:noProof/>
+              </w:rPr>
+              <w:t>11</w:t>
+            </w:r>
+            <w:r>
+              <w:rPr>
+                <w:rFonts w:eastAsiaTheme="minorEastAsia"/>
+                <w:noProof/>
+                <w:sz w:val="24"/>
+                <w:szCs w:val="24"/>
+                <w:lang w:eastAsia="pl-PL"/>
+              </w:rPr>
+              <w:tab/>
+            </w:r>
+            <w:r>
+              <w:rPr>
+                <w:rStyle w:val="Hipercze"/>
+                <w:rFonts w:ascii="Times New Roman" w:hAnsi="Times New Roman" w:cs="Times New Roman"/>
                 <w:noProof/>
               </w:rPr>
               <w:t>Słownik pojęć</w:t>
@@ -3273,7 +4325,7 @@
                 <w:noProof/>
                 <w:webHidden/>
               </w:rPr>
-              <w:instrText xml:space="preserve"> PAGEREF _Toc160886711 \h </w:instrText>
+              <w:instrText xml:space="preserve"> PAGEREF _Toc161936165 \h </w:instrText>
             </w:r>
             <w:r>
               <w:rPr>
@@ -3307,12 +4359,14 @@
         <w:p>
           <w:pPr>
             <w:rPr>
+              <w:rFonts w:ascii="Times New Roman" w:hAnsi="Times New Roman" w:cs="Times New Roman"/>
               <w:b/>
               <w:bCs/>
             </w:rPr>
           </w:pPr>
           <w:r>
             <w:rPr>
+              <w:rFonts w:ascii="Times New Roman" w:hAnsi="Times New Roman" w:cs="Times New Roman"/>
               <w:b/>
               <w:bCs/>
             </w:rPr>
@@ -3324,9 +4378,15 @@
     <w:p>
       <w:pPr>
         <w:pStyle w:val="Nagwek1"/>
-      </w:pPr>
-      <w:bookmarkStart w:id="1" w:name="_Toc160886677"/>
-      <w:r>
+        <w:rPr>
+          <w:rFonts w:ascii="Times New Roman" w:hAnsi="Times New Roman" w:cs="Times New Roman"/>
+        </w:rPr>
+      </w:pPr>
+      <w:bookmarkStart w:id="1" w:name="_Toc161936124"/>
+      <w:r>
+        <w:rPr>
+          <w:rFonts w:ascii="Times New Roman" w:hAnsi="Times New Roman" w:cs="Times New Roman"/>
+        </w:rPr>
         <w:t>Wstęp</w:t>
       </w:r>
       <w:bookmarkEnd w:id="1"/>
@@ -3334,75 +4394,97 @@
     <w:p>
       <w:pPr>
         <w:pStyle w:val="Nagwek2"/>
-      </w:pPr>
-      <w:bookmarkStart w:id="2" w:name="_Toc160886678"/>
-      <w:r>
+        <w:rPr>
+          <w:rFonts w:ascii="Times New Roman" w:hAnsi="Times New Roman" w:cs="Times New Roman"/>
+        </w:rPr>
+      </w:pPr>
+      <w:bookmarkStart w:id="2" w:name="_Toc161936125"/>
+      <w:r>
+        <w:rPr>
+          <w:rFonts w:ascii="Times New Roman" w:hAnsi="Times New Roman" w:cs="Times New Roman"/>
+        </w:rPr>
         <w:t>Cel</w:t>
       </w:r>
       <w:bookmarkEnd w:id="2"/>
     </w:p>
     <w:p>
-      <w:r>
-        <w:t xml:space="preserve">Celem aplikacji webowej „Cinema </w:t>
-      </w:r>
-      <w:proofErr w:type="spellStart"/>
-      <w:r>
-        <w:t>ticket</w:t>
-      </w:r>
-      <w:proofErr w:type="spellEnd"/>
-      <w:r>
-        <w:t xml:space="preserve">” ma być proste, intuicyjne i wygodne zamawianie biletów na wybrany seans bez wychodzenia z domu przez </w:t>
-      </w:r>
-      <w:proofErr w:type="spellStart"/>
-      <w:r>
-        <w:t>internet</w:t>
-      </w:r>
-      <w:proofErr w:type="spellEnd"/>
-      <w:r>
-        <w:t>. Dla kina ma przynieść dodatkowe korzyści w postaci  udostępnienia informacji o możliwych seansach, udostępnienie możliwości rezerwacji miejsc on-line aby zmaksymalizować zyski z prowadzenia swojej działalności. Ponad to system ma wspierać zarządzanie kinem poprzez przechowywanie informacji o salach kinowych i dostępnych miejscach co może stanowić część dla innego systemu, który służyłby konserwowaniu zasobów kinowych.</w:t>
+      <w:pPr>
+        <w:rPr>
+          <w:rFonts w:ascii="Times New Roman" w:hAnsi="Times New Roman" w:cs="Times New Roman"/>
+        </w:rPr>
+      </w:pPr>
+      <w:r>
+        <w:rPr>
+          <w:rFonts w:ascii="Times New Roman" w:hAnsi="Times New Roman" w:cs="Times New Roman"/>
+        </w:rPr>
+        <w:t>Celem aplikacji webowej „Cinema ticket” ma być proste, intuicyjne i wygodne zamawianie biletów na wybrany seans bez wychodzenia z domu przez internet. Dla kina ma przynieść dodatkowe korzyści w postaci  udostępnienia informacji o możliwych seansach, udostępnienie możliwości rezerwacji miejsc on-line aby zmaksymalizować zyski z prowadzenia swojej działalności. Ponad to system ma wspierać zarządzanie kinem poprzez przechowywanie informacji o salach kinowych i dostępnych miejscach co może stanowić część dla innego systemu, który służyłby konserwowaniu zasobów kinowych.</w:t>
       </w:r>
     </w:p>
     <w:p>
       <w:pPr>
         <w:pStyle w:val="Nagwek2"/>
-      </w:pPr>
-      <w:bookmarkStart w:id="3" w:name="_Toc160886679"/>
-      <w:r>
+        <w:rPr>
+          <w:rFonts w:ascii="Times New Roman" w:hAnsi="Times New Roman" w:cs="Times New Roman"/>
+        </w:rPr>
+      </w:pPr>
+      <w:bookmarkStart w:id="3" w:name="_Toc161936126"/>
+      <w:r>
+        <w:rPr>
+          <w:rFonts w:ascii="Times New Roman" w:hAnsi="Times New Roman" w:cs="Times New Roman"/>
+        </w:rPr>
         <w:t xml:space="preserve">Dziedzina </w:t>
       </w:r>
       <w:r>
+        <w:rPr>
+          <w:rFonts w:ascii="Times New Roman" w:hAnsi="Times New Roman" w:cs="Times New Roman"/>
+        </w:rPr>
         <w:t>p</w:t>
       </w:r>
       <w:r>
+        <w:rPr>
+          <w:rFonts w:ascii="Times New Roman" w:hAnsi="Times New Roman" w:cs="Times New Roman"/>
+        </w:rPr>
         <w:t>roblemowa</w:t>
       </w:r>
       <w:bookmarkEnd w:id="3"/>
     </w:p>
     <w:p>
-      <w:r>
-        <w:t xml:space="preserve">System „Cinema </w:t>
-      </w:r>
-      <w:proofErr w:type="spellStart"/>
-      <w:r>
-        <w:t>ticket</w:t>
-      </w:r>
-      <w:proofErr w:type="spellEnd"/>
-      <w:r>
-        <w:t>” ma zostać wykorzystany przez dowolne kino, które do tej pory nie zawiera systemu rezerwacji online. Dostosowanie ma być proste, głównie poprzez zmiany szaty graficznej oraz poprzez wprowadzenie danych rzeczywistych dla danego kina.</w:t>
+      <w:pPr>
+        <w:rPr>
+          <w:rFonts w:ascii="Times New Roman" w:hAnsi="Times New Roman" w:cs="Times New Roman"/>
+        </w:rPr>
+      </w:pPr>
+      <w:r>
+        <w:rPr>
+          <w:rFonts w:ascii="Times New Roman" w:hAnsi="Times New Roman" w:cs="Times New Roman"/>
+        </w:rPr>
+        <w:t>System „Cinema ticket” ma zostać wykorzystany przez dowolne kino, które do tej pory nie zawiera systemu rezerwacji online. Dostosowanie ma być proste, głównie poprzez zmiany szaty graficznej oraz poprzez wprowadzenie danych rzeczywistych dla danego kina.</w:t>
       </w:r>
     </w:p>
     <w:p>
       <w:pPr>
         <w:pStyle w:val="Nagwek2"/>
-      </w:pPr>
-      <w:bookmarkStart w:id="4" w:name="_Toc160886680"/>
-      <w:r>
+        <w:rPr>
+          <w:rFonts w:ascii="Times New Roman" w:hAnsi="Times New Roman" w:cs="Times New Roman"/>
+        </w:rPr>
+      </w:pPr>
+      <w:bookmarkStart w:id="4" w:name="_Toc161936127"/>
+      <w:r>
+        <w:rPr>
+          <w:rFonts w:ascii="Times New Roman" w:hAnsi="Times New Roman" w:cs="Times New Roman"/>
+        </w:rPr>
         <w:t xml:space="preserve">Rezultat </w:t>
       </w:r>
       <w:r>
+        <w:rPr>
+          <w:rFonts w:ascii="Times New Roman" w:hAnsi="Times New Roman" w:cs="Times New Roman"/>
+        </w:rPr>
         <w:t>p</w:t>
       </w:r>
       <w:r>
+        <w:rPr>
+          <w:rFonts w:ascii="Times New Roman" w:hAnsi="Times New Roman" w:cs="Times New Roman"/>
+        </w:rPr>
         <w:t>racy</w:t>
       </w:r>
       <w:bookmarkEnd w:id="4"/>
@@ -3410,9 +4492,15 @@
     <w:p>
       <w:pPr>
         <w:pStyle w:val="Nagwek2"/>
-      </w:pPr>
-      <w:bookmarkStart w:id="5" w:name="_Toc160886681"/>
-      <w:r>
+        <w:rPr>
+          <w:rFonts w:ascii="Times New Roman" w:hAnsi="Times New Roman" w:cs="Times New Roman"/>
+        </w:rPr>
+      </w:pPr>
+      <w:bookmarkStart w:id="5" w:name="_Toc161936128"/>
+      <w:r>
+        <w:rPr>
+          <w:rFonts w:ascii="Times New Roman" w:hAnsi="Times New Roman" w:cs="Times New Roman"/>
+        </w:rPr>
         <w:t>Organizacja pracy</w:t>
       </w:r>
       <w:bookmarkEnd w:id="5"/>
@@ -3420,9 +4508,15 @@
     <w:p>
       <w:pPr>
         <w:pStyle w:val="Nagwek2"/>
-      </w:pPr>
-      <w:bookmarkStart w:id="6" w:name="_Toc160886682"/>
-      <w:r>
+        <w:rPr>
+          <w:rFonts w:ascii="Times New Roman" w:hAnsi="Times New Roman" w:cs="Times New Roman"/>
+        </w:rPr>
+      </w:pPr>
+      <w:bookmarkStart w:id="6" w:name="_Toc161936129"/>
+      <w:r>
+        <w:rPr>
+          <w:rFonts w:ascii="Times New Roman" w:hAnsi="Times New Roman" w:cs="Times New Roman"/>
+        </w:rPr>
         <w:t>Zakres odpowiedzialności systemu</w:t>
       </w:r>
       <w:bookmarkEnd w:id="6"/>
@@ -3430,9 +4524,15 @@
     <w:p>
       <w:pPr>
         <w:pStyle w:val="Nagwek1"/>
-      </w:pPr>
-      <w:bookmarkStart w:id="7" w:name="_Toc160886683"/>
-      <w:r>
+        <w:rPr>
+          <w:rFonts w:ascii="Times New Roman" w:hAnsi="Times New Roman" w:cs="Times New Roman"/>
+        </w:rPr>
+      </w:pPr>
+      <w:bookmarkStart w:id="7" w:name="_Toc161936130"/>
+      <w:r>
+        <w:rPr>
+          <w:rFonts w:ascii="Times New Roman" w:hAnsi="Times New Roman" w:cs="Times New Roman"/>
+        </w:rPr>
         <w:t>Propozycja systemu</w:t>
       </w:r>
       <w:bookmarkEnd w:id="7"/>
@@ -3440,38 +4540,73 @@
     <w:p>
       <w:pPr>
         <w:pStyle w:val="Nagwek2"/>
-      </w:pPr>
-      <w:bookmarkStart w:id="8" w:name="_Toc160886684"/>
-      <w:r>
+        <w:rPr>
+          <w:rFonts w:ascii="Times New Roman" w:hAnsi="Times New Roman" w:cs="Times New Roman"/>
+        </w:rPr>
+      </w:pPr>
+      <w:bookmarkStart w:id="8" w:name="_Toc161936131"/>
+      <w:r>
+        <w:rPr>
+          <w:rFonts w:ascii="Times New Roman" w:hAnsi="Times New Roman" w:cs="Times New Roman"/>
+        </w:rPr>
         <w:t>Wymagania</w:t>
       </w:r>
       <w:bookmarkEnd w:id="8"/>
       <w:r>
+        <w:rPr>
+          <w:rFonts w:ascii="Times New Roman" w:hAnsi="Times New Roman" w:cs="Times New Roman"/>
+        </w:rPr>
         <w:t xml:space="preserve"> </w:t>
       </w:r>
     </w:p>
-    <w:p/>
+    <w:p>
+      <w:pPr>
+        <w:rPr>
+          <w:rFonts w:ascii="Times New Roman" w:hAnsi="Times New Roman" w:cs="Times New Roman"/>
+        </w:rPr>
+      </w:pPr>
+    </w:p>
     <w:p>
       <w:pPr>
         <w:pStyle w:val="Nagwek2"/>
-      </w:pPr>
-      <w:bookmarkStart w:id="9" w:name="_Toc160886685"/>
-      <w:r>
+        <w:rPr>
+          <w:rFonts w:ascii="Times New Roman" w:hAnsi="Times New Roman" w:cs="Times New Roman"/>
+        </w:rPr>
+      </w:pPr>
+      <w:bookmarkStart w:id="9" w:name="_Toc161936132"/>
+      <w:r>
+        <w:rPr>
+          <w:rFonts w:ascii="Times New Roman" w:hAnsi="Times New Roman" w:cs="Times New Roman"/>
+        </w:rPr>
         <w:t>Użytkownicy systemu</w:t>
       </w:r>
       <w:bookmarkEnd w:id="9"/>
     </w:p>
     <w:p>
-      <w:r>
+      <w:pPr>
+        <w:rPr>
+          <w:rFonts w:ascii="Times New Roman" w:hAnsi="Times New Roman" w:cs="Times New Roman"/>
+        </w:rPr>
+      </w:pPr>
+      <w:r>
+        <w:rPr>
+          <w:rFonts w:ascii="Times New Roman" w:hAnsi="Times New Roman" w:cs="Times New Roman"/>
+        </w:rPr>
         <w:t>Użytkownikami systemu będą: pracownicy kina, klienci zewnętrzni oraz system zamykania możliwości rezerwacji biletów (30 minut przed rozpoczęciem seansu).</w:t>
       </w:r>
     </w:p>
     <w:p>
       <w:pPr>
         <w:pStyle w:val="Nagwek2"/>
-      </w:pPr>
-      <w:bookmarkStart w:id="10" w:name="_Toc160886686"/>
-      <w:r>
+        <w:rPr>
+          <w:rFonts w:ascii="Times New Roman" w:hAnsi="Times New Roman" w:cs="Times New Roman"/>
+        </w:rPr>
+      </w:pPr>
+      <w:bookmarkStart w:id="10" w:name="_Toc161936133"/>
+      <w:r>
+        <w:rPr>
+          <w:rFonts w:ascii="Times New Roman" w:hAnsi="Times New Roman" w:cs="Times New Roman"/>
+        </w:rPr>
         <w:lastRenderedPageBreak/>
         <w:t>Wymagania funkcjonalne</w:t>
       </w:r>
@@ -3480,22 +4615,37 @@
     <w:p>
       <w:pPr>
         <w:pStyle w:val="Nagwek2"/>
-      </w:pPr>
-      <w:bookmarkStart w:id="11" w:name="_Toc160886687"/>
-      <w:r>
+        <w:rPr>
+          <w:rFonts w:ascii="Times New Roman" w:hAnsi="Times New Roman" w:cs="Times New Roman"/>
+        </w:rPr>
+      </w:pPr>
+      <w:bookmarkStart w:id="11" w:name="_Toc161936134"/>
+      <w:r>
+        <w:rPr>
+          <w:rFonts w:ascii="Times New Roman" w:hAnsi="Times New Roman" w:cs="Times New Roman"/>
+        </w:rPr>
         <w:t>Wymagania niefunkcjonalne</w:t>
       </w:r>
       <w:bookmarkEnd w:id="11"/>
       <w:r>
+        <w:rPr>
+          <w:rFonts w:ascii="Times New Roman" w:hAnsi="Times New Roman" w:cs="Times New Roman"/>
+        </w:rPr>
         <w:t xml:space="preserve"> </w:t>
       </w:r>
     </w:p>
     <w:p>
       <w:pPr>
         <w:pStyle w:val="Nagwek2"/>
-      </w:pPr>
-      <w:bookmarkStart w:id="12" w:name="_Toc160886688"/>
-      <w:r>
+        <w:rPr>
+          <w:rFonts w:ascii="Times New Roman" w:hAnsi="Times New Roman" w:cs="Times New Roman"/>
+        </w:rPr>
+      </w:pPr>
+      <w:bookmarkStart w:id="12" w:name="_Toc161936135"/>
+      <w:r>
+        <w:rPr>
+          <w:rFonts w:ascii="Times New Roman" w:hAnsi="Times New Roman" w:cs="Times New Roman"/>
+        </w:rPr>
         <w:t>Struktura systemu</w:t>
       </w:r>
       <w:bookmarkEnd w:id="12"/>
@@ -3503,9 +4653,15 @@
     <w:p>
       <w:pPr>
         <w:pStyle w:val="Nagwek1"/>
-      </w:pPr>
-      <w:bookmarkStart w:id="13" w:name="_Toc160886689"/>
-      <w:r>
+        <w:rPr>
+          <w:rFonts w:ascii="Times New Roman" w:hAnsi="Times New Roman" w:cs="Times New Roman"/>
+        </w:rPr>
+      </w:pPr>
+      <w:bookmarkStart w:id="13" w:name="_Toc161936136"/>
+      <w:r>
+        <w:rPr>
+          <w:rFonts w:ascii="Times New Roman" w:hAnsi="Times New Roman" w:cs="Times New Roman"/>
+        </w:rPr>
         <w:t>Wykorzystane technologie i narzędzia</w:t>
       </w:r>
       <w:bookmarkEnd w:id="13"/>
@@ -3513,21 +4669,31 @@
     <w:p>
       <w:pPr>
         <w:pStyle w:val="Nagwek2"/>
-      </w:pPr>
-      <w:bookmarkStart w:id="14" w:name="_Toc160886690"/>
-      <w:proofErr w:type="spellStart"/>
-      <w:r>
+        <w:rPr>
+          <w:rFonts w:ascii="Times New Roman" w:hAnsi="Times New Roman" w:cs="Times New Roman"/>
+        </w:rPr>
+      </w:pPr>
+      <w:bookmarkStart w:id="14" w:name="_Toc161936137"/>
+      <w:r>
+        <w:rPr>
+          <w:rFonts w:ascii="Times New Roman" w:hAnsi="Times New Roman" w:cs="Times New Roman"/>
+        </w:rPr>
         <w:t>Xampp</w:t>
       </w:r>
       <w:bookmarkEnd w:id="14"/>
-      <w:proofErr w:type="spellEnd"/>
     </w:p>
     <w:p>
       <w:pPr>
         <w:pStyle w:val="Nagwek2"/>
-      </w:pPr>
-      <w:bookmarkStart w:id="15" w:name="_Toc160886691"/>
-      <w:r>
+        <w:rPr>
+          <w:rFonts w:ascii="Times New Roman" w:hAnsi="Times New Roman" w:cs="Times New Roman"/>
+        </w:rPr>
+      </w:pPr>
+      <w:bookmarkStart w:id="15" w:name="_Toc161936138"/>
+      <w:r>
+        <w:rPr>
+          <w:rFonts w:ascii="Times New Roman" w:hAnsi="Times New Roman" w:cs="Times New Roman"/>
+        </w:rPr>
         <w:t>SQL</w:t>
       </w:r>
       <w:bookmarkEnd w:id="15"/>
@@ -3535,9 +4701,15 @@
     <w:p>
       <w:pPr>
         <w:pStyle w:val="Nagwek2"/>
-      </w:pPr>
-      <w:bookmarkStart w:id="16" w:name="_Toc160886692"/>
-      <w:r>
+        <w:rPr>
+          <w:rFonts w:ascii="Times New Roman" w:hAnsi="Times New Roman" w:cs="Times New Roman"/>
+        </w:rPr>
+      </w:pPr>
+      <w:bookmarkStart w:id="16" w:name="_Toc161936139"/>
+      <w:r>
+        <w:rPr>
+          <w:rFonts w:ascii="Times New Roman" w:hAnsi="Times New Roman" w:cs="Times New Roman"/>
+        </w:rPr>
         <w:t>MySQL</w:t>
       </w:r>
       <w:bookmarkEnd w:id="16"/>
@@ -3546,163 +4718,308 @@
       <w:pPr>
         <w:pStyle w:val="Nagwek2"/>
       </w:pPr>
-      <w:bookmarkStart w:id="17" w:name="_Toc160886693"/>
-      <w:r>
+      <w:bookmarkStart w:id="17" w:name="_Toc161936140"/>
+      <w:r>
+        <w:t>Vertabelo</w:t>
+      </w:r>
+      <w:bookmarkEnd w:id="17"/>
+    </w:p>
+    <w:p>
+      <w:pPr>
+        <w:pStyle w:val="Nagwek2"/>
+        <w:rPr>
+          <w:rFonts w:ascii="Times New Roman" w:hAnsi="Times New Roman" w:cs="Times New Roman"/>
+        </w:rPr>
+      </w:pPr>
+      <w:bookmarkStart w:id="18" w:name="_Toc161936141"/>
+      <w:r>
+        <w:rPr>
+          <w:rFonts w:ascii="Times New Roman" w:hAnsi="Times New Roman" w:cs="Times New Roman"/>
+        </w:rPr>
         <w:t>Java 17</w:t>
       </w:r>
-      <w:bookmarkEnd w:id="17"/>
+      <w:bookmarkEnd w:id="18"/>
     </w:p>
     <w:p>
       <w:pPr>
         <w:pStyle w:val="Nagwek2"/>
-      </w:pPr>
-      <w:bookmarkStart w:id="18" w:name="_Toc160886694"/>
-      <w:r>
-        <w:t xml:space="preserve">Java Spring </w:t>
-      </w:r>
-      <w:proofErr w:type="spellStart"/>
-      <w:r>
-        <w:t>Boot</w:t>
-      </w:r>
-      <w:bookmarkEnd w:id="18"/>
-      <w:proofErr w:type="spellEnd"/>
+        <w:rPr>
+          <w:rFonts w:ascii="Times New Roman" w:hAnsi="Times New Roman" w:cs="Times New Roman"/>
+        </w:rPr>
+      </w:pPr>
+      <w:bookmarkStart w:id="19" w:name="_Toc161936142"/>
+      <w:r>
+        <w:rPr>
+          <w:rFonts w:ascii="Times New Roman" w:hAnsi="Times New Roman" w:cs="Times New Roman"/>
+        </w:rPr>
+        <w:t>Java Spring Boot</w:t>
+      </w:r>
+      <w:bookmarkEnd w:id="19"/>
     </w:p>
     <w:p>
       <w:pPr>
         <w:pStyle w:val="Nagwek2"/>
-      </w:pPr>
-      <w:bookmarkStart w:id="19" w:name="_Toc160886695"/>
-      <w:r>
+        <w:rPr>
+          <w:rFonts w:ascii="Times New Roman" w:hAnsi="Times New Roman" w:cs="Times New Roman"/>
+        </w:rPr>
+      </w:pPr>
+      <w:bookmarkStart w:id="20" w:name="_Toc161936143"/>
+      <w:r>
+        <w:rPr>
+          <w:rFonts w:ascii="Times New Roman" w:hAnsi="Times New Roman" w:cs="Times New Roman"/>
+        </w:rPr>
         <w:t>JavaScript</w:t>
       </w:r>
-      <w:bookmarkEnd w:id="19"/>
+      <w:bookmarkEnd w:id="20"/>
     </w:p>
     <w:p>
       <w:pPr>
         <w:pStyle w:val="Nagwek2"/>
-      </w:pPr>
-      <w:bookmarkStart w:id="20" w:name="_Toc160886696"/>
-      <w:proofErr w:type="spellStart"/>
-      <w:r>
+        <w:rPr>
+          <w:rFonts w:ascii="Times New Roman" w:hAnsi="Times New Roman" w:cs="Times New Roman"/>
+        </w:rPr>
+      </w:pPr>
+      <w:bookmarkStart w:id="21" w:name="_Toc161936144"/>
+      <w:r>
+        <w:rPr>
+          <w:rFonts w:ascii="Times New Roman" w:hAnsi="Times New Roman" w:cs="Times New Roman"/>
+        </w:rPr>
         <w:t>React</w:t>
       </w:r>
-      <w:bookmarkEnd w:id="20"/>
-      <w:proofErr w:type="spellEnd"/>
+      <w:bookmarkEnd w:id="21"/>
+    </w:p>
+    <w:p>
+      <w:pPr>
+        <w:pStyle w:val="Nagwek3"/>
+      </w:pPr>
+      <w:bookmarkStart w:id="22" w:name="_Toc161936145"/>
+      <w:r>
+        <w:t>React-router</w:t>
+      </w:r>
+      <w:bookmarkEnd w:id="22"/>
+    </w:p>
+    <w:p>
+      <w:pPr>
+        <w:pStyle w:val="Nagwek3"/>
+      </w:pPr>
+      <w:bookmarkStart w:id="23" w:name="_Toc161936146"/>
+      <w:r>
+        <w:t>React-table</w:t>
+      </w:r>
+      <w:bookmarkEnd w:id="23"/>
+    </w:p>
+    <w:p>
+      <w:pPr>
+        <w:pStyle w:val="Nagwek3"/>
+      </w:pPr>
+      <w:bookmarkStart w:id="24" w:name="_Toc161936147"/>
+      <w:r>
+        <w:t>React-hook-form</w:t>
+      </w:r>
+      <w:bookmarkEnd w:id="24"/>
+    </w:p>
+    <w:p>
+      <w:pPr>
+        <w:pStyle w:val="Nagwek3"/>
+      </w:pPr>
+      <w:bookmarkStart w:id="25" w:name="_Toc161936148"/>
+      <w:r>
+        <w:t>RTK Query</w:t>
+      </w:r>
+      <w:bookmarkEnd w:id="25"/>
     </w:p>
     <w:p>
       <w:pPr>
         <w:pStyle w:val="Nagwek2"/>
       </w:pPr>
-      <w:bookmarkStart w:id="21" w:name="_Toc160886697"/>
-      <w:proofErr w:type="spellStart"/>
-      <w:r>
+      <w:bookmarkStart w:id="26" w:name="_Toc161936149"/>
+      <w:r>
+        <w:t>Node</w:t>
+      </w:r>
+      <w:bookmarkEnd w:id="26"/>
+    </w:p>
+    <w:p>
+      <w:pPr>
+        <w:pStyle w:val="Nagwek3"/>
+      </w:pPr>
+      <w:bookmarkStart w:id="27" w:name="_Toc161936150"/>
+      <w:r>
+        <w:t>Node Package Management</w:t>
+      </w:r>
+      <w:bookmarkEnd w:id="27"/>
+    </w:p>
+    <w:p>
+      <w:pPr>
+        <w:pStyle w:val="Nagwek2"/>
+        <w:rPr>
+          <w:rFonts w:ascii="Times New Roman" w:hAnsi="Times New Roman" w:cs="Times New Roman"/>
+        </w:rPr>
+      </w:pPr>
+      <w:bookmarkStart w:id="28" w:name="_Toc161936151"/>
+      <w:r>
+        <w:rPr>
+          <w:rFonts w:ascii="Times New Roman" w:hAnsi="Times New Roman" w:cs="Times New Roman"/>
+        </w:rPr>
         <w:t>TypeScript</w:t>
       </w:r>
-      <w:bookmarkEnd w:id="21"/>
-      <w:proofErr w:type="spellEnd"/>
+      <w:bookmarkEnd w:id="28"/>
     </w:p>
     <w:p>
       <w:pPr>
         <w:pStyle w:val="Nagwek2"/>
-      </w:pPr>
-      <w:bookmarkStart w:id="22" w:name="_Toc160886698"/>
-      <w:r>
+        <w:rPr>
+          <w:rFonts w:ascii="Times New Roman" w:hAnsi="Times New Roman" w:cs="Times New Roman"/>
+        </w:rPr>
+      </w:pPr>
+      <w:bookmarkStart w:id="29" w:name="_Toc161936152"/>
+      <w:r>
+        <w:rPr>
+          <w:rFonts w:ascii="Times New Roman" w:hAnsi="Times New Roman" w:cs="Times New Roman"/>
+        </w:rPr>
         <w:t>HTML</w:t>
       </w:r>
-      <w:bookmarkEnd w:id="22"/>
+      <w:bookmarkEnd w:id="29"/>
     </w:p>
     <w:p>
       <w:pPr>
         <w:pStyle w:val="Nagwek2"/>
-      </w:pPr>
-      <w:bookmarkStart w:id="23" w:name="_Toc160886699"/>
-      <w:r>
+        <w:rPr>
+          <w:rFonts w:ascii="Times New Roman" w:hAnsi="Times New Roman" w:cs="Times New Roman"/>
+        </w:rPr>
+      </w:pPr>
+      <w:r>
+        <w:rPr>
+          <w:rFonts w:ascii="Times New Roman" w:hAnsi="Times New Roman" w:cs="Times New Roman"/>
+        </w:rPr>
+        <w:t xml:space="preserve"> </w:t>
+      </w:r>
+      <w:bookmarkStart w:id="30" w:name="_Toc161936153"/>
+      <w:r>
+        <w:rPr>
+          <w:rFonts w:ascii="Times New Roman" w:hAnsi="Times New Roman" w:cs="Times New Roman"/>
+        </w:rPr>
         <w:t>Kaskadowe arkusze stylów</w:t>
       </w:r>
-      <w:bookmarkEnd w:id="23"/>
+      <w:bookmarkEnd w:id="30"/>
     </w:p>
     <w:p>
       <w:pPr>
         <w:pStyle w:val="Nagwek2"/>
-      </w:pPr>
-      <w:bookmarkStart w:id="24" w:name="_Toc160886700"/>
-      <w:proofErr w:type="spellStart"/>
-      <w:r>
-        <w:t>IntelliJ</w:t>
-      </w:r>
-      <w:proofErr w:type="spellEnd"/>
-      <w:r>
-        <w:t xml:space="preserve"> Idea</w:t>
-      </w:r>
-      <w:bookmarkEnd w:id="24"/>
+        <w:rPr>
+          <w:rFonts w:ascii="Times New Roman" w:hAnsi="Times New Roman" w:cs="Times New Roman"/>
+        </w:rPr>
+      </w:pPr>
+      <w:bookmarkStart w:id="31" w:name="_Toc161936154"/>
+      <w:r>
+        <w:rPr>
+          <w:rFonts w:ascii="Times New Roman" w:hAnsi="Times New Roman" w:cs="Times New Roman"/>
+        </w:rPr>
+        <w:t>IntelliJ Idea</w:t>
+      </w:r>
+      <w:bookmarkEnd w:id="31"/>
     </w:p>
     <w:p>
       <w:pPr>
         <w:pStyle w:val="Nagwek2"/>
-      </w:pPr>
-      <w:bookmarkStart w:id="25" w:name="_Toc160886701"/>
-      <w:r>
-        <w:t xml:space="preserve">Visual Studio </w:t>
-      </w:r>
-      <w:proofErr w:type="spellStart"/>
-      <w:r>
-        <w:t>Code</w:t>
-      </w:r>
-      <w:bookmarkEnd w:id="25"/>
-      <w:proofErr w:type="spellEnd"/>
+        <w:rPr>
+          <w:rFonts w:ascii="Times New Roman" w:hAnsi="Times New Roman" w:cs="Times New Roman"/>
+        </w:rPr>
+      </w:pPr>
+      <w:bookmarkStart w:id="32" w:name="_Toc161936155"/>
+      <w:r>
+        <w:rPr>
+          <w:rFonts w:ascii="Times New Roman" w:hAnsi="Times New Roman" w:cs="Times New Roman"/>
+        </w:rPr>
+        <w:t>Visual Studio Code</w:t>
+      </w:r>
+      <w:bookmarkEnd w:id="32"/>
     </w:p>
     <w:p>
       <w:pPr>
         <w:pStyle w:val="Nagwek1"/>
-      </w:pPr>
-      <w:bookmarkStart w:id="26" w:name="_Toc160886702"/>
-      <w:r>
+        <w:rPr>
+          <w:rFonts w:ascii="Times New Roman" w:hAnsi="Times New Roman" w:cs="Times New Roman"/>
+        </w:rPr>
+      </w:pPr>
+      <w:bookmarkStart w:id="33" w:name="_Toc161936156"/>
+      <w:r>
+        <w:rPr>
+          <w:rFonts w:ascii="Times New Roman" w:hAnsi="Times New Roman" w:cs="Times New Roman"/>
+        </w:rPr>
         <w:t>System do rezerwacji miejsc w kinie</w:t>
       </w:r>
-      <w:bookmarkEnd w:id="26"/>
+      <w:bookmarkEnd w:id="33"/>
     </w:p>
     <w:p>
       <w:pPr>
         <w:pStyle w:val="Nagwek2"/>
-      </w:pPr>
-      <w:bookmarkStart w:id="27" w:name="_Toc160886703"/>
-      <w:r>
+        <w:rPr>
+          <w:rFonts w:ascii="Times New Roman" w:hAnsi="Times New Roman" w:cs="Times New Roman"/>
+        </w:rPr>
+      </w:pPr>
+      <w:bookmarkStart w:id="34" w:name="_Toc161936157"/>
+      <w:r>
+        <w:rPr>
+          <w:rFonts w:ascii="Times New Roman" w:hAnsi="Times New Roman" w:cs="Times New Roman"/>
+        </w:rPr>
+        <w:lastRenderedPageBreak/>
         <w:t>Schemat bazy danych aplikacji</w:t>
       </w:r>
-      <w:bookmarkEnd w:id="27"/>
+      <w:bookmarkEnd w:id="34"/>
     </w:p>
     <w:p>
       <w:pPr>
         <w:pStyle w:val="Nagwek2"/>
-      </w:pPr>
-      <w:bookmarkStart w:id="28" w:name="_Toc160886704"/>
-      <w:r>
+        <w:rPr>
+          <w:rFonts w:ascii="Times New Roman" w:hAnsi="Times New Roman" w:cs="Times New Roman"/>
+        </w:rPr>
+      </w:pPr>
+      <w:bookmarkStart w:id="35" w:name="_Toc161936158"/>
+      <w:r>
+        <w:rPr>
+          <w:rFonts w:ascii="Times New Roman" w:hAnsi="Times New Roman" w:cs="Times New Roman"/>
+        </w:rPr>
         <w:t>Interfejsy użytkownika</w:t>
       </w:r>
-      <w:bookmarkEnd w:id="28"/>
+      <w:bookmarkEnd w:id="35"/>
     </w:p>
     <w:p>
       <w:pPr>
         <w:pStyle w:val="Nagwek2"/>
-      </w:pPr>
-      <w:bookmarkStart w:id="29" w:name="_Toc160886705"/>
-      <w:r>
+        <w:rPr>
+          <w:rFonts w:ascii="Times New Roman" w:hAnsi="Times New Roman" w:cs="Times New Roman"/>
+        </w:rPr>
+      </w:pPr>
+      <w:bookmarkStart w:id="36" w:name="_Toc161936159"/>
+      <w:r>
+        <w:rPr>
+          <w:rFonts w:ascii="Times New Roman" w:hAnsi="Times New Roman" w:cs="Times New Roman"/>
+        </w:rPr>
         <w:t>Logika biznesowa</w:t>
       </w:r>
-      <w:bookmarkEnd w:id="29"/>
-      <w:r>
+      <w:bookmarkEnd w:id="36"/>
+      <w:r>
+        <w:rPr>
+          <w:rFonts w:ascii="Times New Roman" w:hAnsi="Times New Roman" w:cs="Times New Roman"/>
+        </w:rPr>
         <w:t xml:space="preserve"> </w:t>
       </w:r>
     </w:p>
     <w:p>
       <w:pPr>
         <w:pStyle w:val="Nagwek2"/>
-      </w:pPr>
-      <w:bookmarkStart w:id="30" w:name="_Toc160886706"/>
-      <w:r>
+        <w:rPr>
+          <w:rFonts w:ascii="Times New Roman" w:hAnsi="Times New Roman" w:cs="Times New Roman"/>
+        </w:rPr>
+      </w:pPr>
+      <w:bookmarkStart w:id="37" w:name="_Toc161936160"/>
+      <w:r>
+        <w:rPr>
+          <w:rFonts w:ascii="Times New Roman" w:hAnsi="Times New Roman" w:cs="Times New Roman"/>
+        </w:rPr>
         <w:t>Problemy napotkane w projekcie</w:t>
       </w:r>
-      <w:bookmarkEnd w:id="30"/>
+      <w:bookmarkEnd w:id="37"/>
     </w:p>
     <w:p>
       <w:pPr>
@@ -3711,8 +5028,14 @@
           <w:ilvl w:val="0"/>
           <w:numId w:val="2"/>
         </w:numPr>
-      </w:pPr>
-      <w:r>
+        <w:rPr>
+          <w:rFonts w:ascii="Times New Roman" w:hAnsi="Times New Roman" w:cs="Times New Roman"/>
+        </w:rPr>
+      </w:pPr>
+      <w:r>
+        <w:rPr>
+          <w:rFonts w:ascii="Times New Roman" w:hAnsi="Times New Roman" w:cs="Times New Roman"/>
+        </w:rPr>
         <w:t>Co zrobić z miejsca aby zarezerwować je i widzieć które są zajęte</w:t>
       </w:r>
     </w:p>
@@ -3723,64 +5046,102 @@
           <w:ilvl w:val="0"/>
           <w:numId w:val="2"/>
         </w:numPr>
-      </w:pPr>
-      <w:r>
+        <w:rPr>
+          <w:rFonts w:ascii="Times New Roman" w:hAnsi="Times New Roman" w:cs="Times New Roman"/>
+        </w:rPr>
+      </w:pPr>
+      <w:r>
+        <w:rPr>
+          <w:rFonts w:ascii="Times New Roman" w:hAnsi="Times New Roman" w:cs="Times New Roman"/>
+        </w:rPr>
         <w:t>Rezerwacja tego samego miejsca przez wielu użytkowników w tym samym czasie</w:t>
       </w:r>
     </w:p>
     <w:p>
       <w:pPr>
         <w:pStyle w:val="Nagwek1"/>
-      </w:pPr>
-      <w:bookmarkStart w:id="31" w:name="_Toc160886707"/>
-      <w:r>
-        <w:lastRenderedPageBreak/>
+        <w:rPr>
+          <w:rFonts w:ascii="Times New Roman" w:hAnsi="Times New Roman" w:cs="Times New Roman"/>
+        </w:rPr>
+      </w:pPr>
+      <w:bookmarkStart w:id="38" w:name="_Toc161936161"/>
+      <w:r>
+        <w:rPr>
+          <w:rFonts w:ascii="Times New Roman" w:hAnsi="Times New Roman" w:cs="Times New Roman"/>
+        </w:rPr>
         <w:t>Przyszły rozwój systemu</w:t>
       </w:r>
-      <w:bookmarkEnd w:id="31"/>
+      <w:bookmarkEnd w:id="38"/>
     </w:p>
     <w:p>
       <w:pPr>
         <w:pStyle w:val="Nagwek1"/>
-      </w:pPr>
-      <w:bookmarkStart w:id="32" w:name="_Toc160886708"/>
-      <w:r>
+        <w:rPr>
+          <w:rFonts w:ascii="Times New Roman" w:hAnsi="Times New Roman" w:cs="Times New Roman"/>
+        </w:rPr>
+      </w:pPr>
+      <w:bookmarkStart w:id="39" w:name="_Toc161936162"/>
+      <w:r>
+        <w:rPr>
+          <w:rFonts w:ascii="Times New Roman" w:hAnsi="Times New Roman" w:cs="Times New Roman"/>
+        </w:rPr>
         <w:t>Spis tabel</w:t>
       </w:r>
-      <w:bookmarkEnd w:id="32"/>
+      <w:bookmarkEnd w:id="39"/>
     </w:p>
     <w:p>
       <w:pPr>
         <w:pStyle w:val="Nagwek1"/>
-      </w:pPr>
-      <w:bookmarkStart w:id="33" w:name="_Toc160886709"/>
-      <w:r>
+        <w:rPr>
+          <w:rFonts w:ascii="Times New Roman" w:hAnsi="Times New Roman" w:cs="Times New Roman"/>
+        </w:rPr>
+      </w:pPr>
+      <w:bookmarkStart w:id="40" w:name="_Toc161936163"/>
+      <w:r>
+        <w:rPr>
+          <w:rFonts w:ascii="Times New Roman" w:hAnsi="Times New Roman" w:cs="Times New Roman"/>
+        </w:rPr>
         <w:t>Spis ilustracji</w:t>
       </w:r>
-      <w:bookmarkEnd w:id="33"/>
+      <w:bookmarkEnd w:id="40"/>
     </w:p>
     <w:p>
       <w:pPr>
         <w:pStyle w:val="Nagwek1"/>
-      </w:pPr>
-      <w:bookmarkStart w:id="34" w:name="_Toc160886710"/>
-      <w:r>
+        <w:rPr>
+          <w:rFonts w:ascii="Times New Roman" w:hAnsi="Times New Roman" w:cs="Times New Roman"/>
+        </w:rPr>
+      </w:pPr>
+      <w:bookmarkStart w:id="41" w:name="_Toc161936164"/>
+      <w:r>
+        <w:rPr>
+          <w:rFonts w:ascii="Times New Roman" w:hAnsi="Times New Roman" w:cs="Times New Roman"/>
+        </w:rPr>
         <w:t>Bibliografia</w:t>
       </w:r>
-      <w:bookmarkEnd w:id="34"/>
+      <w:bookmarkEnd w:id="41"/>
     </w:p>
     <w:p>
       <w:pPr>
         <w:pStyle w:val="Nagwek1"/>
-      </w:pPr>
-      <w:bookmarkStart w:id="35" w:name="_Toc160886711"/>
-      <w:r>
+        <w:rPr>
+          <w:rFonts w:ascii="Times New Roman" w:hAnsi="Times New Roman" w:cs="Times New Roman"/>
+        </w:rPr>
+      </w:pPr>
+      <w:bookmarkStart w:id="42" w:name="_Toc161936165"/>
+      <w:r>
+        <w:rPr>
+          <w:rFonts w:ascii="Times New Roman" w:hAnsi="Times New Roman" w:cs="Times New Roman"/>
+        </w:rPr>
         <w:t>Słownik</w:t>
       </w:r>
       <w:r>
+        <w:rPr>
+          <w:rFonts w:ascii="Times New Roman" w:hAnsi="Times New Roman" w:cs="Times New Roman"/>
+        </w:rPr>
         <w:t xml:space="preserve"> pojęć</w:t>
       </w:r>
-      <w:bookmarkEnd w:id="35"/>
+      <w:bookmarkEnd w:id="42"/>
     </w:p>
     <w:sectPr>
       <w:pgSz w:w="11906" w:h="16838"/>
@@ -4444,7 +5805,6 @@
     <w:next w:val="Normalny"/>
     <w:link w:val="Nagwek3Znak"/>
     <w:uiPriority w:val="9"/>
-    <w:semiHidden/>
     <w:unhideWhenUsed/>
     <w:qFormat/>
     <w:rsid w:val="00737FBE"/>
@@ -4679,7 +6039,6 @@
     <w:basedOn w:val="Domylnaczcionkaakapitu"/>
     <w:link w:val="Nagwek3"/>
     <w:uiPriority w:val="9"/>
-    <w:semiHidden/>
     <w:rsid w:val="00737FBE"/>
     <w:rPr>
       <w:rFonts w:eastAsiaTheme="majorEastAsia" w:cstheme="majorBidi"/>
@@ -4993,6 +6352,19 @@
       <w:u w:val="single"/>
     </w:rPr>
   </w:style>
+  <w:style w:type="paragraph" w:styleId="Spistreci3">
+    <w:name w:val="toc 3"/>
+    <w:basedOn w:val="Normalny"/>
+    <w:next w:val="Normalny"/>
+    <w:autoRedefine/>
+    <w:uiPriority w:val="39"/>
+    <w:unhideWhenUsed/>
+    <w:rsid w:val="006B5EDD"/>
+    <w:pPr>
+      <w:spacing w:after="100"/>
+      <w:ind w:left="440"/>
+    </w:pPr>
+  </w:style>
 </w:styles>
 </file>
 

</xml_diff>